<commit_message>
vegleges PAD - yt link szukseges meg
</commit_message>
<xml_diff>
--- a/Projektalapító Dokumentum.docx
+++ b/Projektalapító Dokumentum.docx
@@ -1,6 +1,6 @@
 
 <file path=word/document.xml><?xml version="1.0" encoding="utf-8"?>
-<w:document xmlns:wpc="http://schemas.microsoft.com/office/word/2010/wordprocessingCanvas" xmlns:cx="http://schemas.microsoft.com/office/drawing/2014/chartex" xmlns:cx1="http://schemas.microsoft.com/office/drawing/2015/9/8/chartex" xmlns:cx2="http://schemas.microsoft.com/office/drawing/2015/10/21/chartex" xmlns:cx3="http://schemas.microsoft.com/office/drawing/2016/5/9/chartex" xmlns:cx4="http://schemas.microsoft.com/office/drawing/2016/5/10/chartex" xmlns:cx5="http://schemas.microsoft.com/office/drawing/2016/5/11/chartex" xmlns:cx6="http://schemas.microsoft.com/office/drawing/2016/5/12/chartex" xmlns:cx7="http://schemas.microsoft.com/office/drawing/2016/5/13/chartex" xmlns:cx8="http://schemas.microsoft.com/office/drawing/2016/5/14/chartex" xmlns:mc="http://schemas.openxmlformats.org/markup-compatibility/2006" xmlns:aink="http://schemas.microsoft.com/office/drawing/2016/ink" xmlns:am3d="http://schemas.microsoft.com/office/drawing/2017/model3d" xmlns:o="urn:schemas-microsoft-com:office:office" xmlns:oel="http://schemas.microsoft.com/office/2019/extlst" xmlns:r="http://schemas.openxmlformats.org/officeDocument/2006/relationships" xmlns:m="http://schemas.openxmlformats.org/officeDocument/2006/math" xmlns:v="urn:schemas-microsoft-com:vml" xmlns:wp14="http://schemas.microsoft.com/office/word/2010/wordprocessingDrawing" xmlns:wp="http://schemas.openxmlformats.org/drawingml/2006/wordprocessingDrawing" xmlns:w10="urn:schemas-microsoft-com:office:word" xmlns:w="http://schemas.openxmlformats.org/wordprocessingml/2006/main" xmlns:w14="http://schemas.microsoft.com/office/word/2010/wordml" xmlns:w15="http://schemas.microsoft.com/office/word/2012/wordml" xmlns:w16cex="http://schemas.microsoft.com/office/word/2018/wordml/cex" xmlns:w16cid="http://schemas.microsoft.com/office/word/2016/wordml/cid" xmlns:w16="http://schemas.microsoft.com/office/word/2018/wordml" xmlns:w16du="http://schemas.microsoft.com/office/word/2023/wordml/word16du" xmlns:w16sdtdh="http://schemas.microsoft.com/office/word/2020/wordml/sdtdatahash" xmlns:w16sdtfl="http://schemas.microsoft.com/office/word/2024/wordml/sdtformatlock" xmlns:w16se="http://schemas.microsoft.com/office/word/2015/wordml/symex" xmlns:wpg="http://schemas.microsoft.com/office/word/2010/wordprocessingGroup" xmlns:wpi="http://schemas.microsoft.com/office/word/2010/wordprocessingInk" xmlns:wne="http://schemas.microsoft.com/office/word/2006/wordml" xmlns:wps="http://schemas.microsoft.com/office/word/2010/wordprocessingShape" mc:Ignorable="w14 w15 w16se w16cid w16 w16cex w16sdtdh w16sdtfl w16du wp14">
+<w:document xmlns:wpc="http://schemas.microsoft.com/office/word/2010/wordprocessingCanvas" xmlns:cx="http://schemas.microsoft.com/office/drawing/2014/chartex" xmlns:cx1="http://schemas.microsoft.com/office/drawing/2015/9/8/chartex" xmlns:cx2="http://schemas.microsoft.com/office/drawing/2015/10/21/chartex" xmlns:cx3="http://schemas.microsoft.com/office/drawing/2016/5/9/chartex" xmlns:cx4="http://schemas.microsoft.com/office/drawing/2016/5/10/chartex" xmlns:cx5="http://schemas.microsoft.com/office/drawing/2016/5/11/chartex" xmlns:cx6="http://schemas.microsoft.com/office/drawing/2016/5/12/chartex" xmlns:cx7="http://schemas.microsoft.com/office/drawing/2016/5/13/chartex" xmlns:cx8="http://schemas.microsoft.com/office/drawing/2016/5/14/chartex" xmlns:mc="http://schemas.openxmlformats.org/markup-compatibility/2006" xmlns:aink="http://schemas.microsoft.com/office/drawing/2016/ink" xmlns:am3d="http://schemas.microsoft.com/office/drawing/2017/model3d" xmlns:o="urn:schemas-microsoft-com:office:office" xmlns:oel="http://schemas.microsoft.com/office/2019/extlst" xmlns:r="http://schemas.openxmlformats.org/officeDocument/2006/relationships" xmlns:m="http://schemas.openxmlformats.org/officeDocument/2006/math" xmlns:v="urn:schemas-microsoft-com:vml" xmlns:wp14="http://schemas.microsoft.com/office/word/2010/wordprocessingDrawing" xmlns:wp="http://schemas.openxmlformats.org/drawingml/2006/wordprocessingDrawing" xmlns:w10="urn:schemas-microsoft-com:office:word" xmlns:w="http://schemas.openxmlformats.org/wordprocessingml/2006/main" xmlns:w14="http://schemas.microsoft.com/office/word/2010/wordml" xmlns:w15="http://schemas.microsoft.com/office/word/2012/wordml" xmlns:w16cex="http://schemas.microsoft.com/office/word/2018/wordml/cex" xmlns:w16cid="http://schemas.microsoft.com/office/word/2016/wordml/cid" xmlns:w16="http://schemas.microsoft.com/office/word/2018/wordml" xmlns:w16sdtdh="http://schemas.microsoft.com/office/word/2020/wordml/sdtdatahash" xmlns:w16se="http://schemas.microsoft.com/office/word/2015/wordml/symex" xmlns:wpg="http://schemas.microsoft.com/office/word/2010/wordprocessingGroup" xmlns:wpi="http://schemas.microsoft.com/office/word/2010/wordprocessingInk" xmlns:wne="http://schemas.microsoft.com/office/word/2006/wordml" xmlns:wps="http://schemas.microsoft.com/office/word/2010/wordprocessingShape" mc:Ignorable="w14 w15 w16se w16cid w16 w16cex w16sdtdh wp14">
   <w:body>
     <w:p>
       <w:pPr>
@@ -298,7 +298,7 @@
       <w:hyperlink r:id="rId11" w:history="1">
         <w:r>
           <w:rPr>
-            <w:rStyle w:val="Hyperlink"/>
+            <w:rStyle w:val="Hiperhivatkozs"/>
             <w:rFonts w:ascii="Verdana" w:hAnsi="Verdana"/>
             <w:lang w:val="hu-HU"/>
           </w:rPr>
@@ -505,7 +505,7 @@
           </w:tcPr>
           <w:p>
             <w:pPr>
-              <w:pStyle w:val="Footer"/>
+              <w:pStyle w:val="llb"/>
               <w:tabs>
                 <w:tab w:val="clear" w:pos="4536"/>
                 <w:tab w:val="clear" w:pos="9072"/>
@@ -603,14 +603,7 @@
                 <w:rFonts w:ascii="Verdana" w:hAnsi="Verdana"/>
                 <w:lang w:val="hu-HU"/>
               </w:rPr>
-              <w:t xml:space="preserve">Sas </w:t>
-            </w:r>
-            <w:r>
-              <w:rPr>
-                <w:rFonts w:ascii="Verdana" w:hAnsi="Verdana"/>
-                <w:lang w:val="hu-HU"/>
-              </w:rPr>
-              <w:t>Dániel</w:t>
+              <w:t>Sas Dániel</w:t>
             </w:r>
           </w:p>
         </w:tc>
@@ -796,7 +789,14 @@
                 <w:rFonts w:ascii="Verdana" w:hAnsi="Verdana"/>
                 <w:lang w:val="hu-HU"/>
               </w:rPr>
-              <w:t>2024.11.25</w:t>
+              <w:t>2025.04.0</w:t>
+            </w:r>
+            <w:r>
+              <w:rPr>
+                <w:rFonts w:ascii="Verdana" w:hAnsi="Verdana"/>
+                <w:lang w:val="hu-HU"/>
+              </w:rPr>
+              <w:t>3</w:t>
             </w:r>
           </w:p>
         </w:tc>
@@ -838,7 +838,7 @@
                 <w:rFonts w:ascii="Verdana" w:hAnsi="Verdana"/>
                 <w:lang w:val="hu-HU"/>
               </w:rPr>
-              <w:t>Programrészek továbbtervezése</w:t>
+              <w:t>Programrészek egyesítése</w:t>
             </w:r>
           </w:p>
         </w:tc>
@@ -861,14 +861,7 @@
                 <w:rFonts w:ascii="Verdana" w:hAnsi="Verdana"/>
                 <w:lang w:val="hu-HU"/>
               </w:rPr>
-              <w:t>1.</w:t>
-            </w:r>
-            <w:r>
-              <w:rPr>
-                <w:rFonts w:ascii="Verdana" w:hAnsi="Verdana"/>
-                <w:lang w:val="hu-HU"/>
-              </w:rPr>
-              <w:t>3</w:t>
+              <w:t>1.3</w:t>
             </w:r>
           </w:p>
         </w:tc>
@@ -889,7 +882,14 @@
                 <w:rFonts w:ascii="Verdana" w:hAnsi="Verdana"/>
                 <w:lang w:val="hu-HU"/>
               </w:rPr>
-              <w:t>2024.11.30</w:t>
+              <w:t>2025.04.0</w:t>
+            </w:r>
+            <w:r>
+              <w:rPr>
+                <w:rFonts w:ascii="Verdana" w:hAnsi="Verdana"/>
+                <w:lang w:val="hu-HU"/>
+              </w:rPr>
+              <w:t>5</w:t>
             </w:r>
           </w:p>
         </w:tc>
@@ -931,99 +931,6 @@
                 <w:rFonts w:ascii="Verdana" w:hAnsi="Verdana"/>
                 <w:lang w:val="hu-HU"/>
               </w:rPr>
-              <w:t>Programrészek egyesítése</w:t>
-            </w:r>
-          </w:p>
-        </w:tc>
-      </w:tr>
-      <w:tr>
-        <w:tc>
-          <w:tcPr>
-            <w:tcW w:w="1150" w:type="dxa"/>
-          </w:tcPr>
-          <w:p>
-            <w:pPr>
-              <w:jc w:val="center"/>
-              <w:rPr>
-                <w:rFonts w:ascii="Verdana" w:hAnsi="Verdana"/>
-                <w:lang w:val="hu-HU"/>
-              </w:rPr>
-            </w:pPr>
-            <w:r>
-              <w:rPr>
-                <w:rFonts w:ascii="Verdana" w:hAnsi="Verdana"/>
-                <w:lang w:val="hu-HU"/>
-              </w:rPr>
-              <w:t>1.</w:t>
-            </w:r>
-            <w:r>
-              <w:rPr>
-                <w:rFonts w:ascii="Verdana" w:hAnsi="Verdana"/>
-                <w:lang w:val="hu-HU"/>
-              </w:rPr>
-              <w:t>4</w:t>
-            </w:r>
-          </w:p>
-        </w:tc>
-        <w:tc>
-          <w:tcPr>
-            <w:tcW w:w="2181" w:type="dxa"/>
-          </w:tcPr>
-          <w:p>
-            <w:pPr>
-              <w:jc w:val="center"/>
-              <w:rPr>
-                <w:rFonts w:ascii="Verdana" w:hAnsi="Verdana"/>
-                <w:lang w:val="hu-HU"/>
-              </w:rPr>
-            </w:pPr>
-            <w:r>
-              <w:rPr>
-                <w:rFonts w:ascii="Verdana" w:hAnsi="Verdana"/>
-                <w:lang w:val="hu-HU"/>
-              </w:rPr>
-              <w:t>2024.12.01</w:t>
-            </w:r>
-          </w:p>
-        </w:tc>
-        <w:tc>
-          <w:tcPr>
-            <w:tcW w:w="1915" w:type="dxa"/>
-          </w:tcPr>
-          <w:p>
-            <w:pPr>
-              <w:jc w:val="center"/>
-              <w:rPr>
-                <w:rFonts w:ascii="Verdana" w:hAnsi="Verdana"/>
-                <w:lang w:val="hu-HU"/>
-              </w:rPr>
-            </w:pPr>
-            <w:r>
-              <w:rPr>
-                <w:rFonts w:ascii="Verdana" w:hAnsi="Verdana"/>
-                <w:lang w:val="hu-HU"/>
-              </w:rPr>
-              <w:t>Sas Dániel</w:t>
-            </w:r>
-          </w:p>
-        </w:tc>
-        <w:tc>
-          <w:tcPr>
-            <w:tcW w:w="4004" w:type="dxa"/>
-          </w:tcPr>
-          <w:p>
-            <w:pPr>
-              <w:jc w:val="center"/>
-              <w:rPr>
-                <w:rFonts w:ascii="Verdana" w:hAnsi="Verdana"/>
-                <w:lang w:val="hu-HU"/>
-              </w:rPr>
-            </w:pPr>
-            <w:r>
-              <w:rPr>
-                <w:rFonts w:ascii="Verdana" w:hAnsi="Verdana"/>
-                <w:lang w:val="hu-HU"/>
-              </w:rPr>
               <w:t>Projekt lezárása</w:t>
             </w:r>
           </w:p>
@@ -1041,7 +948,7 @@
       <w:commentRangeEnd w:id="0"/>
       <w:r>
         <w:rPr>
-          <w:rStyle w:val="CommentReference"/>
+          <w:rStyle w:val="Jegyzethivatkozs"/>
           <w:rFonts w:ascii="Verdana" w:hAnsi="Verdana"/>
           <w:lang w:val="hu-HU"/>
         </w:rPr>
@@ -1095,7 +1002,7 @@
       <w:sdtContent>
         <w:p>
           <w:pPr>
-            <w:pStyle w:val="TOCHeading"/>
+            <w:pStyle w:val="Tartalomjegyzkcmsora"/>
           </w:pPr>
           <w:r>
             <w:t>Tartalom</w:t>
@@ -1103,7 +1010,7 @@
         </w:p>
         <w:p>
           <w:pPr>
-            <w:pStyle w:val="TOC1"/>
+            <w:pStyle w:val="TJ1"/>
             <w:tabs>
               <w:tab w:val="left" w:pos="480"/>
               <w:tab w:val="right" w:leader="dot" w:pos="8303"/>
@@ -1128,7 +1035,7 @@
           <w:hyperlink w:anchor="_Toc342123172" w:history="1">
             <w:r>
               <w:rPr>
-                <w:rStyle w:val="Hyperlink"/>
+                <w:rStyle w:val="Hiperhivatkozs"/>
                 <w:rFonts w:ascii="Verdana" w:hAnsi="Verdana"/>
                 <w:noProof/>
                 <w:lang w:val="hu-HU"/>
@@ -1147,7 +1054,7 @@
             </w:r>
             <w:r>
               <w:rPr>
-                <w:rStyle w:val="Hyperlink"/>
+                <w:rStyle w:val="Hiperhivatkozs"/>
                 <w:rFonts w:ascii="Verdana" w:hAnsi="Verdana"/>
                 <w:noProof/>
                 <w:lang w:val="hu-HU"/>
@@ -1206,7 +1113,7 @@
         </w:p>
         <w:p>
           <w:pPr>
-            <w:pStyle w:val="TOC2"/>
+            <w:pStyle w:val="TJ2"/>
             <w:tabs>
               <w:tab w:val="left" w:pos="880"/>
               <w:tab w:val="right" w:leader="dot" w:pos="8303"/>
@@ -1222,7 +1129,7 @@
           <w:hyperlink w:anchor="_Toc342123173" w:history="1">
             <w:r>
               <w:rPr>
-                <w:rStyle w:val="Hyperlink"/>
+                <w:rStyle w:val="Hiperhivatkozs"/>
                 <w:rFonts w:ascii="Verdana" w:hAnsi="Verdana"/>
                 <w:noProof/>
                 <w:lang w:val="hu-HU"/>
@@ -1241,7 +1148,7 @@
             </w:r>
             <w:r>
               <w:rPr>
-                <w:rStyle w:val="Hyperlink"/>
+                <w:rStyle w:val="Hiperhivatkozs"/>
                 <w:rFonts w:ascii="Verdana" w:hAnsi="Verdana"/>
                 <w:noProof/>
                 <w:lang w:val="hu-HU"/>
@@ -1300,7 +1207,7 @@
         </w:p>
         <w:p>
           <w:pPr>
-            <w:pStyle w:val="TOC2"/>
+            <w:pStyle w:val="TJ2"/>
             <w:tabs>
               <w:tab w:val="left" w:pos="880"/>
               <w:tab w:val="right" w:leader="dot" w:pos="8303"/>
@@ -1316,7 +1223,7 @@
           <w:hyperlink w:anchor="_Toc342123174" w:history="1">
             <w:r>
               <w:rPr>
-                <w:rStyle w:val="Hyperlink"/>
+                <w:rStyle w:val="Hiperhivatkozs"/>
                 <w:rFonts w:ascii="Verdana" w:hAnsi="Verdana"/>
                 <w:noProof/>
                 <w:lang w:val="hu-HU"/>
@@ -1335,7 +1242,7 @@
             </w:r>
             <w:r>
               <w:rPr>
-                <w:rStyle w:val="Hyperlink"/>
+                <w:rStyle w:val="Hiperhivatkozs"/>
                 <w:rFonts w:ascii="Verdana" w:hAnsi="Verdana"/>
                 <w:noProof/>
                 <w:lang w:val="hu-HU"/>
@@ -1394,7 +1301,7 @@
         </w:p>
         <w:p>
           <w:pPr>
-            <w:pStyle w:val="TOC2"/>
+            <w:pStyle w:val="TJ2"/>
             <w:tabs>
               <w:tab w:val="left" w:pos="880"/>
               <w:tab w:val="right" w:leader="dot" w:pos="8303"/>
@@ -1410,7 +1317,7 @@
           <w:hyperlink w:anchor="_Toc342123175" w:history="1">
             <w:r>
               <w:rPr>
-                <w:rStyle w:val="Hyperlink"/>
+                <w:rStyle w:val="Hiperhivatkozs"/>
                 <w:rFonts w:ascii="Verdana" w:hAnsi="Verdana"/>
                 <w:noProof/>
                 <w:lang w:val="hu-HU"/>
@@ -1429,7 +1336,7 @@
             </w:r>
             <w:r>
               <w:rPr>
-                <w:rStyle w:val="Hyperlink"/>
+                <w:rStyle w:val="Hiperhivatkozs"/>
                 <w:rFonts w:ascii="Verdana" w:hAnsi="Verdana"/>
                 <w:noProof/>
                 <w:lang w:val="hu-HU"/>
@@ -1488,7 +1395,7 @@
         </w:p>
         <w:p>
           <w:pPr>
-            <w:pStyle w:val="TOC2"/>
+            <w:pStyle w:val="TJ2"/>
             <w:tabs>
               <w:tab w:val="left" w:pos="880"/>
               <w:tab w:val="right" w:leader="dot" w:pos="8303"/>
@@ -1504,7 +1411,7 @@
           <w:hyperlink w:anchor="_Toc342123176" w:history="1">
             <w:r>
               <w:rPr>
-                <w:rStyle w:val="Hyperlink"/>
+                <w:rStyle w:val="Hiperhivatkozs"/>
                 <w:rFonts w:ascii="Verdana" w:hAnsi="Verdana"/>
                 <w:noProof/>
                 <w:lang w:val="hu-HU"/>
@@ -1523,7 +1430,7 @@
             </w:r>
             <w:r>
               <w:rPr>
-                <w:rStyle w:val="Hyperlink"/>
+                <w:rStyle w:val="Hiperhivatkozs"/>
                 <w:rFonts w:ascii="Verdana" w:hAnsi="Verdana"/>
                 <w:noProof/>
                 <w:lang w:val="hu-HU"/>
@@ -1582,7 +1489,7 @@
         </w:p>
         <w:p>
           <w:pPr>
-            <w:pStyle w:val="TOC2"/>
+            <w:pStyle w:val="TJ2"/>
             <w:tabs>
               <w:tab w:val="left" w:pos="880"/>
               <w:tab w:val="right" w:leader="dot" w:pos="8303"/>
@@ -1598,7 +1505,7 @@
           <w:hyperlink w:anchor="_Toc342123177" w:history="1">
             <w:r>
               <w:rPr>
-                <w:rStyle w:val="Hyperlink"/>
+                <w:rStyle w:val="Hiperhivatkozs"/>
                 <w:rFonts w:ascii="Verdana" w:hAnsi="Verdana"/>
                 <w:noProof/>
                 <w:lang w:val="hu-HU"/>
@@ -1617,7 +1524,7 @@
             </w:r>
             <w:r>
               <w:rPr>
-                <w:rStyle w:val="Hyperlink"/>
+                <w:rStyle w:val="Hiperhivatkozs"/>
                 <w:rFonts w:ascii="Verdana" w:hAnsi="Verdana"/>
                 <w:noProof/>
                 <w:lang w:val="hu-HU"/>
@@ -1676,7 +1583,7 @@
         </w:p>
         <w:p>
           <w:pPr>
-            <w:pStyle w:val="TOC2"/>
+            <w:pStyle w:val="TJ2"/>
             <w:tabs>
               <w:tab w:val="left" w:pos="880"/>
               <w:tab w:val="right" w:leader="dot" w:pos="8303"/>
@@ -1692,7 +1599,7 @@
           <w:hyperlink w:anchor="_Toc342123178" w:history="1">
             <w:r>
               <w:rPr>
-                <w:rStyle w:val="Hyperlink"/>
+                <w:rStyle w:val="Hiperhivatkozs"/>
                 <w:rFonts w:ascii="Verdana" w:hAnsi="Verdana"/>
                 <w:noProof/>
                 <w:lang w:val="hu-HU"/>
@@ -1711,7 +1618,7 @@
             </w:r>
             <w:r>
               <w:rPr>
-                <w:rStyle w:val="Hyperlink"/>
+                <w:rStyle w:val="Hiperhivatkozs"/>
                 <w:rFonts w:ascii="Verdana" w:hAnsi="Verdana"/>
                 <w:noProof/>
                 <w:lang w:val="hu-HU"/>
@@ -1770,7 +1677,7 @@
         </w:p>
         <w:p>
           <w:pPr>
-            <w:pStyle w:val="TOC2"/>
+            <w:pStyle w:val="TJ2"/>
             <w:tabs>
               <w:tab w:val="left" w:pos="880"/>
               <w:tab w:val="right" w:leader="dot" w:pos="8303"/>
@@ -1786,7 +1693,7 @@
           <w:hyperlink w:anchor="_Toc342123179" w:history="1">
             <w:r>
               <w:rPr>
-                <w:rStyle w:val="Hyperlink"/>
+                <w:rStyle w:val="Hiperhivatkozs"/>
                 <w:rFonts w:ascii="Verdana" w:hAnsi="Verdana"/>
                 <w:noProof/>
                 <w:lang w:val="hu-HU"/>
@@ -1805,7 +1712,7 @@
             </w:r>
             <w:r>
               <w:rPr>
-                <w:rStyle w:val="Hyperlink"/>
+                <w:rStyle w:val="Hiperhivatkozs"/>
                 <w:rFonts w:ascii="Verdana" w:hAnsi="Verdana"/>
                 <w:noProof/>
                 <w:lang w:val="hu-HU"/>
@@ -1864,7 +1771,7 @@
         </w:p>
         <w:p>
           <w:pPr>
-            <w:pStyle w:val="TOC1"/>
+            <w:pStyle w:val="TJ1"/>
             <w:tabs>
               <w:tab w:val="left" w:pos="480"/>
               <w:tab w:val="right" w:leader="dot" w:pos="8303"/>
@@ -1880,7 +1787,7 @@
           <w:hyperlink w:anchor="_Toc342123180" w:history="1">
             <w:r>
               <w:rPr>
-                <w:rStyle w:val="Hyperlink"/>
+                <w:rStyle w:val="Hiperhivatkozs"/>
                 <w:rFonts w:ascii="Verdana" w:hAnsi="Verdana"/>
                 <w:noProof/>
                 <w:lang w:val="hu-HU"/>
@@ -1899,7 +1806,7 @@
             </w:r>
             <w:r>
               <w:rPr>
-                <w:rStyle w:val="Hyperlink"/>
+                <w:rStyle w:val="Hiperhivatkozs"/>
                 <w:rFonts w:ascii="Verdana" w:hAnsi="Verdana"/>
                 <w:noProof/>
                 <w:lang w:val="hu-HU"/>
@@ -1958,7 +1865,7 @@
         </w:p>
         <w:p>
           <w:pPr>
-            <w:pStyle w:val="TOC2"/>
+            <w:pStyle w:val="TJ2"/>
             <w:tabs>
               <w:tab w:val="left" w:pos="880"/>
               <w:tab w:val="right" w:leader="dot" w:pos="8303"/>
@@ -1974,7 +1881,7 @@
           <w:hyperlink w:anchor="_Toc342123181" w:history="1">
             <w:r>
               <w:rPr>
-                <w:rStyle w:val="Hyperlink"/>
+                <w:rStyle w:val="Hiperhivatkozs"/>
                 <w:rFonts w:ascii="Verdana" w:hAnsi="Verdana"/>
                 <w:noProof/>
                 <w:lang w:val="hu-HU"/>
@@ -1993,7 +1900,7 @@
             </w:r>
             <w:r>
               <w:rPr>
-                <w:rStyle w:val="Hyperlink"/>
+                <w:rStyle w:val="Hiperhivatkozs"/>
                 <w:rFonts w:ascii="Verdana" w:hAnsi="Verdana"/>
                 <w:noProof/>
                 <w:lang w:val="hu-HU"/>
@@ -2052,7 +1959,7 @@
         </w:p>
         <w:p>
           <w:pPr>
-            <w:pStyle w:val="TOC2"/>
+            <w:pStyle w:val="TJ2"/>
             <w:tabs>
               <w:tab w:val="left" w:pos="880"/>
               <w:tab w:val="right" w:leader="dot" w:pos="8303"/>
@@ -2068,7 +1975,7 @@
           <w:hyperlink w:anchor="_Toc342123182" w:history="1">
             <w:r>
               <w:rPr>
-                <w:rStyle w:val="Hyperlink"/>
+                <w:rStyle w:val="Hiperhivatkozs"/>
                 <w:rFonts w:ascii="Verdana" w:hAnsi="Verdana"/>
                 <w:noProof/>
                 <w:lang w:val="hu-HU"/>
@@ -2087,7 +1994,7 @@
             </w:r>
             <w:r>
               <w:rPr>
-                <w:rStyle w:val="Hyperlink"/>
+                <w:rStyle w:val="Hiperhivatkozs"/>
                 <w:rFonts w:ascii="Verdana" w:hAnsi="Verdana"/>
                 <w:noProof/>
                 <w:lang w:val="hu-HU"/>
@@ -2146,7 +2053,7 @@
         </w:p>
         <w:p>
           <w:pPr>
-            <w:pStyle w:val="TOC2"/>
+            <w:pStyle w:val="TJ2"/>
             <w:tabs>
               <w:tab w:val="left" w:pos="880"/>
               <w:tab w:val="right" w:leader="dot" w:pos="8303"/>
@@ -2162,7 +2069,7 @@
           <w:hyperlink w:anchor="_Toc342123183" w:history="1">
             <w:r>
               <w:rPr>
-                <w:rStyle w:val="Hyperlink"/>
+                <w:rStyle w:val="Hiperhivatkozs"/>
                 <w:rFonts w:ascii="Verdana" w:hAnsi="Verdana"/>
                 <w:noProof/>
                 <w:lang w:val="hu-HU"/>
@@ -2181,7 +2088,7 @@
             </w:r>
             <w:r>
               <w:rPr>
-                <w:rStyle w:val="Hyperlink"/>
+                <w:rStyle w:val="Hiperhivatkozs"/>
                 <w:rFonts w:ascii="Verdana" w:hAnsi="Verdana"/>
                 <w:noProof/>
                 <w:lang w:val="hu-HU"/>
@@ -2240,7 +2147,7 @@
         </w:p>
         <w:p>
           <w:pPr>
-            <w:pStyle w:val="TOC1"/>
+            <w:pStyle w:val="TJ1"/>
             <w:tabs>
               <w:tab w:val="left" w:pos="480"/>
               <w:tab w:val="right" w:leader="dot" w:pos="8303"/>
@@ -2256,7 +2163,7 @@
           <w:hyperlink w:anchor="_Toc342123184" w:history="1">
             <w:r>
               <w:rPr>
-                <w:rStyle w:val="Hyperlink"/>
+                <w:rStyle w:val="Hiperhivatkozs"/>
                 <w:rFonts w:ascii="Verdana" w:hAnsi="Verdana"/>
                 <w:noProof/>
                 <w:lang w:val="hu-HU"/>
@@ -2275,7 +2182,7 @@
             </w:r>
             <w:r>
               <w:rPr>
-                <w:rStyle w:val="Hyperlink"/>
+                <w:rStyle w:val="Hiperhivatkozs"/>
                 <w:rFonts w:ascii="Verdana" w:hAnsi="Verdana"/>
                 <w:noProof/>
                 <w:lang w:val="hu-HU"/>
@@ -2334,7 +2241,7 @@
         </w:p>
         <w:p>
           <w:pPr>
-            <w:pStyle w:val="TOC2"/>
+            <w:pStyle w:val="TJ2"/>
             <w:tabs>
               <w:tab w:val="left" w:pos="880"/>
               <w:tab w:val="right" w:leader="dot" w:pos="8303"/>
@@ -2350,7 +2257,7 @@
           <w:hyperlink w:anchor="_Toc342123185" w:history="1">
             <w:r>
               <w:rPr>
-                <w:rStyle w:val="Hyperlink"/>
+                <w:rStyle w:val="Hiperhivatkozs"/>
                 <w:rFonts w:ascii="Verdana" w:hAnsi="Verdana"/>
                 <w:noProof/>
                 <w:lang w:val="hu-HU"/>
@@ -2369,7 +2276,7 @@
             </w:r>
             <w:r>
               <w:rPr>
-                <w:rStyle w:val="Hyperlink"/>
+                <w:rStyle w:val="Hiperhivatkozs"/>
                 <w:rFonts w:ascii="Verdana" w:hAnsi="Verdana"/>
                 <w:noProof/>
                 <w:lang w:val="hu-HU"/>
@@ -2428,7 +2335,7 @@
         </w:p>
         <w:p>
           <w:pPr>
-            <w:pStyle w:val="TOC2"/>
+            <w:pStyle w:val="TJ2"/>
             <w:tabs>
               <w:tab w:val="left" w:pos="880"/>
               <w:tab w:val="right" w:leader="dot" w:pos="8303"/>
@@ -2444,7 +2351,7 @@
           <w:hyperlink w:anchor="_Toc342123186" w:history="1">
             <w:r>
               <w:rPr>
-                <w:rStyle w:val="Hyperlink"/>
+                <w:rStyle w:val="Hiperhivatkozs"/>
                 <w:rFonts w:ascii="Verdana" w:hAnsi="Verdana"/>
                 <w:noProof/>
                 <w:lang w:val="hu-HU"/>
@@ -2463,7 +2370,7 @@
             </w:r>
             <w:r>
               <w:rPr>
-                <w:rStyle w:val="Hyperlink"/>
+                <w:rStyle w:val="Hiperhivatkozs"/>
                 <w:rFonts w:ascii="Verdana" w:hAnsi="Verdana"/>
                 <w:noProof/>
                 <w:lang w:val="hu-HU"/>
@@ -2522,7 +2429,7 @@
         </w:p>
         <w:p>
           <w:pPr>
-            <w:pStyle w:val="TOC1"/>
+            <w:pStyle w:val="TJ1"/>
             <w:tabs>
               <w:tab w:val="left" w:pos="480"/>
               <w:tab w:val="right" w:leader="dot" w:pos="8303"/>
@@ -2538,7 +2445,7 @@
           <w:hyperlink w:anchor="_Toc342123187" w:history="1">
             <w:r>
               <w:rPr>
-                <w:rStyle w:val="Hyperlink"/>
+                <w:rStyle w:val="Hiperhivatkozs"/>
                 <w:rFonts w:ascii="Verdana" w:hAnsi="Verdana"/>
                 <w:noProof/>
                 <w:lang w:val="hu-HU"/>
@@ -2557,7 +2464,7 @@
             </w:r>
             <w:r>
               <w:rPr>
-                <w:rStyle w:val="Hyperlink"/>
+                <w:rStyle w:val="Hiperhivatkozs"/>
                 <w:rFonts w:ascii="Verdana" w:hAnsi="Verdana"/>
                 <w:noProof/>
                 <w:lang w:val="hu-HU"/>
@@ -2616,7 +2523,7 @@
         </w:p>
         <w:p>
           <w:pPr>
-            <w:pStyle w:val="TOC1"/>
+            <w:pStyle w:val="TJ1"/>
             <w:tabs>
               <w:tab w:val="left" w:pos="480"/>
               <w:tab w:val="right" w:leader="dot" w:pos="8303"/>
@@ -2632,7 +2539,7 @@
           <w:hyperlink w:anchor="_Toc342123188" w:history="1">
             <w:r>
               <w:rPr>
-                <w:rStyle w:val="Hyperlink"/>
+                <w:rStyle w:val="Hiperhivatkozs"/>
                 <w:rFonts w:ascii="Verdana" w:hAnsi="Verdana"/>
                 <w:noProof/>
                 <w:lang w:val="hu-HU"/>
@@ -2651,7 +2558,7 @@
             </w:r>
             <w:r>
               <w:rPr>
-                <w:rStyle w:val="Hyperlink"/>
+                <w:rStyle w:val="Hiperhivatkozs"/>
                 <w:rFonts w:ascii="Verdana" w:hAnsi="Verdana"/>
                 <w:noProof/>
                 <w:lang w:val="hu-HU"/>
@@ -2710,7 +2617,7 @@
         </w:p>
         <w:p>
           <w:pPr>
-            <w:pStyle w:val="TOC1"/>
+            <w:pStyle w:val="TJ1"/>
             <w:tabs>
               <w:tab w:val="left" w:pos="480"/>
               <w:tab w:val="right" w:leader="dot" w:pos="8303"/>
@@ -2726,7 +2633,7 @@
           <w:hyperlink w:anchor="_Toc342123189" w:history="1">
             <w:r>
               <w:rPr>
-                <w:rStyle w:val="Hyperlink"/>
+                <w:rStyle w:val="Hiperhivatkozs"/>
                 <w:rFonts w:ascii="Verdana" w:hAnsi="Verdana"/>
                 <w:noProof/>
                 <w:lang w:val="hu-HU"/>
@@ -2745,7 +2652,7 @@
             </w:r>
             <w:r>
               <w:rPr>
-                <w:rStyle w:val="Hyperlink"/>
+                <w:rStyle w:val="Hiperhivatkozs"/>
                 <w:rFonts w:ascii="Verdana" w:hAnsi="Verdana"/>
                 <w:noProof/>
                 <w:lang w:val="hu-HU"/>
@@ -2804,7 +2711,7 @@
         </w:p>
         <w:p>
           <w:pPr>
-            <w:pStyle w:val="TOC2"/>
+            <w:pStyle w:val="TJ2"/>
             <w:tabs>
               <w:tab w:val="left" w:pos="880"/>
               <w:tab w:val="right" w:leader="dot" w:pos="8303"/>
@@ -2820,7 +2727,7 @@
           <w:hyperlink w:anchor="_Toc342123190" w:history="1">
             <w:r>
               <w:rPr>
-                <w:rStyle w:val="Hyperlink"/>
+                <w:rStyle w:val="Hiperhivatkozs"/>
                 <w:rFonts w:ascii="Verdana" w:hAnsi="Verdana"/>
                 <w:noProof/>
                 <w:lang w:val="hu-HU"/>
@@ -2839,7 +2746,7 @@
             </w:r>
             <w:r>
               <w:rPr>
-                <w:rStyle w:val="Hyperlink"/>
+                <w:rStyle w:val="Hiperhivatkozs"/>
                 <w:rFonts w:ascii="Verdana" w:hAnsi="Verdana"/>
                 <w:noProof/>
                 <w:lang w:val="hu-HU"/>
@@ -2898,7 +2805,7 @@
         </w:p>
         <w:p>
           <w:pPr>
-            <w:pStyle w:val="TOC2"/>
+            <w:pStyle w:val="TJ2"/>
             <w:tabs>
               <w:tab w:val="left" w:pos="880"/>
               <w:tab w:val="right" w:leader="dot" w:pos="8303"/>
@@ -2914,7 +2821,7 @@
           <w:hyperlink w:anchor="_Toc342123191" w:history="1">
             <w:r>
               <w:rPr>
-                <w:rStyle w:val="Hyperlink"/>
+                <w:rStyle w:val="Hiperhivatkozs"/>
                 <w:rFonts w:ascii="Verdana" w:hAnsi="Verdana"/>
                 <w:noProof/>
                 <w:lang w:val="hu-HU"/>
@@ -2933,7 +2840,7 @@
             </w:r>
             <w:r>
               <w:rPr>
-                <w:rStyle w:val="Hyperlink"/>
+                <w:rStyle w:val="Hiperhivatkozs"/>
                 <w:rFonts w:ascii="Verdana" w:hAnsi="Verdana"/>
                 <w:noProof/>
                 <w:lang w:val="hu-HU"/>
@@ -2992,7 +2899,7 @@
         </w:p>
         <w:p>
           <w:pPr>
-            <w:pStyle w:val="TOC2"/>
+            <w:pStyle w:val="TJ2"/>
             <w:tabs>
               <w:tab w:val="left" w:pos="880"/>
               <w:tab w:val="right" w:leader="dot" w:pos="8303"/>
@@ -3008,7 +2915,7 @@
           <w:hyperlink w:anchor="_Toc342123192" w:history="1">
             <w:r>
               <w:rPr>
-                <w:rStyle w:val="Hyperlink"/>
+                <w:rStyle w:val="Hiperhivatkozs"/>
                 <w:rFonts w:ascii="Verdana" w:hAnsi="Verdana"/>
                 <w:noProof/>
                 <w:lang w:val="hu-HU"/>
@@ -3027,7 +2934,7 @@
             </w:r>
             <w:r>
               <w:rPr>
-                <w:rStyle w:val="Hyperlink"/>
+                <w:rStyle w:val="Hiperhivatkozs"/>
                 <w:rFonts w:ascii="Verdana" w:hAnsi="Verdana"/>
                 <w:noProof/>
                 <w:lang w:val="hu-HU"/>
@@ -3086,7 +2993,7 @@
         </w:p>
         <w:p>
           <w:pPr>
-            <w:pStyle w:val="TOC2"/>
+            <w:pStyle w:val="TJ2"/>
             <w:tabs>
               <w:tab w:val="left" w:pos="880"/>
               <w:tab w:val="right" w:leader="dot" w:pos="8303"/>
@@ -3102,7 +3009,7 @@
           <w:hyperlink w:anchor="_Toc342123193" w:history="1">
             <w:r>
               <w:rPr>
-                <w:rStyle w:val="Hyperlink"/>
+                <w:rStyle w:val="Hiperhivatkozs"/>
                 <w:rFonts w:ascii="Verdana" w:hAnsi="Verdana"/>
                 <w:noProof/>
                 <w:lang w:val="hu-HU"/>
@@ -3121,7 +3028,7 @@
             </w:r>
             <w:r>
               <w:rPr>
-                <w:rStyle w:val="Hyperlink"/>
+                <w:rStyle w:val="Hiperhivatkozs"/>
                 <w:rFonts w:ascii="Verdana" w:hAnsi="Verdana"/>
                 <w:noProof/>
                 <w:lang w:val="hu-HU"/>
@@ -3180,7 +3087,7 @@
         </w:p>
         <w:p>
           <w:pPr>
-            <w:pStyle w:val="TOC2"/>
+            <w:pStyle w:val="TJ2"/>
             <w:tabs>
               <w:tab w:val="left" w:pos="880"/>
               <w:tab w:val="right" w:leader="dot" w:pos="8303"/>
@@ -3196,7 +3103,7 @@
           <w:hyperlink w:anchor="_Toc342123194" w:history="1">
             <w:r>
               <w:rPr>
-                <w:rStyle w:val="Hyperlink"/>
+                <w:rStyle w:val="Hiperhivatkozs"/>
                 <w:rFonts w:ascii="Verdana" w:hAnsi="Verdana"/>
                 <w:noProof/>
                 <w:lang w:val="hu-HU"/>
@@ -3215,7 +3122,7 @@
             </w:r>
             <w:r>
               <w:rPr>
-                <w:rStyle w:val="Hyperlink"/>
+                <w:rStyle w:val="Hiperhivatkozs"/>
                 <w:rFonts w:ascii="Verdana" w:hAnsi="Verdana"/>
                 <w:noProof/>
                 <w:lang w:val="hu-HU"/>
@@ -3274,7 +3181,7 @@
         </w:p>
         <w:p>
           <w:pPr>
-            <w:pStyle w:val="TOC2"/>
+            <w:pStyle w:val="TJ2"/>
             <w:tabs>
               <w:tab w:val="left" w:pos="880"/>
               <w:tab w:val="right" w:leader="dot" w:pos="8303"/>
@@ -3290,7 +3197,7 @@
           <w:hyperlink w:anchor="_Toc342123195" w:history="1">
             <w:r>
               <w:rPr>
-                <w:rStyle w:val="Hyperlink"/>
+                <w:rStyle w:val="Hiperhivatkozs"/>
                 <w:rFonts w:ascii="Verdana" w:hAnsi="Verdana"/>
                 <w:noProof/>
                 <w:lang w:val="hu-HU"/>
@@ -3309,7 +3216,7 @@
             </w:r>
             <w:r>
               <w:rPr>
-                <w:rStyle w:val="Hyperlink"/>
+                <w:rStyle w:val="Hiperhivatkozs"/>
                 <w:rFonts w:ascii="Verdana" w:hAnsi="Verdana"/>
                 <w:noProof/>
                 <w:lang w:val="hu-HU"/>
@@ -3368,7 +3275,7 @@
         </w:p>
         <w:p>
           <w:pPr>
-            <w:pStyle w:val="TOC1"/>
+            <w:pStyle w:val="TJ1"/>
             <w:tabs>
               <w:tab w:val="left" w:pos="480"/>
               <w:tab w:val="right" w:leader="dot" w:pos="8303"/>
@@ -3384,7 +3291,7 @@
           <w:hyperlink w:anchor="_Toc342123196" w:history="1">
             <w:r>
               <w:rPr>
-                <w:rStyle w:val="Hyperlink"/>
+                <w:rStyle w:val="Hiperhivatkozs"/>
                 <w:rFonts w:ascii="Verdana" w:hAnsi="Verdana"/>
                 <w:noProof/>
                 <w:lang w:val="hu-HU"/>
@@ -3403,7 +3310,7 @@
             </w:r>
             <w:r>
               <w:rPr>
-                <w:rStyle w:val="Hyperlink"/>
+                <w:rStyle w:val="Hiperhivatkozs"/>
                 <w:rFonts w:ascii="Verdana" w:hAnsi="Verdana"/>
                 <w:noProof/>
                 <w:lang w:val="hu-HU"/>
@@ -3462,7 +3369,7 @@
         </w:p>
         <w:p>
           <w:pPr>
-            <w:pStyle w:val="TOC2"/>
+            <w:pStyle w:val="TJ2"/>
             <w:tabs>
               <w:tab w:val="left" w:pos="880"/>
               <w:tab w:val="right" w:leader="dot" w:pos="8303"/>
@@ -3478,7 +3385,7 @@
           <w:hyperlink w:anchor="_Toc342123197" w:history="1">
             <w:r>
               <w:rPr>
-                <w:rStyle w:val="Hyperlink"/>
+                <w:rStyle w:val="Hiperhivatkozs"/>
                 <w:rFonts w:ascii="Verdana" w:hAnsi="Verdana"/>
                 <w:noProof/>
                 <w:lang w:val="hu-HU"/>
@@ -3497,7 +3404,7 @@
             </w:r>
             <w:r>
               <w:rPr>
-                <w:rStyle w:val="Hyperlink"/>
+                <w:rStyle w:val="Hiperhivatkozs"/>
                 <w:rFonts w:ascii="Verdana" w:hAnsi="Verdana"/>
                 <w:noProof/>
                 <w:lang w:val="hu-HU"/>
@@ -3556,7 +3463,7 @@
         </w:p>
         <w:p>
           <w:pPr>
-            <w:pStyle w:val="TOC1"/>
+            <w:pStyle w:val="TJ1"/>
             <w:tabs>
               <w:tab w:val="left" w:pos="480"/>
               <w:tab w:val="right" w:leader="dot" w:pos="8303"/>
@@ -3572,7 +3479,7 @@
           <w:hyperlink w:anchor="_Toc342123198" w:history="1">
             <w:r>
               <w:rPr>
-                <w:rStyle w:val="Hyperlink"/>
+                <w:rStyle w:val="Hiperhivatkozs"/>
                 <w:rFonts w:ascii="Verdana" w:hAnsi="Verdana"/>
                 <w:noProof/>
                 <w:lang w:val="hu-HU"/>
@@ -3591,7 +3498,7 @@
             </w:r>
             <w:r>
               <w:rPr>
-                <w:rStyle w:val="Hyperlink"/>
+                <w:rStyle w:val="Hiperhivatkozs"/>
                 <w:rFonts w:ascii="Verdana" w:hAnsi="Verdana"/>
                 <w:noProof/>
                 <w:lang w:val="hu-HU"/>
@@ -3650,7 +3557,7 @@
         </w:p>
         <w:p>
           <w:pPr>
-            <w:pStyle w:val="TOC1"/>
+            <w:pStyle w:val="TJ1"/>
             <w:tabs>
               <w:tab w:val="left" w:pos="480"/>
               <w:tab w:val="right" w:leader="dot" w:pos="8303"/>
@@ -3666,7 +3573,7 @@
           <w:hyperlink w:anchor="_Toc342123199" w:history="1">
             <w:r>
               <w:rPr>
-                <w:rStyle w:val="Hyperlink"/>
+                <w:rStyle w:val="Hiperhivatkozs"/>
                 <w:rFonts w:ascii="Verdana" w:hAnsi="Verdana"/>
                 <w:noProof/>
                 <w:lang w:val="hu-HU"/>
@@ -3685,7 +3592,7 @@
             </w:r>
             <w:r>
               <w:rPr>
-                <w:rStyle w:val="Hyperlink"/>
+                <w:rStyle w:val="Hiperhivatkozs"/>
                 <w:rFonts w:ascii="Verdana" w:hAnsi="Verdana"/>
                 <w:noProof/>
                 <w:lang w:val="hu-HU"/>
@@ -3744,7 +3651,7 @@
         </w:p>
         <w:p>
           <w:pPr>
-            <w:pStyle w:val="TOC2"/>
+            <w:pStyle w:val="TJ2"/>
             <w:tabs>
               <w:tab w:val="left" w:pos="880"/>
               <w:tab w:val="right" w:leader="dot" w:pos="8303"/>
@@ -3760,7 +3667,7 @@
           <w:hyperlink w:anchor="_Toc342123200" w:history="1">
             <w:r>
               <w:rPr>
-                <w:rStyle w:val="Hyperlink"/>
+                <w:rStyle w:val="Hiperhivatkozs"/>
                 <w:rFonts w:ascii="Verdana" w:hAnsi="Verdana"/>
                 <w:noProof/>
                 <w:lang w:val="hu-HU"/>
@@ -3779,7 +3686,7 @@
             </w:r>
             <w:r>
               <w:rPr>
-                <w:rStyle w:val="Hyperlink"/>
+                <w:rStyle w:val="Hiperhivatkozs"/>
                 <w:rFonts w:ascii="Verdana" w:hAnsi="Verdana"/>
                 <w:noProof/>
                 <w:lang w:val="hu-HU"/>
@@ -3838,7 +3745,7 @@
         </w:p>
         <w:p>
           <w:pPr>
-            <w:pStyle w:val="TOC2"/>
+            <w:pStyle w:val="TJ2"/>
             <w:tabs>
               <w:tab w:val="left" w:pos="880"/>
               <w:tab w:val="right" w:leader="dot" w:pos="8303"/>
@@ -3854,7 +3761,7 @@
           <w:hyperlink w:anchor="_Toc342123201" w:history="1">
             <w:r>
               <w:rPr>
-                <w:rStyle w:val="Hyperlink"/>
+                <w:rStyle w:val="Hiperhivatkozs"/>
                 <w:rFonts w:ascii="Verdana" w:hAnsi="Verdana"/>
                 <w:noProof/>
                 <w:lang w:val="hu-HU"/>
@@ -3873,7 +3780,7 @@
             </w:r>
             <w:r>
               <w:rPr>
-                <w:rStyle w:val="Hyperlink"/>
+                <w:rStyle w:val="Hiperhivatkozs"/>
                 <w:rFonts w:ascii="Verdana" w:hAnsi="Verdana"/>
                 <w:noProof/>
                 <w:lang w:val="hu-HU"/>
@@ -3951,7 +3858,7 @@
     </w:p>
     <w:p>
       <w:pPr>
-        <w:pStyle w:val="Heading1"/>
+        <w:pStyle w:val="Cmsor1"/>
         <w:pageBreakBefore/>
         <w:rPr>
           <w:rFonts w:ascii="Verdana" w:hAnsi="Verdana"/>
@@ -3975,7 +3882,7 @@
     </w:p>
     <w:p>
       <w:pPr>
-        <w:pStyle w:val="Heading2"/>
+        <w:pStyle w:val="Cmsor2"/>
         <w:ind w:left="935" w:hanging="578"/>
         <w:rPr>
           <w:rFonts w:ascii="Verdana" w:hAnsi="Verdana"/>
@@ -4005,12 +3912,54 @@
         <w:rPr>
           <w:rFonts w:ascii="Verdana" w:hAnsi="Verdana"/>
         </w:rPr>
-        <w:t>Labirintus problema megoldasa a megfelelo algoritmussal</w:t>
-      </w:r>
-    </w:p>
-    <w:p>
-      <w:pPr>
-        <w:pStyle w:val="Heading2"/>
+        <w:t>Labirintus probl</w:t>
+      </w:r>
+      <w:r>
+        <w:rPr>
+          <w:rFonts w:ascii="Verdana" w:hAnsi="Verdana"/>
+        </w:rPr>
+        <w:t>é</w:t>
+      </w:r>
+      <w:r>
+        <w:rPr>
+          <w:rFonts w:ascii="Verdana" w:hAnsi="Verdana"/>
+        </w:rPr>
+        <w:t>ma megold</w:t>
+      </w:r>
+      <w:r>
+        <w:rPr>
+          <w:rFonts w:ascii="Verdana" w:hAnsi="Verdana"/>
+        </w:rPr>
+        <w:t>á</w:t>
+      </w:r>
+      <w:r>
+        <w:rPr>
+          <w:rFonts w:ascii="Verdana" w:hAnsi="Verdana"/>
+        </w:rPr>
+        <w:t>sa a megfelel</w:t>
+      </w:r>
+      <w:r>
+        <w:rPr>
+          <w:rFonts w:ascii="Verdana" w:hAnsi="Verdana"/>
+        </w:rPr>
+        <w:t>ő</w:t>
+      </w:r>
+      <w:r>
+        <w:rPr>
+          <w:rFonts w:ascii="Verdana" w:hAnsi="Verdana"/>
+        </w:rPr>
+        <w:t xml:space="preserve"> algoritmussal</w:t>
+      </w:r>
+      <w:r>
+        <w:rPr>
+          <w:rFonts w:ascii="Verdana" w:hAnsi="Verdana"/>
+        </w:rPr>
+        <w:t xml:space="preserve"> és bemutatása</w:t>
+      </w:r>
+    </w:p>
+    <w:p>
+      <w:pPr>
+        <w:pStyle w:val="Cmsor2"/>
         <w:rPr>
           <w:rFonts w:ascii="Verdana" w:hAnsi="Verdana"/>
           <w:lang w:val="hu-HU"/>
@@ -4033,7 +3982,6 @@
         <w:pStyle w:val="StyleBodyTextIndentLeft0cm"/>
         <w:rPr>
           <w:rFonts w:ascii="Verdana" w:hAnsi="Verdana"/>
-          <w:i/>
         </w:rPr>
       </w:pPr>
       <w:r>
@@ -4045,9 +3993,8 @@
       <w:r>
         <w:rPr>
           <w:rFonts w:ascii="Verdana" w:hAnsi="Verdana"/>
-          <w:i/>
-        </w:rPr>
-        <w:t>Hallgatók száma a Felsőfokú oktatásban magyar és külföldi viszonylatban</w:t>
+        </w:rPr>
+        <w:t>Labirintus probléma megoldása a megfelelő algoritmussal</w:t>
       </w:r>
     </w:p>
     <w:p>
@@ -4158,7 +4105,7 @@
     </w:p>
     <w:p>
       <w:pPr>
-        <w:pStyle w:val="Heading2"/>
+        <w:pStyle w:val="Cmsor2"/>
         <w:rPr>
           <w:rFonts w:ascii="Verdana" w:hAnsi="Verdana"/>
           <w:lang w:val="hu-HU"/>
@@ -4229,12 +4176,96 @@
         <w:rPr>
           <w:rFonts w:ascii="Verdana" w:hAnsi="Verdana"/>
         </w:rPr>
-        <w:t>Labirintus problema elemzese, analizalasa, megoldasanak lefejlesztese</w:t>
-      </w:r>
-    </w:p>
-    <w:p>
-      <w:pPr>
-        <w:pStyle w:val="Heading2"/>
+        <w:t>Labirintus probl</w:t>
+      </w:r>
+      <w:r>
+        <w:rPr>
+          <w:rFonts w:ascii="Verdana" w:hAnsi="Verdana"/>
+        </w:rPr>
+        <w:t>é</w:t>
+      </w:r>
+      <w:r>
+        <w:rPr>
+          <w:rFonts w:ascii="Verdana" w:hAnsi="Verdana"/>
+        </w:rPr>
+        <w:t>ma elemz</w:t>
+      </w:r>
+      <w:r>
+        <w:rPr>
+          <w:rFonts w:ascii="Verdana" w:hAnsi="Verdana"/>
+        </w:rPr>
+        <w:t>é</w:t>
+      </w:r>
+      <w:r>
+        <w:rPr>
+          <w:rFonts w:ascii="Verdana" w:hAnsi="Verdana"/>
+        </w:rPr>
+        <w:t>se, analiz</w:t>
+      </w:r>
+      <w:r>
+        <w:rPr>
+          <w:rFonts w:ascii="Verdana" w:hAnsi="Verdana"/>
+        </w:rPr>
+        <w:t>á</w:t>
+      </w:r>
+      <w:r>
+        <w:rPr>
+          <w:rFonts w:ascii="Verdana" w:hAnsi="Verdana"/>
+        </w:rPr>
+        <w:t>l</w:t>
+      </w:r>
+      <w:r>
+        <w:rPr>
+          <w:rFonts w:ascii="Verdana" w:hAnsi="Verdana"/>
+        </w:rPr>
+        <w:t>á</w:t>
+      </w:r>
+      <w:r>
+        <w:rPr>
+          <w:rFonts w:ascii="Verdana" w:hAnsi="Verdana"/>
+        </w:rPr>
+        <w:t>sa, megold</w:t>
+      </w:r>
+      <w:r>
+        <w:rPr>
+          <w:rFonts w:ascii="Verdana" w:hAnsi="Verdana"/>
+        </w:rPr>
+        <w:t>á</w:t>
+      </w:r>
+      <w:r>
+        <w:rPr>
+          <w:rFonts w:ascii="Verdana" w:hAnsi="Verdana"/>
+        </w:rPr>
+        <w:t>s</w:t>
+      </w:r>
+      <w:r>
+        <w:rPr>
+          <w:rFonts w:ascii="Verdana" w:hAnsi="Verdana"/>
+        </w:rPr>
+        <w:t>á</w:t>
+      </w:r>
+      <w:r>
+        <w:rPr>
+          <w:rFonts w:ascii="Verdana" w:hAnsi="Verdana"/>
+        </w:rPr>
+        <w:t>nak lefejleszt</w:t>
+      </w:r>
+      <w:r>
+        <w:rPr>
+          <w:rFonts w:ascii="Verdana" w:hAnsi="Verdana"/>
+        </w:rPr>
+        <w:t>é</w:t>
+      </w:r>
+      <w:r>
+        <w:rPr>
+          <w:rFonts w:ascii="Verdana" w:hAnsi="Verdana"/>
+        </w:rPr>
+        <w:t>se</w:t>
+      </w:r>
+    </w:p>
+    <w:p>
+      <w:pPr>
+        <w:pStyle w:val="Cmsor2"/>
         <w:rPr>
           <w:rFonts w:ascii="Verdana" w:hAnsi="Verdana"/>
           <w:lang w:val="hu-HU"/>
@@ -4269,7 +4300,7 @@
       <w:commentRangeEnd w:id="15"/>
       <w:r>
         <w:rPr>
-          <w:rStyle w:val="CommentReference"/>
+          <w:rStyle w:val="Jegyzethivatkozs"/>
           <w:rFonts w:ascii="Verdana" w:hAnsi="Verdana"/>
           <w:lang w:eastAsia="en-US"/>
         </w:rPr>
@@ -4297,25 +4328,25 @@
         <w:rPr>
           <w:rFonts w:ascii="Verdana" w:hAnsi="Verdana"/>
         </w:rPr>
-        <w:t xml:space="preserve">Szervezeti </w:t>
-      </w:r>
-      <w:r>
-        <w:rPr>
-          <w:rFonts w:ascii="Verdana" w:hAnsi="Verdana"/>
-        </w:rPr>
-        <w:t>működés</w:t>
-      </w:r>
-      <w:r>
-        <w:rPr>
-          <w:rFonts w:ascii="Verdana" w:hAnsi="Verdana"/>
-        </w:rPr>
-        <w:t xml:space="preserve"> jellemzése: </w:t>
-      </w:r>
-      <w:r>
-        <w:rPr>
-          <w:rFonts w:ascii="Verdana" w:hAnsi="Verdana"/>
-        </w:rPr>
-        <w:t>Felsőoktatás arányai</w:t>
+        <w:t xml:space="preserve">A stratégiai célok meghatározása: </w:t>
+      </w:r>
+      <w:r>
+        <w:rPr>
+          <w:rFonts w:ascii="Verdana" w:hAnsi="Verdana"/>
+        </w:rPr>
+        <w:t xml:space="preserve">Labirintus probléma megoldása a megfelelő algoritmussal és </w:t>
+      </w:r>
+      <w:r>
+        <w:rPr>
+          <w:rFonts w:ascii="Verdana" w:hAnsi="Verdana"/>
+        </w:rPr>
+        <w:t xml:space="preserve">ennek </w:t>
+      </w:r>
+      <w:r>
+        <w:rPr>
+          <w:rFonts w:ascii="Verdana" w:hAnsi="Verdana"/>
+        </w:rPr>
+        <w:t>bemutatása</w:t>
       </w:r>
     </w:p>
     <w:p>
@@ -4333,30 +4364,6 @@
         <w:rPr>
           <w:rFonts w:ascii="Verdana" w:hAnsi="Verdana"/>
         </w:rPr>
-        <w:t xml:space="preserve">A stratégiai célok meghatározása: </w:t>
-      </w:r>
-      <w:r>
-        <w:rPr>
-          <w:rFonts w:ascii="Verdana" w:hAnsi="Verdana"/>
-        </w:rPr>
-        <w:t>Felsőoktatási trendek változásának hű bemutatása</w:t>
-      </w:r>
-    </w:p>
-    <w:p>
-      <w:pPr>
-        <w:pStyle w:val="StyleBodyTextIndentLeft0cm"/>
-        <w:numPr>
-          <w:ilvl w:val="0"/>
-          <w:numId w:val="26"/>
-        </w:numPr>
-        <w:rPr>
-          <w:rFonts w:ascii="Verdana" w:hAnsi="Verdana"/>
-        </w:rPr>
-      </w:pPr>
-      <w:r>
-        <w:rPr>
-          <w:rFonts w:ascii="Verdana" w:hAnsi="Verdana"/>
-        </w:rPr>
         <w:t xml:space="preserve">Implementáció: </w:t>
       </w:r>
       <w:r>
@@ -4389,7 +4396,7 @@
     </w:p>
     <w:p>
       <w:pPr>
-        <w:pStyle w:val="Heading2"/>
+        <w:pStyle w:val="Cmsor2"/>
         <w:rPr>
           <w:rFonts w:ascii="Verdana" w:hAnsi="Verdana"/>
           <w:lang w:val="hu-HU"/>
@@ -4409,7 +4416,7 @@
     </w:p>
     <w:p>
       <w:pPr>
-        <w:pStyle w:val="BodyTextIndent"/>
+        <w:pStyle w:val="Szvegtrzsbehzssal"/>
         <w:ind w:left="0"/>
         <w:rPr>
           <w:rFonts w:ascii="Verdana" w:hAnsi="Verdana"/>
@@ -4520,7 +4527,7 @@
     </w:p>
     <w:p>
       <w:pPr>
-        <w:pStyle w:val="Heading2"/>
+        <w:pStyle w:val="Cmsor2"/>
         <w:rPr>
           <w:rFonts w:ascii="Verdana" w:hAnsi="Verdana"/>
           <w:lang w:val="hu-HU"/>
@@ -4541,7 +4548,7 @@
     </w:p>
     <w:p>
       <w:pPr>
-        <w:pStyle w:val="BodyTextIndent"/>
+        <w:pStyle w:val="Szvegtrzsbehzssal"/>
         <w:ind w:left="0"/>
         <w:rPr>
           <w:rFonts w:ascii="Verdana" w:hAnsi="Verdana"/>
@@ -4703,7 +4710,7 @@
     </w:p>
     <w:p>
       <w:pPr>
-        <w:pStyle w:val="BodyTextIndent"/>
+        <w:pStyle w:val="Szvegtrzsbehzssal"/>
         <w:spacing w:before="240"/>
         <w:ind w:left="0"/>
         <w:rPr>
@@ -4731,7 +4738,7 @@
     </w:p>
     <w:p>
       <w:pPr>
-        <w:pStyle w:val="Heading2"/>
+        <w:pStyle w:val="Cmsor2"/>
         <w:rPr>
           <w:rFonts w:ascii="Verdana" w:hAnsi="Verdana"/>
           <w:lang w:val="hu-HU"/>
@@ -4751,7 +4758,7 @@
     </w:p>
     <w:p>
       <w:pPr>
-        <w:pStyle w:val="BodyTextIndent"/>
+        <w:pStyle w:val="Szvegtrzsbehzssal"/>
         <w:spacing w:after="120"/>
         <w:ind w:left="0"/>
         <w:rPr>
@@ -4767,7 +4774,7 @@
     </w:p>
     <w:tbl>
       <w:tblPr>
-        <w:tblStyle w:val="TableGrid"/>
+        <w:tblStyle w:val="Rcsostblzat"/>
         <w:tblW w:w="9286" w:type="dxa"/>
         <w:jc w:val="center"/>
         <w:tblLayout w:type="fixed"/>
@@ -4935,7 +4942,7 @@
     </w:tbl>
     <w:p>
       <w:pPr>
-        <w:pStyle w:val="BodyTextIndent"/>
+        <w:pStyle w:val="Szvegtrzsbehzssal"/>
         <w:spacing w:before="120"/>
         <w:ind w:left="0"/>
         <w:rPr>
@@ -4951,7 +4958,7 @@
     </w:p>
     <w:p>
       <w:pPr>
-        <w:pStyle w:val="Heading1"/>
+        <w:pStyle w:val="Cmsor1"/>
         <w:pageBreakBefore/>
         <w:ind w:left="788" w:hanging="431"/>
         <w:rPr>
@@ -4974,7 +4981,7 @@
     </w:p>
     <w:p>
       <w:pPr>
-        <w:pStyle w:val="BodyTextIndent"/>
+        <w:pStyle w:val="Szvegtrzsbehzssal"/>
         <w:spacing w:before="120"/>
         <w:ind w:left="0"/>
         <w:rPr>
@@ -5084,7 +5091,7 @@
       <w:commentRangeEnd w:id="24"/>
       <w:r>
         <w:rPr>
-          <w:rStyle w:val="CommentReference"/>
+          <w:rStyle w:val="Jegyzethivatkozs"/>
           <w:rFonts w:ascii="Verdana" w:hAnsi="Verdana"/>
           <w:lang w:val="hu-HU"/>
         </w:rPr>
@@ -5117,7 +5124,7 @@
     </w:p>
     <w:p>
       <w:pPr>
-        <w:pStyle w:val="BodyTextIndent"/>
+        <w:pStyle w:val="Szvegtrzsbehzssal"/>
         <w:spacing w:before="120"/>
         <w:ind w:left="708"/>
         <w:rPr>
@@ -5332,7 +5339,7 @@
       <w:commentRangeEnd w:id="25"/>
       <w:r>
         <w:rPr>
-          <w:rStyle w:val="CommentReference"/>
+          <w:rStyle w:val="Jegyzethivatkozs"/>
           <w:rFonts w:ascii="Verdana" w:hAnsi="Verdana"/>
           <w:lang w:val="hu-HU"/>
         </w:rPr>
@@ -5365,7 +5372,7 @@
     </w:p>
     <w:p>
       <w:pPr>
-        <w:pStyle w:val="BodyTextIndent"/>
+        <w:pStyle w:val="Szvegtrzsbehzssal"/>
         <w:spacing w:before="120"/>
         <w:ind w:left="720"/>
         <w:rPr>
@@ -5382,7 +5389,7 @@
       <w:commentRangeEnd w:id="26"/>
       <w:r>
         <w:rPr>
-          <w:rStyle w:val="CommentReference"/>
+          <w:rStyle w:val="Jegyzethivatkozs"/>
           <w:rFonts w:ascii="Verdana" w:hAnsi="Verdana"/>
           <w:lang w:eastAsia="en-US"/>
         </w:rPr>
@@ -5417,7 +5424,7 @@
     </w:p>
     <w:p>
       <w:pPr>
-        <w:pStyle w:val="Heading2"/>
+        <w:pStyle w:val="Cmsor2"/>
         <w:rPr>
           <w:rFonts w:ascii="Verdana" w:hAnsi="Verdana"/>
           <w:lang w:val="hu-HU"/>
@@ -5437,7 +5444,7 @@
     </w:p>
     <w:p>
       <w:pPr>
-        <w:pStyle w:val="BodyTextIndent"/>
+        <w:pStyle w:val="Szvegtrzsbehzssal"/>
         <w:tabs>
           <w:tab w:val="center" w:pos="7380"/>
         </w:tabs>
@@ -5456,7 +5463,7 @@
     </w:p>
     <w:tbl>
       <w:tblPr>
-        <w:tblStyle w:val="TableGrid"/>
+        <w:tblStyle w:val="Rcsostblzat"/>
         <w:tblW w:w="11194" w:type="dxa"/>
         <w:jc w:val="center"/>
         <w:tblLayout w:type="fixed"/>
@@ -5680,7 +5687,7 @@
     </w:tbl>
     <w:p>
       <w:pPr>
-        <w:pStyle w:val="Heading2"/>
+        <w:pStyle w:val="Cmsor2"/>
         <w:ind w:left="935" w:hanging="578"/>
         <w:rPr>
           <w:rFonts w:ascii="Verdana" w:hAnsi="Verdana"/>
@@ -5708,7 +5715,7 @@
     </w:p>
     <w:p>
       <w:pPr>
-        <w:pStyle w:val="BodyTextIndent"/>
+        <w:pStyle w:val="Szvegtrzsbehzssal"/>
         <w:tabs>
           <w:tab w:val="center" w:pos="7380"/>
         </w:tabs>
@@ -5739,7 +5746,7 @@
     </w:p>
     <w:tbl>
       <w:tblPr>
-        <w:tblStyle w:val="TableGrid"/>
+        <w:tblStyle w:val="Rcsostblzat"/>
         <w:tblW w:w="14163" w:type="dxa"/>
         <w:jc w:val="center"/>
         <w:tblLayout w:type="fixed"/>
@@ -6050,7 +6057,7 @@
     </w:tbl>
     <w:p>
       <w:pPr>
-        <w:pStyle w:val="Heading2"/>
+        <w:pStyle w:val="Cmsor2"/>
         <w:pageBreakBefore/>
         <w:ind w:left="935" w:hanging="578"/>
         <w:rPr>
@@ -6073,7 +6080,7 @@
     </w:p>
     <w:p>
       <w:pPr>
-        <w:pStyle w:val="BodyTextIndent"/>
+        <w:pStyle w:val="Szvegtrzsbehzssal"/>
         <w:keepNext/>
         <w:tabs>
           <w:tab w:val="center" w:pos="7380"/>
@@ -6093,7 +6100,7 @@
     </w:p>
     <w:tbl>
       <w:tblPr>
-        <w:tblStyle w:val="TableGrid"/>
+        <w:tblStyle w:val="Rcsostblzat"/>
         <w:tblW w:w="12521" w:type="dxa"/>
         <w:jc w:val="center"/>
         <w:tblLayout w:type="fixed"/>
@@ -6302,14 +6309,14 @@
                 <w:tab w:val="center" w:pos="7380"/>
               </w:tabs>
               <w:rPr>
-                <w:rStyle w:val="Hyperlink"/>
+                <w:rStyle w:val="Hiperhivatkozs"/>
                 <w:rFonts w:ascii="Verdana" w:hAnsi="Verdana"/>
                 <w:lang w:val="hu-HU"/>
               </w:rPr>
             </w:pPr>
             <w:r>
               <w:rPr>
-                <w:rStyle w:val="Hyperlink"/>
+                <w:rStyle w:val="Hiperhivatkozs"/>
                 <w:rFonts w:ascii="Verdana" w:hAnsi="Verdana"/>
                 <w:lang w:val="hu-HU"/>
               </w:rPr>
@@ -6407,14 +6414,14 @@
                 <w:tab w:val="center" w:pos="7380"/>
               </w:tabs>
               <w:rPr>
-                <w:rStyle w:val="Hyperlink"/>
+                <w:rStyle w:val="Hiperhivatkozs"/>
                 <w:rFonts w:ascii="Verdana" w:hAnsi="Verdana"/>
                 <w:lang w:val="hu-HU"/>
               </w:rPr>
             </w:pPr>
             <w:r>
               <w:rPr>
-                <w:rStyle w:val="Hyperlink"/>
+                <w:rStyle w:val="Hiperhivatkozs"/>
                 <w:rFonts w:ascii="Verdana" w:hAnsi="Verdana"/>
                 <w:lang w:val="hu-HU"/>
               </w:rPr>
@@ -6426,7 +6433,7 @@
     </w:tbl>
     <w:p>
       <w:pPr>
-        <w:pStyle w:val="BodyTextIndent"/>
+        <w:pStyle w:val="Szvegtrzsbehzssal"/>
         <w:tabs>
           <w:tab w:val="center" w:pos="7380"/>
         </w:tabs>
@@ -6457,7 +6464,7 @@
     </w:p>
     <w:p>
       <w:pPr>
-        <w:pStyle w:val="BodyTextIndent"/>
+        <w:pStyle w:val="Szvegtrzsbehzssal"/>
         <w:tabs>
           <w:tab w:val="center" w:pos="7380"/>
         </w:tabs>
@@ -6470,7 +6477,7 @@
     </w:p>
     <w:p>
       <w:pPr>
-        <w:pStyle w:val="BodyTextIndent"/>
+        <w:pStyle w:val="Szvegtrzsbehzssal"/>
         <w:tabs>
           <w:tab w:val="center" w:pos="7380"/>
         </w:tabs>
@@ -6490,7 +6497,7 @@
     </w:p>
     <w:p>
       <w:pPr>
-        <w:pStyle w:val="BodyTextIndent"/>
+        <w:pStyle w:val="Szvegtrzsbehzssal"/>
         <w:tabs>
           <w:tab w:val="center" w:pos="7380"/>
         </w:tabs>
@@ -6503,7 +6510,7 @@
     </w:p>
     <w:p>
       <w:pPr>
-        <w:pStyle w:val="Heading1"/>
+        <w:pStyle w:val="Cmsor1"/>
         <w:rPr>
           <w:rFonts w:ascii="Verdana" w:hAnsi="Verdana"/>
           <w:lang w:val="hu-HU"/>
@@ -6523,7 +6530,7 @@
     </w:p>
     <w:p>
       <w:pPr>
-        <w:pStyle w:val="BodyTextIndent"/>
+        <w:pStyle w:val="Szvegtrzsbehzssal"/>
         <w:tabs>
           <w:tab w:val="center" w:pos="7380"/>
         </w:tabs>
@@ -6566,7 +6573,7 @@
     </w:p>
     <w:p>
       <w:pPr>
-        <w:pStyle w:val="BodyTextIndent"/>
+        <w:pStyle w:val="Szvegtrzsbehzssal"/>
         <w:tabs>
           <w:tab w:val="center" w:pos="7380"/>
         </w:tabs>
@@ -6597,7 +6604,7 @@
     </w:p>
     <w:p>
       <w:pPr>
-        <w:pStyle w:val="Heading2"/>
+        <w:pStyle w:val="Cmsor2"/>
         <w:tabs>
           <w:tab w:val="num" w:pos="720"/>
         </w:tabs>
@@ -6718,7 +6725,7 @@
       <w:commentRangeEnd w:id="38"/>
       <w:r>
         <w:rPr>
-          <w:rStyle w:val="CommentReference"/>
+          <w:rStyle w:val="Jegyzethivatkozs"/>
           <w:rFonts w:ascii="Verdana" w:hAnsi="Verdana"/>
           <w:lang w:val="hu-HU"/>
         </w:rPr>
@@ -6727,7 +6734,7 @@
     </w:p>
     <w:p>
       <w:pPr>
-        <w:pStyle w:val="Heading2"/>
+        <w:pStyle w:val="Cmsor2"/>
         <w:tabs>
           <w:tab w:val="num" w:pos="720"/>
         </w:tabs>
@@ -7154,7 +7161,7 @@
       <w:commentRangeEnd w:id="42"/>
       <w:r>
         <w:rPr>
-          <w:rStyle w:val="CommentReference"/>
+          <w:rStyle w:val="Jegyzethivatkozs"/>
           <w:rFonts w:ascii="Verdana" w:hAnsi="Verdana"/>
           <w:lang w:val="hu-HU"/>
         </w:rPr>
@@ -7163,7 +7170,7 @@
     </w:p>
     <w:p>
       <w:pPr>
-        <w:pStyle w:val="Heading1"/>
+        <w:pStyle w:val="Cmsor1"/>
         <w:rPr>
           <w:rFonts w:ascii="Verdana" w:hAnsi="Verdana"/>
           <w:lang w:val="hu-HU"/>
@@ -7183,7 +7190,7 @@
     </w:p>
     <w:p>
       <w:pPr>
-        <w:pStyle w:val="BodyTextIndent"/>
+        <w:pStyle w:val="Szvegtrzsbehzssal"/>
         <w:tabs>
           <w:tab w:val="center" w:pos="7380"/>
         </w:tabs>
@@ -7250,7 +7257,7 @@
     </w:p>
     <w:p>
       <w:pPr>
-        <w:pStyle w:val="Heading1"/>
+        <w:pStyle w:val="Cmsor1"/>
         <w:rPr>
           <w:rFonts w:ascii="Verdana" w:hAnsi="Verdana"/>
           <w:lang w:val="hu-HU"/>
@@ -7271,7 +7278,7 @@
     </w:p>
     <w:p>
       <w:pPr>
-        <w:pStyle w:val="BodyTextIndent"/>
+        <w:pStyle w:val="Szvegtrzsbehzssal"/>
         <w:tabs>
           <w:tab w:val="center" w:pos="7380"/>
         </w:tabs>
@@ -7303,7 +7310,7 @@
     </w:p>
     <w:p>
       <w:pPr>
-        <w:pStyle w:val="BodyTextIndent"/>
+        <w:pStyle w:val="Szvegtrzsbehzssal"/>
         <w:tabs>
           <w:tab w:val="center" w:pos="7380"/>
         </w:tabs>
@@ -7328,7 +7335,7 @@
       <w:commentRangeEnd w:id="47"/>
       <w:r>
         <w:rPr>
-          <w:rStyle w:val="CommentReference"/>
+          <w:rStyle w:val="Jegyzethivatkozs"/>
           <w:rFonts w:ascii="Verdana" w:hAnsi="Verdana"/>
           <w:lang w:eastAsia="en-US"/>
         </w:rPr>
@@ -7337,7 +7344,7 @@
     </w:p>
     <w:p>
       <w:pPr>
-        <w:pStyle w:val="Heading1"/>
+        <w:pStyle w:val="Cmsor1"/>
         <w:rPr>
           <w:rFonts w:ascii="Verdana" w:hAnsi="Verdana"/>
           <w:lang w:val="hu-HU"/>
@@ -7357,7 +7364,7 @@
     </w:p>
     <w:p>
       <w:pPr>
-        <w:pStyle w:val="Heading2"/>
+        <w:pStyle w:val="Cmsor2"/>
         <w:tabs>
           <w:tab w:val="num" w:pos="720"/>
         </w:tabs>
@@ -7380,7 +7387,7 @@
     </w:p>
     <w:p>
       <w:pPr>
-        <w:pStyle w:val="BodyTextIndent"/>
+        <w:pStyle w:val="Szvegtrzsbehzssal"/>
         <w:tabs>
           <w:tab w:val="center" w:pos="7380"/>
         </w:tabs>
@@ -7416,7 +7423,7 @@
     </w:p>
     <w:p>
       <w:pPr>
-        <w:pStyle w:val="Heading2"/>
+        <w:pStyle w:val="Cmsor2"/>
         <w:tabs>
           <w:tab w:val="num" w:pos="720"/>
         </w:tabs>
@@ -7439,7 +7446,7 @@
     </w:p>
     <w:p>
       <w:pPr>
-        <w:pStyle w:val="BodyTextIndent"/>
+        <w:pStyle w:val="Szvegtrzsbehzssal"/>
         <w:tabs>
           <w:tab w:val="center" w:pos="7380"/>
         </w:tabs>
@@ -7460,7 +7467,7 @@
     </w:p>
     <w:p>
       <w:pPr>
-        <w:pStyle w:val="Heading2"/>
+        <w:pStyle w:val="Cmsor2"/>
         <w:tabs>
           <w:tab w:val="num" w:pos="720"/>
         </w:tabs>
@@ -7483,7 +7490,7 @@
     </w:p>
     <w:p>
       <w:pPr>
-        <w:pStyle w:val="BodyTextIndent"/>
+        <w:pStyle w:val="Szvegtrzsbehzssal"/>
         <w:tabs>
           <w:tab w:val="center" w:pos="7380"/>
         </w:tabs>
@@ -7527,7 +7534,7 @@
     </w:p>
     <w:p>
       <w:pPr>
-        <w:pStyle w:val="BodyTextIndent"/>
+        <w:pStyle w:val="Szvegtrzsbehzssal"/>
         <w:tabs>
           <w:tab w:val="center" w:pos="7380"/>
         </w:tabs>
@@ -7546,7 +7553,7 @@
     </w:p>
     <w:p>
       <w:pPr>
-        <w:pStyle w:val="BodyTextIndent"/>
+        <w:pStyle w:val="Szvegtrzsbehzssal"/>
         <w:tabs>
           <w:tab w:val="center" w:pos="7380"/>
         </w:tabs>
@@ -7565,7 +7572,7 @@
     </w:p>
     <w:p>
       <w:pPr>
-        <w:pStyle w:val="BodyTextIndent"/>
+        <w:pStyle w:val="Szvegtrzsbehzssal"/>
         <w:tabs>
           <w:tab w:val="center" w:pos="7380"/>
         </w:tabs>
@@ -7584,7 +7591,7 @@
     </w:p>
     <w:p>
       <w:pPr>
-        <w:pStyle w:val="BodyTextIndent"/>
+        <w:pStyle w:val="Szvegtrzsbehzssal"/>
         <w:tabs>
           <w:tab w:val="center" w:pos="7380"/>
         </w:tabs>
@@ -7603,7 +7610,7 @@
     </w:p>
     <w:p>
       <w:pPr>
-        <w:pStyle w:val="BodyTextIndent"/>
+        <w:pStyle w:val="Szvegtrzsbehzssal"/>
         <w:tabs>
           <w:tab w:val="center" w:pos="7380"/>
         </w:tabs>
@@ -7635,7 +7642,7 @@
       <w:commentRangeEnd w:id="56"/>
       <w:r>
         <w:rPr>
-          <w:rStyle w:val="CommentReference"/>
+          <w:rStyle w:val="Jegyzethivatkozs"/>
           <w:rFonts w:ascii="Verdana" w:hAnsi="Verdana"/>
           <w:lang w:eastAsia="en-US"/>
         </w:rPr>
@@ -7644,7 +7651,7 @@
     </w:p>
     <w:p>
       <w:pPr>
-        <w:pStyle w:val="Heading2"/>
+        <w:pStyle w:val="Cmsor2"/>
         <w:tabs>
           <w:tab w:val="num" w:pos="720"/>
         </w:tabs>
@@ -7667,7 +7674,7 @@
     </w:p>
     <w:p>
       <w:pPr>
-        <w:pStyle w:val="BodyTextIndent"/>
+        <w:pStyle w:val="Szvegtrzsbehzssal"/>
         <w:ind w:left="0"/>
         <w:rPr>
           <w:rFonts w:ascii="Verdana" w:hAnsi="Verdana"/>
@@ -7720,7 +7727,7 @@
       <w:commentRangeEnd w:id="59"/>
       <w:r>
         <w:rPr>
-          <w:rStyle w:val="CommentReference"/>
+          <w:rStyle w:val="Jegyzethivatkozs"/>
           <w:rFonts w:ascii="Verdana" w:hAnsi="Verdana"/>
           <w:lang w:eastAsia="en-US"/>
         </w:rPr>
@@ -7792,7 +7799,7 @@
     </w:p>
     <w:p>
       <w:pPr>
-        <w:pStyle w:val="BodyText"/>
+        <w:pStyle w:val="Szvegtrzs"/>
         <w:spacing w:before="240"/>
         <w:rPr>
           <w:rFonts w:ascii="Verdana" w:hAnsi="Verdana"/>
@@ -7945,7 +7952,7 @@
       <w:commentRangeEnd w:id="60"/>
       <w:r>
         <w:rPr>
-          <w:rStyle w:val="CommentReference"/>
+          <w:rStyle w:val="Jegyzethivatkozs"/>
           <w:rFonts w:ascii="Verdana" w:hAnsi="Verdana"/>
           <w:lang w:val="hu-HU"/>
         </w:rPr>
@@ -7954,7 +7961,7 @@
     </w:p>
     <w:p>
       <w:pPr>
-        <w:pStyle w:val="Heading2"/>
+        <w:pStyle w:val="Cmsor2"/>
         <w:tabs>
           <w:tab w:val="num" w:pos="720"/>
         </w:tabs>
@@ -7977,7 +7984,7 @@
     </w:p>
     <w:p>
       <w:pPr>
-        <w:pStyle w:val="BodyTextIndent"/>
+        <w:pStyle w:val="Szvegtrzsbehzssal"/>
         <w:tabs>
           <w:tab w:val="center" w:pos="7380"/>
         </w:tabs>
@@ -8141,7 +8148,7 @@
       <w:commentRangeEnd w:id="63"/>
       <w:r>
         <w:rPr>
-          <w:rStyle w:val="CommentReference"/>
+          <w:rStyle w:val="Jegyzethivatkozs"/>
           <w:rFonts w:ascii="Verdana" w:hAnsi="Verdana"/>
           <w:lang w:val="hu-HU"/>
         </w:rPr>
@@ -8193,7 +8200,7 @@
     </w:p>
     <w:p>
       <w:pPr>
-        <w:pStyle w:val="Heading2"/>
+        <w:pStyle w:val="Cmsor2"/>
         <w:tabs>
           <w:tab w:val="num" w:pos="720"/>
         </w:tabs>
@@ -8216,7 +8223,7 @@
     </w:p>
     <w:p>
       <w:pPr>
-        <w:pStyle w:val="BodyTextIndent"/>
+        <w:pStyle w:val="Szvegtrzsbehzssal"/>
         <w:tabs>
           <w:tab w:val="center" w:pos="7380"/>
         </w:tabs>
@@ -8266,7 +8273,7 @@
     </w:p>
     <w:p>
       <w:pPr>
-        <w:pStyle w:val="BodyTextIndent"/>
+        <w:pStyle w:val="Szvegtrzsbehzssal"/>
         <w:tabs>
           <w:tab w:val="center" w:pos="7380"/>
         </w:tabs>
@@ -8302,7 +8309,7 @@
       <w:commentRangeEnd w:id="66"/>
       <w:r>
         <w:rPr>
-          <w:rStyle w:val="CommentReference"/>
+          <w:rStyle w:val="Jegyzethivatkozs"/>
           <w:rFonts w:ascii="Verdana" w:hAnsi="Verdana"/>
           <w:lang w:eastAsia="en-US"/>
         </w:rPr>
@@ -8311,7 +8318,7 @@
     </w:p>
     <w:p>
       <w:pPr>
-        <w:pStyle w:val="Heading1"/>
+        <w:pStyle w:val="Cmsor1"/>
         <w:rPr>
           <w:rFonts w:ascii="Verdana" w:hAnsi="Verdana"/>
           <w:lang w:val="hu-HU"/>
@@ -8331,7 +8338,7 @@
     </w:p>
     <w:p>
       <w:pPr>
-        <w:pStyle w:val="Heading2"/>
+        <w:pStyle w:val="Cmsor2"/>
         <w:tabs>
           <w:tab w:val="num" w:pos="720"/>
         </w:tabs>
@@ -8354,7 +8361,7 @@
     </w:p>
     <w:p>
       <w:pPr>
-        <w:pStyle w:val="BodyTextIndent"/>
+        <w:pStyle w:val="Szvegtrzsbehzssal"/>
         <w:tabs>
           <w:tab w:val="center" w:pos="7380"/>
         </w:tabs>
@@ -8375,7 +8382,7 @@
     </w:p>
     <w:p>
       <w:pPr>
-        <w:pStyle w:val="BodyTextIndent"/>
+        <w:pStyle w:val="Szvegtrzsbehzssal"/>
         <w:tabs>
           <w:tab w:val="center" w:pos="7380"/>
         </w:tabs>
@@ -8527,7 +8534,7 @@
       <w:commentRangeEnd w:id="71"/>
       <w:r>
         <w:rPr>
-          <w:rStyle w:val="CommentReference"/>
+          <w:rStyle w:val="Jegyzethivatkozs"/>
           <w:rFonts w:ascii="Verdana" w:hAnsi="Verdana"/>
           <w:lang w:val="hu-HU"/>
         </w:rPr>
@@ -8536,7 +8543,7 @@
     </w:p>
     <w:p>
       <w:pPr>
-        <w:pStyle w:val="Heading1"/>
+        <w:pStyle w:val="Cmsor1"/>
         <w:ind w:left="788" w:hanging="431"/>
         <w:rPr>
           <w:rFonts w:ascii="Verdana" w:hAnsi="Verdana"/>
@@ -8558,7 +8565,7 @@
     </w:p>
     <w:p>
       <w:pPr>
-        <w:pStyle w:val="BodyTextIndent"/>
+        <w:pStyle w:val="Szvegtrzsbehzssal"/>
         <w:spacing w:before="120" w:after="120"/>
         <w:ind w:left="0"/>
         <w:rPr>
@@ -8712,7 +8719,7 @@
     </w:p>
     <w:p>
       <w:pPr>
-        <w:pStyle w:val="BodyTextIndent"/>
+        <w:pStyle w:val="Szvegtrzsbehzssal"/>
         <w:spacing w:before="480" w:after="120"/>
         <w:ind w:left="0"/>
         <w:rPr>
@@ -8770,7 +8777,7 @@
     </w:p>
     <w:p>
       <w:pPr>
-        <w:pStyle w:val="BodyTextIndent"/>
+        <w:pStyle w:val="Szvegtrzsbehzssal"/>
         <w:tabs>
           <w:tab w:val="center" w:pos="7380"/>
         </w:tabs>
@@ -8798,7 +8805,7 @@
     </w:p>
     <w:p>
       <w:pPr>
-        <w:pStyle w:val="Heading1"/>
+        <w:pStyle w:val="Cmsor1"/>
         <w:pageBreakBefore/>
         <w:ind w:left="788" w:hanging="431"/>
         <w:rPr>
@@ -8822,7 +8829,7 @@
     </w:p>
     <w:p>
       <w:pPr>
-        <w:pStyle w:val="Heading2"/>
+        <w:pStyle w:val="Cmsor2"/>
         <w:tabs>
           <w:tab w:val="num" w:pos="720"/>
         </w:tabs>
@@ -8860,15 +8867,13 @@
       </w:pPr>
       <w:r>
         <w:rPr>
-          <w:rFonts w:ascii="Verdana" w:hAnsi="Verdana"/>
           <w:noProof/>
-          <w:lang w:val="hu-HU"/>
         </w:rPr>
         <w:lastRenderedPageBreak/>
         <w:drawing>
-          <wp:inline distT="0" distB="0" distL="0" distR="0" wp14:anchorId="09E7AE87" wp14:editId="0C251C40">
-            <wp:extent cx="8492490" cy="5278755"/>
-            <wp:effectExtent l="0" t="0" r="3810" b="0"/>
+          <wp:inline distT="0" distB="0" distL="0" distR="0" wp14:anchorId="5BFC1294" wp14:editId="70618CE2">
+            <wp:extent cx="6369685" cy="5278755"/>
+            <wp:effectExtent l="0" t="0" r="0" b="0"/>
             <wp:docPr id="1" name="Kép 1"/>
             <wp:cNvGraphicFramePr>
               <a:graphicFrameLocks xmlns:a="http://schemas.openxmlformats.org/drawingml/2006/main" noChangeAspect="1"/>
@@ -8889,7 +8894,7 @@
                   <pic:spPr>
                     <a:xfrm>
                       <a:off x="0" y="0"/>
-                      <a:ext cx="8492490" cy="5278755"/>
+                      <a:ext cx="6369685" cy="5278755"/>
                     </a:xfrm>
                     <a:prstGeom prst="rect">
                       <a:avLst/>
@@ -8904,7 +8909,7 @@
     </w:p>
     <w:p>
       <w:pPr>
-        <w:pStyle w:val="Heading2"/>
+        <w:pStyle w:val="Cmsor2"/>
         <w:tabs>
           <w:tab w:val="num" w:pos="720"/>
         </w:tabs>
@@ -9723,7 +9728,49 @@
           <w:rFonts w:ascii="Verdana" w:hAnsi="Verdana" w:cs="Arial"/>
           <w:sz w:val="24"/>
         </w:rPr>
-        <w:t>alapveto reszeinek kitoltese</w:t>
+        <w:t>alapvet</w:t>
+      </w:r>
+      <w:r>
+        <w:rPr>
+          <w:rFonts w:ascii="Verdana" w:hAnsi="Verdana" w:cs="Arial"/>
+          <w:sz w:val="24"/>
+        </w:rPr>
+        <w:t>ő</w:t>
+      </w:r>
+      <w:r>
+        <w:rPr>
+          <w:rFonts w:ascii="Verdana" w:hAnsi="Verdana" w:cs="Arial"/>
+          <w:sz w:val="24"/>
+        </w:rPr>
+        <w:t xml:space="preserve"> r</w:t>
+      </w:r>
+      <w:r>
+        <w:rPr>
+          <w:rFonts w:ascii="Verdana" w:hAnsi="Verdana" w:cs="Arial"/>
+          <w:sz w:val="24"/>
+        </w:rPr>
+        <w:t>é</w:t>
+      </w:r>
+      <w:r>
+        <w:rPr>
+          <w:rFonts w:ascii="Verdana" w:hAnsi="Verdana" w:cs="Arial"/>
+          <w:sz w:val="24"/>
+        </w:rPr>
+        <w:t>szeinek kit</w:t>
+      </w:r>
+      <w:r>
+        <w:rPr>
+          <w:rFonts w:ascii="Verdana" w:hAnsi="Verdana" w:cs="Arial"/>
+          <w:sz w:val="24"/>
+        </w:rPr>
+        <w:t>ö</w:t>
+      </w:r>
+      <w:r>
+        <w:rPr>
+          <w:rFonts w:ascii="Verdana" w:hAnsi="Verdana" w:cs="Arial"/>
+          <w:sz w:val="24"/>
+        </w:rPr>
+        <w:t>ltese</w:t>
       </w:r>
       <w:r>
         <w:rPr>
@@ -9839,14 +9886,28 @@
           <w:rFonts w:ascii="Verdana" w:hAnsi="Verdana" w:cs="Arial"/>
           <w:sz w:val="24"/>
         </w:rPr>
-        <w:t>B</w:t>
+        <w:t>Labirintus generáló</w:t>
       </w:r>
       <w:r>
         <w:rPr>
           <w:rFonts w:ascii="Verdana" w:hAnsi="Verdana" w:cs="Arial"/>
           <w:sz w:val="24"/>
         </w:rPr>
-        <w:t xml:space="preserve">eolvasó programrész megtervezése kialakítása, </w:t>
+        <w:t xml:space="preserve"> programrész megtervezése </w:t>
+      </w:r>
+      <w:r>
+        <w:rPr>
+          <w:rFonts w:ascii="Verdana" w:hAnsi="Verdana" w:cs="Arial"/>
+          <w:sz w:val="24"/>
+        </w:rPr>
+        <w:t xml:space="preserve">és </w:t>
+      </w:r>
+      <w:r>
+        <w:rPr>
+          <w:rFonts w:ascii="Verdana" w:hAnsi="Verdana" w:cs="Arial"/>
+          <w:sz w:val="24"/>
+        </w:rPr>
+        <w:t xml:space="preserve">kialakítása, </w:t>
       </w:r>
       <w:r>
         <w:rPr>
@@ -9881,7 +9942,6 @@
     </w:p>
     <w:p>
       <w:pPr>
-        <w:spacing w:before="200"/>
         <w:rPr>
           <w:rFonts w:ascii="Verdana" w:hAnsi="Verdana"/>
           <w:lang w:val="hu-HU"/>
@@ -9893,7 +9953,14 @@
           <w:lang w:val="hu-HU"/>
         </w:rPr>
         <w:lastRenderedPageBreak/>
-        <w:t>2024.11.25</w:t>
+        <w:t>2025.04.0</w:t>
+      </w:r>
+      <w:r>
+        <w:rPr>
+          <w:rFonts w:ascii="Verdana" w:hAnsi="Verdana"/>
+          <w:lang w:val="hu-HU"/>
+        </w:rPr>
+        <w:t>3</w:t>
       </w:r>
     </w:p>
     <w:p>
@@ -9922,23 +9989,43 @@
           <w:rFonts w:ascii="Verdana" w:hAnsi="Verdana" w:cs="Arial"/>
           <w:sz w:val="24"/>
         </w:rPr>
-        <w:t>: Programrészek Továbbtervezése, úgy mint: Diagramfüggvények használatának megtervezése, függvények inicializálása, Feladatok kiosztása a fejlesztők között, Felhasználói felület (menü) további csinosítása</w:t>
-      </w:r>
-    </w:p>
-    <w:p>
-      <w:pPr>
-        <w:spacing w:before="200"/>
-        <w:rPr>
-          <w:rFonts w:ascii="Verdana" w:hAnsi="Verdana"/>
-          <w:lang w:val="hu-HU"/>
-        </w:rPr>
-      </w:pPr>
-      <w:r>
-        <w:rPr>
-          <w:rFonts w:ascii="Verdana" w:hAnsi="Verdana"/>
-          <w:lang w:val="hu-HU"/>
-        </w:rPr>
-        <w:t>2024.11.28</w:t>
+        <w:t xml:space="preserve">: Programrészek Továbbtervezése, úgy mint: </w:t>
+      </w:r>
+      <w:r>
+        <w:rPr>
+          <w:rFonts w:ascii="Verdana" w:hAnsi="Verdana" w:cs="Arial"/>
+          <w:sz w:val="24"/>
+        </w:rPr>
+        <w:t>Bejáró programrész tervezése és megvalósítása</w:t>
+      </w:r>
+      <w:r>
+        <w:rPr>
+          <w:rFonts w:ascii="Verdana" w:hAnsi="Verdana" w:cs="Arial"/>
+          <w:sz w:val="24"/>
+        </w:rPr>
+        <w:t>, függvények inicializálása, Felhasználói felület (menü) további csinosítása</w:t>
+      </w:r>
+    </w:p>
+    <w:p>
+      <w:pPr>
+        <w:rPr>
+          <w:rFonts w:ascii="Verdana" w:hAnsi="Verdana"/>
+          <w:lang w:val="hu-HU"/>
+        </w:rPr>
+      </w:pPr>
+      <w:r>
+        <w:rPr>
+          <w:rFonts w:ascii="Verdana" w:hAnsi="Verdana"/>
+          <w:lang w:val="hu-HU"/>
+        </w:rPr>
+        <w:t>2025.04.0</w:t>
+      </w:r>
+      <w:r>
+        <w:rPr>
+          <w:rFonts w:ascii="Verdana" w:hAnsi="Verdana"/>
+          <w:lang w:val="hu-HU"/>
+        </w:rPr>
+        <w:t>5</w:t>
       </w:r>
     </w:p>
     <w:p>
@@ -9967,96 +10054,57 @@
           <w:rFonts w:ascii="Verdana" w:hAnsi="Verdana" w:cs="Arial"/>
           <w:sz w:val="24"/>
         </w:rPr>
-        <w:t>: Programrészek egyesítése github segítségével (Branchek mergelése), Excel export programrész pontosítása, Diagramfüggvények kiegészítés, Prezentáció feladatainak kiosztása</w:t>
-      </w:r>
-    </w:p>
-    <w:p>
-      <w:pPr>
-        <w:spacing w:before="200"/>
-        <w:rPr>
-          <w:rFonts w:ascii="Verdana" w:hAnsi="Verdana"/>
-          <w:lang w:val="hu-HU"/>
-        </w:rPr>
-      </w:pPr>
-      <w:r>
-        <w:rPr>
-          <w:rFonts w:ascii="Verdana" w:hAnsi="Verdana"/>
-          <w:lang w:val="hu-HU"/>
-        </w:rPr>
-        <w:t>2024.11.</w:t>
-      </w:r>
-      <w:r>
-        <w:rPr>
-          <w:rFonts w:ascii="Verdana" w:hAnsi="Verdana"/>
-          <w:lang w:val="hu-HU"/>
-        </w:rPr>
-        <w:t>30</w:t>
-      </w:r>
-    </w:p>
-    <w:p>
-      <w:pPr>
-        <w:pStyle w:val="VIACmsor1"/>
-        <w:numPr>
-          <w:ilvl w:val="0"/>
-          <w:numId w:val="0"/>
-        </w:numPr>
-        <w:spacing w:after="120"/>
-        <w:ind w:left="431" w:hanging="431"/>
+        <w:t xml:space="preserve">: Programrészek egyesítése github segítségével (Branchek mergelése), </w:t>
+      </w:r>
+      <w:r>
         <w:rPr>
           <w:rFonts w:ascii="Verdana" w:hAnsi="Verdana" w:cs="Arial"/>
           <w:sz w:val="24"/>
         </w:rPr>
-      </w:pPr>
+        <w:t>Kiíró programrész megtervezése</w:t>
+      </w:r>
       <w:r>
         <w:rPr>
           <w:rFonts w:ascii="Verdana" w:hAnsi="Verdana" w:cs="Arial"/>
           <w:sz w:val="24"/>
         </w:rPr>
-        <w:t>A megbeszélésen elhangzottak összegzése</w:t>
+        <w:t xml:space="preserve">, </w:t>
       </w:r>
       <w:r>
         <w:rPr>
           <w:rFonts w:ascii="Verdana" w:hAnsi="Verdana" w:cs="Arial"/>
           <w:sz w:val="24"/>
         </w:rPr>
-        <w:t xml:space="preserve">: Újabb programrészek egyesítése github segítségével (Branchek mergelése) - Excel export és analízis, Bugfixek debuggolása és jogosultsági probélmák felderítése </w:t>
-      </w:r>
-    </w:p>
-    <w:p>
-      <w:pPr>
-        <w:spacing w:before="200"/>
-        <w:rPr>
-          <w:rFonts w:ascii="Verdana" w:hAnsi="Verdana"/>
-          <w:lang w:val="hu-HU"/>
-        </w:rPr>
-      </w:pPr>
-      <w:r>
-        <w:rPr>
-          <w:rFonts w:ascii="Verdana" w:hAnsi="Verdana"/>
-          <w:lang w:val="hu-HU"/>
-        </w:rPr>
-        <w:t>2024.1</w:t>
-      </w:r>
-      <w:r>
-        <w:rPr>
-          <w:rFonts w:ascii="Verdana" w:hAnsi="Verdana"/>
-          <w:lang w:val="hu-HU"/>
-        </w:rPr>
-        <w:t>2</w:t>
-      </w:r>
-      <w:r>
-        <w:rPr>
-          <w:rFonts w:ascii="Verdana" w:hAnsi="Verdana"/>
-          <w:lang w:val="hu-HU"/>
-        </w:rPr>
-        <w:t>.</w:t>
-      </w:r>
-      <w:r>
-        <w:rPr>
-          <w:rFonts w:ascii="Verdana" w:hAnsi="Verdana"/>
-          <w:lang w:val="hu-HU"/>
-        </w:rPr>
-        <w:t>01</w:t>
+        <w:t>Bugfixek debuggolása</w:t>
+      </w:r>
+      <w:r>
+        <w:rPr>
+          <w:rFonts w:ascii="Verdana" w:hAnsi="Verdana" w:cs="Arial"/>
+          <w:sz w:val="24"/>
+        </w:rPr>
+        <w:t xml:space="preserve">, </w:t>
+      </w:r>
+      <w:r>
+        <w:rPr>
+          <w:rFonts w:ascii="Verdana" w:hAnsi="Verdana" w:cs="Arial"/>
+          <w:sz w:val="24"/>
+        </w:rPr>
+        <w:t>Prezentáció feladatainak kiosztása</w:t>
+      </w:r>
+    </w:p>
+    <w:p>
+      <w:pPr>
+        <w:rPr>
+          <w:rFonts w:ascii="Verdana" w:hAnsi="Verdana"/>
+          <w:lang w:val="hu-HU"/>
+        </w:rPr>
+      </w:pPr>
+      <w:r>
+        <w:rPr>
+          <w:rFonts w:ascii="Verdana" w:hAnsi="Verdana"/>
+          <w:lang w:val="hu-HU"/>
+        </w:rPr>
+        <w:t>2025.04.05</w:t>
       </w:r>
     </w:p>
     <w:p>
@@ -10128,15 +10176,15 @@
 </file>
 
 <file path=word/comments.xml><?xml version="1.0" encoding="utf-8"?>
-<w:comments xmlns:wpc="http://schemas.microsoft.com/office/word/2010/wordprocessingCanvas" xmlns:cx="http://schemas.microsoft.com/office/drawing/2014/chartex" xmlns:cx1="http://schemas.microsoft.com/office/drawing/2015/9/8/chartex" xmlns:cx2="http://schemas.microsoft.com/office/drawing/2015/10/21/chartex" xmlns:cx3="http://schemas.microsoft.com/office/drawing/2016/5/9/chartex" xmlns:cx4="http://schemas.microsoft.com/office/drawing/2016/5/10/chartex" xmlns:cx5="http://schemas.microsoft.com/office/drawing/2016/5/11/chartex" xmlns:cx6="http://schemas.microsoft.com/office/drawing/2016/5/12/chartex" xmlns:cx7="http://schemas.microsoft.com/office/drawing/2016/5/13/chartex" xmlns:cx8="http://schemas.microsoft.com/office/drawing/2016/5/14/chartex" xmlns:mc="http://schemas.openxmlformats.org/markup-compatibility/2006" xmlns:aink="http://schemas.microsoft.com/office/drawing/2016/ink" xmlns:am3d="http://schemas.microsoft.com/office/drawing/2017/model3d" xmlns:o="urn:schemas-microsoft-com:office:office" xmlns:oel="http://schemas.microsoft.com/office/2019/extlst" xmlns:r="http://schemas.openxmlformats.org/officeDocument/2006/relationships" xmlns:m="http://schemas.openxmlformats.org/officeDocument/2006/math" xmlns:v="urn:schemas-microsoft-com:vml" xmlns:wp14="http://schemas.microsoft.com/office/word/2010/wordprocessingDrawing" xmlns:wp="http://schemas.openxmlformats.org/drawingml/2006/wordprocessingDrawing" xmlns:w10="urn:schemas-microsoft-com:office:word" xmlns:w="http://schemas.openxmlformats.org/wordprocessingml/2006/main" xmlns:w14="http://schemas.microsoft.com/office/word/2010/wordml" xmlns:w15="http://schemas.microsoft.com/office/word/2012/wordml" xmlns:w16cex="http://schemas.microsoft.com/office/word/2018/wordml/cex" xmlns:w16cid="http://schemas.microsoft.com/office/word/2016/wordml/cid" xmlns:w16="http://schemas.microsoft.com/office/word/2018/wordml" xmlns:w16du="http://schemas.microsoft.com/office/word/2023/wordml/word16du" xmlns:w16sdtdh="http://schemas.microsoft.com/office/word/2020/wordml/sdtdatahash" xmlns:w16sdtfl="http://schemas.microsoft.com/office/word/2024/wordml/sdtformatlock" xmlns:w16se="http://schemas.microsoft.com/office/word/2015/wordml/symex" xmlns:wpg="http://schemas.microsoft.com/office/word/2010/wordprocessingGroup" xmlns:wpi="http://schemas.microsoft.com/office/word/2010/wordprocessingInk" xmlns:wne="http://schemas.microsoft.com/office/word/2006/wordml" xmlns:wps="http://schemas.microsoft.com/office/word/2010/wordprocessingShape" mc:Ignorable="w14 w15 w16se w16cid w16 w16cex w16sdtdh w16sdtfl w16du wp14">
+<w:comments xmlns:wpc="http://schemas.microsoft.com/office/word/2010/wordprocessingCanvas" xmlns:cx="http://schemas.microsoft.com/office/drawing/2014/chartex" xmlns:cx1="http://schemas.microsoft.com/office/drawing/2015/9/8/chartex" xmlns:cx2="http://schemas.microsoft.com/office/drawing/2015/10/21/chartex" xmlns:cx3="http://schemas.microsoft.com/office/drawing/2016/5/9/chartex" xmlns:cx4="http://schemas.microsoft.com/office/drawing/2016/5/10/chartex" xmlns:cx5="http://schemas.microsoft.com/office/drawing/2016/5/11/chartex" xmlns:cx6="http://schemas.microsoft.com/office/drawing/2016/5/12/chartex" xmlns:cx7="http://schemas.microsoft.com/office/drawing/2016/5/13/chartex" xmlns:cx8="http://schemas.microsoft.com/office/drawing/2016/5/14/chartex" xmlns:mc="http://schemas.openxmlformats.org/markup-compatibility/2006" xmlns:aink="http://schemas.microsoft.com/office/drawing/2016/ink" xmlns:am3d="http://schemas.microsoft.com/office/drawing/2017/model3d" xmlns:o="urn:schemas-microsoft-com:office:office" xmlns:oel="http://schemas.microsoft.com/office/2019/extlst" xmlns:r="http://schemas.openxmlformats.org/officeDocument/2006/relationships" xmlns:m="http://schemas.openxmlformats.org/officeDocument/2006/math" xmlns:v="urn:schemas-microsoft-com:vml" xmlns:wp14="http://schemas.microsoft.com/office/word/2010/wordprocessingDrawing" xmlns:wp="http://schemas.openxmlformats.org/drawingml/2006/wordprocessingDrawing" xmlns:w10="urn:schemas-microsoft-com:office:word" xmlns:w="http://schemas.openxmlformats.org/wordprocessingml/2006/main" xmlns:w14="http://schemas.microsoft.com/office/word/2010/wordml" xmlns:w15="http://schemas.microsoft.com/office/word/2012/wordml" xmlns:w16cex="http://schemas.microsoft.com/office/word/2018/wordml/cex" xmlns:w16cid="http://schemas.microsoft.com/office/word/2016/wordml/cid" xmlns:w16="http://schemas.microsoft.com/office/word/2018/wordml" xmlns:w16sdtdh="http://schemas.microsoft.com/office/word/2020/wordml/sdtdatahash" xmlns:w16se="http://schemas.microsoft.com/office/word/2015/wordml/symex" xmlns:wpg="http://schemas.microsoft.com/office/word/2010/wordprocessingGroup" xmlns:wpi="http://schemas.microsoft.com/office/word/2010/wordprocessingInk" xmlns:wne="http://schemas.microsoft.com/office/word/2006/wordml" xmlns:wps="http://schemas.microsoft.com/office/word/2010/wordprocessingShape" mc:Ignorable="w14 w15 w16se w16cid w16 w16cex w16sdtdh wp14">
   <w:comment w:id="0" w:author="vid honfi" w:date="2020-11-23T07:48:00Z" w:initials="vh">
     <w:p>
       <w:pPr>
-        <w:pStyle w:val="CommentText"/>
-      </w:pPr>
-      <w:r>
-        <w:rPr>
-          <w:rStyle w:val="CommentReference"/>
+        <w:pStyle w:val="Jegyzetszveg"/>
+      </w:pPr>
+      <w:r>
+        <w:rPr>
+          <w:rStyle w:val="Jegyzethivatkozs"/>
         </w:rPr>
         <w:annotationRef/>
       </w:r>
@@ -10148,11 +10196,11 @@
   <w:comment w:id="15" w:author="vid honfi" w:date="2020-11-23T08:11:00Z" w:initials="vh">
     <w:p>
       <w:pPr>
-        <w:pStyle w:val="CommentText"/>
-      </w:pPr>
-      <w:r>
-        <w:rPr>
-          <w:rStyle w:val="CommentReference"/>
+        <w:pStyle w:val="Jegyzetszveg"/>
+      </w:pPr>
+      <w:r>
+        <w:rPr>
+          <w:rStyle w:val="Jegyzethivatkozs"/>
         </w:rPr>
         <w:annotationRef/>
       </w:r>
@@ -10164,11 +10212,11 @@
   <w:comment w:id="24" w:author="vid honfi" w:date="2020-11-23T07:56:00Z" w:initials="vh">
     <w:p>
       <w:pPr>
-        <w:pStyle w:val="CommentText"/>
-      </w:pPr>
-      <w:r>
-        <w:rPr>
-          <w:rStyle w:val="CommentReference"/>
+        <w:pStyle w:val="Jegyzetszveg"/>
+      </w:pPr>
+      <w:r>
+        <w:rPr>
+          <w:rStyle w:val="Jegyzethivatkozs"/>
         </w:rPr>
         <w:annotationRef/>
       </w:r>
@@ -10180,11 +10228,11 @@
   <w:comment w:id="25" w:author="vid honfi" w:date="2020-11-23T07:57:00Z" w:initials="vh">
     <w:p>
       <w:pPr>
-        <w:pStyle w:val="CommentText"/>
-      </w:pPr>
-      <w:r>
-        <w:rPr>
-          <w:rStyle w:val="CommentReference"/>
+        <w:pStyle w:val="Jegyzetszveg"/>
+      </w:pPr>
+      <w:r>
+        <w:rPr>
+          <w:rStyle w:val="Jegyzethivatkozs"/>
         </w:rPr>
         <w:annotationRef/>
       </w:r>
@@ -10196,11 +10244,11 @@
   <w:comment w:id="26" w:author="vid honfi" w:date="2020-11-23T07:57:00Z" w:initials="vh">
     <w:p>
       <w:pPr>
-        <w:pStyle w:val="CommentText"/>
-      </w:pPr>
-      <w:r>
-        <w:rPr>
-          <w:rStyle w:val="CommentReference"/>
+        <w:pStyle w:val="Jegyzetszveg"/>
+      </w:pPr>
+      <w:r>
+        <w:rPr>
+          <w:rStyle w:val="Jegyzethivatkozs"/>
         </w:rPr>
         <w:annotationRef/>
       </w:r>
@@ -10212,11 +10260,11 @@
   <w:comment w:id="38" w:author="vid honfi" w:date="2020-11-23T07:58:00Z" w:initials="vh">
     <w:p>
       <w:pPr>
-        <w:pStyle w:val="CommentText"/>
-      </w:pPr>
-      <w:r>
-        <w:rPr>
-          <w:rStyle w:val="CommentReference"/>
+        <w:pStyle w:val="Jegyzetszveg"/>
+      </w:pPr>
+      <w:r>
+        <w:rPr>
+          <w:rStyle w:val="Jegyzethivatkozs"/>
         </w:rPr>
         <w:annotationRef/>
       </w:r>
@@ -10228,11 +10276,11 @@
   <w:comment w:id="42" w:author="vid honfi" w:date="2020-11-23T07:59:00Z" w:initials="vh">
     <w:p>
       <w:pPr>
-        <w:pStyle w:val="CommentText"/>
-      </w:pPr>
-      <w:r>
-        <w:rPr>
-          <w:rStyle w:val="CommentReference"/>
+        <w:pStyle w:val="Jegyzetszveg"/>
+      </w:pPr>
+      <w:r>
+        <w:rPr>
+          <w:rStyle w:val="Jegyzethivatkozs"/>
         </w:rPr>
         <w:annotationRef/>
       </w:r>
@@ -10244,11 +10292,11 @@
   <w:comment w:id="47" w:author="vid honfi" w:date="2020-11-23T08:01:00Z" w:initials="vh">
     <w:p>
       <w:pPr>
-        <w:pStyle w:val="CommentText"/>
-      </w:pPr>
-      <w:r>
-        <w:rPr>
-          <w:rStyle w:val="CommentReference"/>
+        <w:pStyle w:val="Jegyzetszveg"/>
+      </w:pPr>
+      <w:r>
+        <w:rPr>
+          <w:rStyle w:val="Jegyzethivatkozs"/>
         </w:rPr>
         <w:annotationRef/>
       </w:r>
@@ -10260,11 +10308,11 @@
   <w:comment w:id="56" w:author="vid honfi" w:date="2020-11-23T08:03:00Z" w:initials="vh">
     <w:p>
       <w:pPr>
-        <w:pStyle w:val="CommentText"/>
-      </w:pPr>
-      <w:r>
-        <w:rPr>
-          <w:rStyle w:val="CommentReference"/>
+        <w:pStyle w:val="Jegyzetszveg"/>
+      </w:pPr>
+      <w:r>
+        <w:rPr>
+          <w:rStyle w:val="Jegyzethivatkozs"/>
         </w:rPr>
         <w:annotationRef/>
       </w:r>
@@ -10276,11 +10324,11 @@
   <w:comment w:id="59" w:author="vid honfi" w:date="2020-11-23T08:04:00Z" w:initials="vh">
     <w:p>
       <w:pPr>
-        <w:pStyle w:val="CommentText"/>
-      </w:pPr>
-      <w:r>
-        <w:rPr>
-          <w:rStyle w:val="CommentReference"/>
+        <w:pStyle w:val="Jegyzetszveg"/>
+      </w:pPr>
+      <w:r>
+        <w:rPr>
+          <w:rStyle w:val="Jegyzethivatkozs"/>
         </w:rPr>
         <w:annotationRef/>
       </w:r>
@@ -10292,11 +10340,11 @@
   <w:comment w:id="60" w:author="vid honfi" w:date="2020-11-23T08:05:00Z" w:initials="vh">
     <w:p>
       <w:pPr>
-        <w:pStyle w:val="CommentText"/>
-      </w:pPr>
-      <w:r>
-        <w:rPr>
-          <w:rStyle w:val="CommentReference"/>
+        <w:pStyle w:val="Jegyzetszveg"/>
+      </w:pPr>
+      <w:r>
+        <w:rPr>
+          <w:rStyle w:val="Jegyzethivatkozs"/>
         </w:rPr>
         <w:annotationRef/>
       </w:r>
@@ -10308,11 +10356,11 @@
   <w:comment w:id="63" w:author="vid honfi" w:date="2020-11-23T08:06:00Z" w:initials="vh">
     <w:p>
       <w:pPr>
-        <w:pStyle w:val="CommentText"/>
-      </w:pPr>
-      <w:r>
-        <w:rPr>
-          <w:rStyle w:val="CommentReference"/>
+        <w:pStyle w:val="Jegyzetszveg"/>
+      </w:pPr>
+      <w:r>
+        <w:rPr>
+          <w:rStyle w:val="Jegyzethivatkozs"/>
         </w:rPr>
         <w:annotationRef/>
       </w:r>
@@ -10324,11 +10372,11 @@
   <w:comment w:id="66" w:author="vid honfi" w:date="2020-11-23T08:07:00Z" w:initials="vh">
     <w:p>
       <w:pPr>
-        <w:pStyle w:val="CommentText"/>
-      </w:pPr>
-      <w:r>
-        <w:rPr>
-          <w:rStyle w:val="CommentReference"/>
+        <w:pStyle w:val="Jegyzetszveg"/>
+      </w:pPr>
+      <w:r>
+        <w:rPr>
+          <w:rStyle w:val="Jegyzethivatkozs"/>
         </w:rPr>
         <w:annotationRef/>
       </w:r>
@@ -10340,11 +10388,11 @@
   <w:comment w:id="71" w:author="vid honfi" w:date="2020-11-23T08:09:00Z" w:initials="vh">
     <w:p>
       <w:pPr>
-        <w:pStyle w:val="CommentText"/>
-      </w:pPr>
-      <w:r>
-        <w:rPr>
-          <w:rStyle w:val="CommentReference"/>
+        <w:pStyle w:val="Jegyzetszveg"/>
+      </w:pPr>
+      <w:r>
+        <w:rPr>
+          <w:rStyle w:val="Jegyzethivatkozs"/>
         </w:rPr>
         <w:annotationRef/>
       </w:r>
@@ -10357,7 +10405,7 @@
 </file>
 
 <file path=word/commentsExtended.xml><?xml version="1.0" encoding="utf-8"?>
-<w15:commentsEx xmlns:wpc="http://schemas.microsoft.com/office/word/2010/wordprocessingCanvas" xmlns:cx="http://schemas.microsoft.com/office/drawing/2014/chartex" xmlns:cx1="http://schemas.microsoft.com/office/drawing/2015/9/8/chartex" xmlns:cx2="http://schemas.microsoft.com/office/drawing/2015/10/21/chartex" xmlns:cx3="http://schemas.microsoft.com/office/drawing/2016/5/9/chartex" xmlns:cx4="http://schemas.microsoft.com/office/drawing/2016/5/10/chartex" xmlns:cx5="http://schemas.microsoft.com/office/drawing/2016/5/11/chartex" xmlns:cx6="http://schemas.microsoft.com/office/drawing/2016/5/12/chartex" xmlns:cx7="http://schemas.microsoft.com/office/drawing/2016/5/13/chartex" xmlns:cx8="http://schemas.microsoft.com/office/drawing/2016/5/14/chartex" xmlns:mc="http://schemas.openxmlformats.org/markup-compatibility/2006" xmlns:aink="http://schemas.microsoft.com/office/drawing/2016/ink" xmlns:am3d="http://schemas.microsoft.com/office/drawing/2017/model3d" xmlns:o="urn:schemas-microsoft-com:office:office" xmlns:oel="http://schemas.microsoft.com/office/2019/extlst" xmlns:r="http://schemas.openxmlformats.org/officeDocument/2006/relationships" xmlns:m="http://schemas.openxmlformats.org/officeDocument/2006/math" xmlns:v="urn:schemas-microsoft-com:vml" xmlns:wp14="http://schemas.microsoft.com/office/word/2010/wordprocessingDrawing" xmlns:wp="http://schemas.openxmlformats.org/drawingml/2006/wordprocessingDrawing" xmlns:w10="urn:schemas-microsoft-com:office:word" xmlns:w="http://schemas.openxmlformats.org/wordprocessingml/2006/main" xmlns:w14="http://schemas.microsoft.com/office/word/2010/wordml" xmlns:w15="http://schemas.microsoft.com/office/word/2012/wordml" xmlns:w16cex="http://schemas.microsoft.com/office/word/2018/wordml/cex" xmlns:w16cid="http://schemas.microsoft.com/office/word/2016/wordml/cid" xmlns:w16="http://schemas.microsoft.com/office/word/2018/wordml" xmlns:w16du="http://schemas.microsoft.com/office/word/2023/wordml/word16du" xmlns:w16sdtdh="http://schemas.microsoft.com/office/word/2020/wordml/sdtdatahash" xmlns:w16sdtfl="http://schemas.microsoft.com/office/word/2024/wordml/sdtformatlock" xmlns:w16se="http://schemas.microsoft.com/office/word/2015/wordml/symex" xmlns:wpg="http://schemas.microsoft.com/office/word/2010/wordprocessingGroup" xmlns:wpi="http://schemas.microsoft.com/office/word/2010/wordprocessingInk" xmlns:wne="http://schemas.microsoft.com/office/word/2006/wordml" xmlns:wps="http://schemas.microsoft.com/office/word/2010/wordprocessingShape" mc:Ignorable="w14 w15 w16se w16cid w16 w16cex w16sdtdh w16sdtfl w16du wp14">
+<w15:commentsEx xmlns:wpc="http://schemas.microsoft.com/office/word/2010/wordprocessingCanvas" xmlns:cx="http://schemas.microsoft.com/office/drawing/2014/chartex" xmlns:cx1="http://schemas.microsoft.com/office/drawing/2015/9/8/chartex" xmlns:cx2="http://schemas.microsoft.com/office/drawing/2015/10/21/chartex" xmlns:cx3="http://schemas.microsoft.com/office/drawing/2016/5/9/chartex" xmlns:cx4="http://schemas.microsoft.com/office/drawing/2016/5/10/chartex" xmlns:cx5="http://schemas.microsoft.com/office/drawing/2016/5/11/chartex" xmlns:cx6="http://schemas.microsoft.com/office/drawing/2016/5/12/chartex" xmlns:cx7="http://schemas.microsoft.com/office/drawing/2016/5/13/chartex" xmlns:cx8="http://schemas.microsoft.com/office/drawing/2016/5/14/chartex" xmlns:mc="http://schemas.openxmlformats.org/markup-compatibility/2006" xmlns:aink="http://schemas.microsoft.com/office/drawing/2016/ink" xmlns:am3d="http://schemas.microsoft.com/office/drawing/2017/model3d" xmlns:o="urn:schemas-microsoft-com:office:office" xmlns:oel="http://schemas.microsoft.com/office/2019/extlst" xmlns:r="http://schemas.openxmlformats.org/officeDocument/2006/relationships" xmlns:m="http://schemas.openxmlformats.org/officeDocument/2006/math" xmlns:v="urn:schemas-microsoft-com:vml" xmlns:wp14="http://schemas.microsoft.com/office/word/2010/wordprocessingDrawing" xmlns:wp="http://schemas.openxmlformats.org/drawingml/2006/wordprocessingDrawing" xmlns:w10="urn:schemas-microsoft-com:office:word" xmlns:w="http://schemas.openxmlformats.org/wordprocessingml/2006/main" xmlns:w14="http://schemas.microsoft.com/office/word/2010/wordml" xmlns:w15="http://schemas.microsoft.com/office/word/2012/wordml" xmlns:w16cex="http://schemas.microsoft.com/office/word/2018/wordml/cex" xmlns:w16cid="http://schemas.microsoft.com/office/word/2016/wordml/cid" xmlns:w16="http://schemas.microsoft.com/office/word/2018/wordml" xmlns:w16sdtdh="http://schemas.microsoft.com/office/word/2020/wordml/sdtdatahash" xmlns:w16se="http://schemas.microsoft.com/office/word/2015/wordml/symex" xmlns:wpg="http://schemas.microsoft.com/office/word/2010/wordprocessingGroup" xmlns:wpi="http://schemas.microsoft.com/office/word/2010/wordprocessingInk" xmlns:wne="http://schemas.microsoft.com/office/word/2006/wordml" xmlns:wps="http://schemas.microsoft.com/office/word/2010/wordprocessingShape" mc:Ignorable="w14 w15 w16se w16cid w16 w16cex w16sdtdh wp14">
   <w15:commentEx w15:paraId="63FCFAC2" w15:done="0"/>
   <w15:commentEx w15:paraId="7B2CD012" w15:done="0"/>
   <w15:commentEx w15:paraId="01373C74" w15:done="0"/>
@@ -10376,7 +10424,7 @@
 </file>
 
 <file path=word/commentsIds.xml><?xml version="1.0" encoding="utf-8"?>
-<w16cid:commentsIds xmlns:wpc="http://schemas.microsoft.com/office/word/2010/wordprocessingCanvas" xmlns:cx="http://schemas.microsoft.com/office/drawing/2014/chartex" xmlns:cx1="http://schemas.microsoft.com/office/drawing/2015/9/8/chartex" xmlns:cx2="http://schemas.microsoft.com/office/drawing/2015/10/21/chartex" xmlns:cx3="http://schemas.microsoft.com/office/drawing/2016/5/9/chartex" xmlns:cx4="http://schemas.microsoft.com/office/drawing/2016/5/10/chartex" xmlns:cx5="http://schemas.microsoft.com/office/drawing/2016/5/11/chartex" xmlns:cx6="http://schemas.microsoft.com/office/drawing/2016/5/12/chartex" xmlns:cx7="http://schemas.microsoft.com/office/drawing/2016/5/13/chartex" xmlns:cx8="http://schemas.microsoft.com/office/drawing/2016/5/14/chartex" xmlns:mc="http://schemas.openxmlformats.org/markup-compatibility/2006" xmlns:aink="http://schemas.microsoft.com/office/drawing/2016/ink" xmlns:am3d="http://schemas.microsoft.com/office/drawing/2017/model3d" xmlns:o="urn:schemas-microsoft-com:office:office" xmlns:oel="http://schemas.microsoft.com/office/2019/extlst" xmlns:r="http://schemas.openxmlformats.org/officeDocument/2006/relationships" xmlns:m="http://schemas.openxmlformats.org/officeDocument/2006/math" xmlns:v="urn:schemas-microsoft-com:vml" xmlns:wp14="http://schemas.microsoft.com/office/word/2010/wordprocessingDrawing" xmlns:wp="http://schemas.openxmlformats.org/drawingml/2006/wordprocessingDrawing" xmlns:w10="urn:schemas-microsoft-com:office:word" xmlns:w="http://schemas.openxmlformats.org/wordprocessingml/2006/main" xmlns:w14="http://schemas.microsoft.com/office/word/2010/wordml" xmlns:w15="http://schemas.microsoft.com/office/word/2012/wordml" xmlns:w16cex="http://schemas.microsoft.com/office/word/2018/wordml/cex" xmlns:w16cid="http://schemas.microsoft.com/office/word/2016/wordml/cid" xmlns:w16="http://schemas.microsoft.com/office/word/2018/wordml" xmlns:w16du="http://schemas.microsoft.com/office/word/2023/wordml/word16du" xmlns:w16sdtdh="http://schemas.microsoft.com/office/word/2020/wordml/sdtdatahash" xmlns:w16sdtfl="http://schemas.microsoft.com/office/word/2024/wordml/sdtformatlock" xmlns:w16se="http://schemas.microsoft.com/office/word/2015/wordml/symex" xmlns:wpg="http://schemas.microsoft.com/office/word/2010/wordprocessingGroup" xmlns:wpi="http://schemas.microsoft.com/office/word/2010/wordprocessingInk" xmlns:wne="http://schemas.microsoft.com/office/word/2006/wordml" xmlns:wps="http://schemas.microsoft.com/office/word/2010/wordprocessingShape" mc:Ignorable="w14 w15 w16se w16cid w16 w16cex w16sdtdh w16sdtfl w16du wp14">
+<w16cid:commentsIds xmlns:wpc="http://schemas.microsoft.com/office/word/2010/wordprocessingCanvas" xmlns:cx="http://schemas.microsoft.com/office/drawing/2014/chartex" xmlns:cx1="http://schemas.microsoft.com/office/drawing/2015/9/8/chartex" xmlns:cx2="http://schemas.microsoft.com/office/drawing/2015/10/21/chartex" xmlns:cx3="http://schemas.microsoft.com/office/drawing/2016/5/9/chartex" xmlns:cx4="http://schemas.microsoft.com/office/drawing/2016/5/10/chartex" xmlns:cx5="http://schemas.microsoft.com/office/drawing/2016/5/11/chartex" xmlns:cx6="http://schemas.microsoft.com/office/drawing/2016/5/12/chartex" xmlns:cx7="http://schemas.microsoft.com/office/drawing/2016/5/13/chartex" xmlns:cx8="http://schemas.microsoft.com/office/drawing/2016/5/14/chartex" xmlns:mc="http://schemas.openxmlformats.org/markup-compatibility/2006" xmlns:aink="http://schemas.microsoft.com/office/drawing/2016/ink" xmlns:am3d="http://schemas.microsoft.com/office/drawing/2017/model3d" xmlns:o="urn:schemas-microsoft-com:office:office" xmlns:oel="http://schemas.microsoft.com/office/2019/extlst" xmlns:r="http://schemas.openxmlformats.org/officeDocument/2006/relationships" xmlns:m="http://schemas.openxmlformats.org/officeDocument/2006/math" xmlns:v="urn:schemas-microsoft-com:vml" xmlns:wp14="http://schemas.microsoft.com/office/word/2010/wordprocessingDrawing" xmlns:wp="http://schemas.openxmlformats.org/drawingml/2006/wordprocessingDrawing" xmlns:w10="urn:schemas-microsoft-com:office:word" xmlns:w="http://schemas.openxmlformats.org/wordprocessingml/2006/main" xmlns:w14="http://schemas.microsoft.com/office/word/2010/wordml" xmlns:w15="http://schemas.microsoft.com/office/word/2012/wordml" xmlns:w16cex="http://schemas.microsoft.com/office/word/2018/wordml/cex" xmlns:w16cid="http://schemas.microsoft.com/office/word/2016/wordml/cid" xmlns:w16="http://schemas.microsoft.com/office/word/2018/wordml" xmlns:w16sdtdh="http://schemas.microsoft.com/office/word/2020/wordml/sdtdatahash" xmlns:w16se="http://schemas.microsoft.com/office/word/2015/wordml/symex" xmlns:wpg="http://schemas.microsoft.com/office/word/2010/wordprocessingGroup" xmlns:wpi="http://schemas.microsoft.com/office/word/2010/wordprocessingInk" xmlns:wne="http://schemas.microsoft.com/office/word/2006/wordml" xmlns:wps="http://schemas.microsoft.com/office/word/2010/wordprocessingShape" mc:Ignorable="w14 w15 w16se w16cid w16 w16cex w16sdtdh wp14">
   <w16cid:commentId w16cid:paraId="63FCFAC2" w16cid:durableId="4E6722F0"/>
   <w16cid:commentId w16cid:paraId="7B2CD012" w16cid:durableId="7E34491A"/>
   <w16cid:commentId w16cid:paraId="01373C74" w16cid:durableId="5C62B477"/>
@@ -10395,7 +10443,7 @@
 </file>
 
 <file path=word/endnotes.xml><?xml version="1.0" encoding="utf-8"?>
-<w:endnotes xmlns:wpc="http://schemas.microsoft.com/office/word/2010/wordprocessingCanvas" xmlns:cx="http://schemas.microsoft.com/office/drawing/2014/chartex" xmlns:cx1="http://schemas.microsoft.com/office/drawing/2015/9/8/chartex" xmlns:cx2="http://schemas.microsoft.com/office/drawing/2015/10/21/chartex" xmlns:cx3="http://schemas.microsoft.com/office/drawing/2016/5/9/chartex" xmlns:cx4="http://schemas.microsoft.com/office/drawing/2016/5/10/chartex" xmlns:cx5="http://schemas.microsoft.com/office/drawing/2016/5/11/chartex" xmlns:cx6="http://schemas.microsoft.com/office/drawing/2016/5/12/chartex" xmlns:cx7="http://schemas.microsoft.com/office/drawing/2016/5/13/chartex" xmlns:cx8="http://schemas.microsoft.com/office/drawing/2016/5/14/chartex" xmlns:mc="http://schemas.openxmlformats.org/markup-compatibility/2006" xmlns:aink="http://schemas.microsoft.com/office/drawing/2016/ink" xmlns:am3d="http://schemas.microsoft.com/office/drawing/2017/model3d" xmlns:o="urn:schemas-microsoft-com:office:office" xmlns:oel="http://schemas.microsoft.com/office/2019/extlst" xmlns:r="http://schemas.openxmlformats.org/officeDocument/2006/relationships" xmlns:m="http://schemas.openxmlformats.org/officeDocument/2006/math" xmlns:v="urn:schemas-microsoft-com:vml" xmlns:wp14="http://schemas.microsoft.com/office/word/2010/wordprocessingDrawing" xmlns:wp="http://schemas.openxmlformats.org/drawingml/2006/wordprocessingDrawing" xmlns:w10="urn:schemas-microsoft-com:office:word" xmlns:w="http://schemas.openxmlformats.org/wordprocessingml/2006/main" xmlns:w14="http://schemas.microsoft.com/office/word/2010/wordml" xmlns:w15="http://schemas.microsoft.com/office/word/2012/wordml" xmlns:w16cex="http://schemas.microsoft.com/office/word/2018/wordml/cex" xmlns:w16cid="http://schemas.microsoft.com/office/word/2016/wordml/cid" xmlns:w16="http://schemas.microsoft.com/office/word/2018/wordml" xmlns:w16du="http://schemas.microsoft.com/office/word/2023/wordml/word16du" xmlns:w16sdtdh="http://schemas.microsoft.com/office/word/2020/wordml/sdtdatahash" xmlns:w16sdtfl="http://schemas.microsoft.com/office/word/2024/wordml/sdtformatlock" xmlns:w16se="http://schemas.microsoft.com/office/word/2015/wordml/symex" xmlns:wpg="http://schemas.microsoft.com/office/word/2010/wordprocessingGroup" xmlns:wpi="http://schemas.microsoft.com/office/word/2010/wordprocessingInk" xmlns:wne="http://schemas.microsoft.com/office/word/2006/wordml" xmlns:wps="http://schemas.microsoft.com/office/word/2010/wordprocessingShape" mc:Ignorable="w14 w15 w16se w16cid w16 w16cex w16sdtdh w16sdtfl w16du wp14">
+<w:endnotes xmlns:wpc="http://schemas.microsoft.com/office/word/2010/wordprocessingCanvas" xmlns:cx="http://schemas.microsoft.com/office/drawing/2014/chartex" xmlns:cx1="http://schemas.microsoft.com/office/drawing/2015/9/8/chartex" xmlns:cx2="http://schemas.microsoft.com/office/drawing/2015/10/21/chartex" xmlns:cx3="http://schemas.microsoft.com/office/drawing/2016/5/9/chartex" xmlns:cx4="http://schemas.microsoft.com/office/drawing/2016/5/10/chartex" xmlns:cx5="http://schemas.microsoft.com/office/drawing/2016/5/11/chartex" xmlns:cx6="http://schemas.microsoft.com/office/drawing/2016/5/12/chartex" xmlns:cx7="http://schemas.microsoft.com/office/drawing/2016/5/13/chartex" xmlns:cx8="http://schemas.microsoft.com/office/drawing/2016/5/14/chartex" xmlns:mc="http://schemas.openxmlformats.org/markup-compatibility/2006" xmlns:aink="http://schemas.microsoft.com/office/drawing/2016/ink" xmlns:am3d="http://schemas.microsoft.com/office/drawing/2017/model3d" xmlns:o="urn:schemas-microsoft-com:office:office" xmlns:oel="http://schemas.microsoft.com/office/2019/extlst" xmlns:r="http://schemas.openxmlformats.org/officeDocument/2006/relationships" xmlns:m="http://schemas.openxmlformats.org/officeDocument/2006/math" xmlns:v="urn:schemas-microsoft-com:vml" xmlns:wp14="http://schemas.microsoft.com/office/word/2010/wordprocessingDrawing" xmlns:wp="http://schemas.openxmlformats.org/drawingml/2006/wordprocessingDrawing" xmlns:w10="urn:schemas-microsoft-com:office:word" xmlns:w="http://schemas.openxmlformats.org/wordprocessingml/2006/main" xmlns:w14="http://schemas.microsoft.com/office/word/2010/wordml" xmlns:w15="http://schemas.microsoft.com/office/word/2012/wordml" xmlns:w16cex="http://schemas.microsoft.com/office/word/2018/wordml/cex" xmlns:w16cid="http://schemas.microsoft.com/office/word/2016/wordml/cid" xmlns:w16="http://schemas.microsoft.com/office/word/2018/wordml" xmlns:w16sdtdh="http://schemas.microsoft.com/office/word/2020/wordml/sdtdatahash" xmlns:w16se="http://schemas.microsoft.com/office/word/2015/wordml/symex" xmlns:wpg="http://schemas.microsoft.com/office/word/2010/wordprocessingGroup" xmlns:wpi="http://schemas.microsoft.com/office/word/2010/wordprocessingInk" xmlns:wne="http://schemas.microsoft.com/office/word/2006/wordml" xmlns:wps="http://schemas.microsoft.com/office/word/2010/wordprocessingShape" mc:Ignorable="w14 w15 w16se w16cid w16 w16cex w16sdtdh wp14">
   <w:endnote w:type="separator" w:id="-1">
     <w:p>
       <w:r>
@@ -10414,10 +10462,10 @@
 </file>
 
 <file path=word/footer1.xml><?xml version="1.0" encoding="utf-8"?>
-<w:ftr xmlns:wpc="http://schemas.microsoft.com/office/word/2010/wordprocessingCanvas" xmlns:cx="http://schemas.microsoft.com/office/drawing/2014/chartex" xmlns:cx1="http://schemas.microsoft.com/office/drawing/2015/9/8/chartex" xmlns:cx2="http://schemas.microsoft.com/office/drawing/2015/10/21/chartex" xmlns:cx3="http://schemas.microsoft.com/office/drawing/2016/5/9/chartex" xmlns:cx4="http://schemas.microsoft.com/office/drawing/2016/5/10/chartex" xmlns:cx5="http://schemas.microsoft.com/office/drawing/2016/5/11/chartex" xmlns:cx6="http://schemas.microsoft.com/office/drawing/2016/5/12/chartex" xmlns:cx7="http://schemas.microsoft.com/office/drawing/2016/5/13/chartex" xmlns:cx8="http://schemas.microsoft.com/office/drawing/2016/5/14/chartex" xmlns:mc="http://schemas.openxmlformats.org/markup-compatibility/2006" xmlns:aink="http://schemas.microsoft.com/office/drawing/2016/ink" xmlns:am3d="http://schemas.microsoft.com/office/drawing/2017/model3d" xmlns:o="urn:schemas-microsoft-com:office:office" xmlns:oel="http://schemas.microsoft.com/office/2019/extlst" xmlns:r="http://schemas.openxmlformats.org/officeDocument/2006/relationships" xmlns:m="http://schemas.openxmlformats.org/officeDocument/2006/math" xmlns:v="urn:schemas-microsoft-com:vml" xmlns:wp14="http://schemas.microsoft.com/office/word/2010/wordprocessingDrawing" xmlns:wp="http://schemas.openxmlformats.org/drawingml/2006/wordprocessingDrawing" xmlns:w10="urn:schemas-microsoft-com:office:word" xmlns:w="http://schemas.openxmlformats.org/wordprocessingml/2006/main" xmlns:w14="http://schemas.microsoft.com/office/word/2010/wordml" xmlns:w15="http://schemas.microsoft.com/office/word/2012/wordml" xmlns:w16cex="http://schemas.microsoft.com/office/word/2018/wordml/cex" xmlns:w16cid="http://schemas.microsoft.com/office/word/2016/wordml/cid" xmlns:w16="http://schemas.microsoft.com/office/word/2018/wordml" xmlns:w16du="http://schemas.microsoft.com/office/word/2023/wordml/word16du" xmlns:w16sdtdh="http://schemas.microsoft.com/office/word/2020/wordml/sdtdatahash" xmlns:w16sdtfl="http://schemas.microsoft.com/office/word/2024/wordml/sdtformatlock" xmlns:w16se="http://schemas.microsoft.com/office/word/2015/wordml/symex" xmlns:wpg="http://schemas.microsoft.com/office/word/2010/wordprocessingGroup" xmlns:wpi="http://schemas.microsoft.com/office/word/2010/wordprocessingInk" xmlns:wne="http://schemas.microsoft.com/office/word/2006/wordml" xmlns:wps="http://schemas.microsoft.com/office/word/2010/wordprocessingShape" mc:Ignorable="w14 w15 w16se w16cid w16 w16cex w16sdtdh w16sdtfl w16du wp14">
+<w:ftr xmlns:wpc="http://schemas.microsoft.com/office/word/2010/wordprocessingCanvas" xmlns:cx="http://schemas.microsoft.com/office/drawing/2014/chartex" xmlns:cx1="http://schemas.microsoft.com/office/drawing/2015/9/8/chartex" xmlns:cx2="http://schemas.microsoft.com/office/drawing/2015/10/21/chartex" xmlns:cx3="http://schemas.microsoft.com/office/drawing/2016/5/9/chartex" xmlns:cx4="http://schemas.microsoft.com/office/drawing/2016/5/10/chartex" xmlns:cx5="http://schemas.microsoft.com/office/drawing/2016/5/11/chartex" xmlns:cx6="http://schemas.microsoft.com/office/drawing/2016/5/12/chartex" xmlns:cx7="http://schemas.microsoft.com/office/drawing/2016/5/13/chartex" xmlns:cx8="http://schemas.microsoft.com/office/drawing/2016/5/14/chartex" xmlns:mc="http://schemas.openxmlformats.org/markup-compatibility/2006" xmlns:aink="http://schemas.microsoft.com/office/drawing/2016/ink" xmlns:am3d="http://schemas.microsoft.com/office/drawing/2017/model3d" xmlns:o="urn:schemas-microsoft-com:office:office" xmlns:oel="http://schemas.microsoft.com/office/2019/extlst" xmlns:r="http://schemas.openxmlformats.org/officeDocument/2006/relationships" xmlns:m="http://schemas.openxmlformats.org/officeDocument/2006/math" xmlns:v="urn:schemas-microsoft-com:vml" xmlns:wp14="http://schemas.microsoft.com/office/word/2010/wordprocessingDrawing" xmlns:wp="http://schemas.openxmlformats.org/drawingml/2006/wordprocessingDrawing" xmlns:w10="urn:schemas-microsoft-com:office:word" xmlns:w="http://schemas.openxmlformats.org/wordprocessingml/2006/main" xmlns:w14="http://schemas.microsoft.com/office/word/2010/wordml" xmlns:w15="http://schemas.microsoft.com/office/word/2012/wordml" xmlns:w16cex="http://schemas.microsoft.com/office/word/2018/wordml/cex" xmlns:w16cid="http://schemas.microsoft.com/office/word/2016/wordml/cid" xmlns:w16="http://schemas.microsoft.com/office/word/2018/wordml" xmlns:w16sdtdh="http://schemas.microsoft.com/office/word/2020/wordml/sdtdatahash" xmlns:w16se="http://schemas.microsoft.com/office/word/2015/wordml/symex" xmlns:wpg="http://schemas.microsoft.com/office/word/2010/wordprocessingGroup" xmlns:wpi="http://schemas.microsoft.com/office/word/2010/wordprocessingInk" xmlns:wne="http://schemas.microsoft.com/office/word/2006/wordml" xmlns:wps="http://schemas.microsoft.com/office/word/2010/wordprocessingShape" mc:Ignorable="w14 w15 w16se w16cid w16 w16cex w16sdtdh wp14">
   <w:p>
     <w:pPr>
-      <w:pStyle w:val="Footer"/>
+      <w:pStyle w:val="llb"/>
       <w:pBdr>
         <w:top w:val="single" w:sz="4" w:space="1" w:color="auto"/>
       </w:pBdr>
@@ -10428,28 +10476,28 @@
     </w:pPr>
     <w:r>
       <w:rPr>
-        <w:rStyle w:val="PageNumber"/>
+        <w:rStyle w:val="Oldalszm"/>
         <w:rFonts w:ascii="Verdana" w:hAnsi="Verdana"/>
       </w:rPr>
       <w:fldChar w:fldCharType="begin"/>
     </w:r>
     <w:r>
       <w:rPr>
-        <w:rStyle w:val="PageNumber"/>
+        <w:rStyle w:val="Oldalszm"/>
         <w:rFonts w:ascii="Verdana" w:hAnsi="Verdana"/>
       </w:rPr>
       <w:instrText xml:space="preserve"> PAGE </w:instrText>
     </w:r>
     <w:r>
       <w:rPr>
-        <w:rStyle w:val="PageNumber"/>
+        <w:rStyle w:val="Oldalszm"/>
         <w:rFonts w:ascii="Verdana" w:hAnsi="Verdana"/>
       </w:rPr>
       <w:fldChar w:fldCharType="separate"/>
     </w:r>
     <w:r>
       <w:rPr>
-        <w:rStyle w:val="PageNumber"/>
+        <w:rStyle w:val="Oldalszm"/>
         <w:rFonts w:ascii="Verdana" w:hAnsi="Verdana"/>
         <w:noProof/>
       </w:rPr>
@@ -10457,42 +10505,42 @@
     </w:r>
     <w:r>
       <w:rPr>
-        <w:rStyle w:val="PageNumber"/>
+        <w:rStyle w:val="Oldalszm"/>
         <w:rFonts w:ascii="Verdana" w:hAnsi="Verdana"/>
       </w:rPr>
       <w:fldChar w:fldCharType="end"/>
     </w:r>
     <w:r>
       <w:rPr>
-        <w:rStyle w:val="PageNumber"/>
+        <w:rStyle w:val="Oldalszm"/>
         <w:rFonts w:ascii="Verdana" w:hAnsi="Verdana"/>
       </w:rPr>
       <w:t xml:space="preserve"> / </w:t>
     </w:r>
     <w:r>
       <w:rPr>
-        <w:rStyle w:val="PageNumber"/>
+        <w:rStyle w:val="Oldalszm"/>
         <w:rFonts w:ascii="Verdana" w:hAnsi="Verdana"/>
       </w:rPr>
       <w:fldChar w:fldCharType="begin"/>
     </w:r>
     <w:r>
       <w:rPr>
-        <w:rStyle w:val="PageNumber"/>
+        <w:rStyle w:val="Oldalszm"/>
         <w:rFonts w:ascii="Verdana" w:hAnsi="Verdana"/>
       </w:rPr>
       <w:instrText xml:space="preserve"> NUMPAGES </w:instrText>
     </w:r>
     <w:r>
       <w:rPr>
-        <w:rStyle w:val="PageNumber"/>
+        <w:rStyle w:val="Oldalszm"/>
         <w:rFonts w:ascii="Verdana" w:hAnsi="Verdana"/>
       </w:rPr>
       <w:fldChar w:fldCharType="separate"/>
     </w:r>
     <w:r>
       <w:rPr>
-        <w:rStyle w:val="PageNumber"/>
+        <w:rStyle w:val="Oldalszm"/>
         <w:rFonts w:ascii="Verdana" w:hAnsi="Verdana"/>
         <w:noProof/>
       </w:rPr>
@@ -10500,7 +10548,7 @@
     </w:r>
     <w:r>
       <w:rPr>
-        <w:rStyle w:val="PageNumber"/>
+        <w:rStyle w:val="Oldalszm"/>
         <w:rFonts w:ascii="Verdana" w:hAnsi="Verdana"/>
       </w:rPr>
       <w:fldChar w:fldCharType="end"/>
@@ -10510,10 +10558,10 @@
 </file>
 
 <file path=word/footer2.xml><?xml version="1.0" encoding="utf-8"?>
-<w:ftr xmlns:wpc="http://schemas.microsoft.com/office/word/2010/wordprocessingCanvas" xmlns:cx="http://schemas.microsoft.com/office/drawing/2014/chartex" xmlns:cx1="http://schemas.microsoft.com/office/drawing/2015/9/8/chartex" xmlns:cx2="http://schemas.microsoft.com/office/drawing/2015/10/21/chartex" xmlns:cx3="http://schemas.microsoft.com/office/drawing/2016/5/9/chartex" xmlns:cx4="http://schemas.microsoft.com/office/drawing/2016/5/10/chartex" xmlns:cx5="http://schemas.microsoft.com/office/drawing/2016/5/11/chartex" xmlns:cx6="http://schemas.microsoft.com/office/drawing/2016/5/12/chartex" xmlns:cx7="http://schemas.microsoft.com/office/drawing/2016/5/13/chartex" xmlns:cx8="http://schemas.microsoft.com/office/drawing/2016/5/14/chartex" xmlns:mc="http://schemas.openxmlformats.org/markup-compatibility/2006" xmlns:aink="http://schemas.microsoft.com/office/drawing/2016/ink" xmlns:am3d="http://schemas.microsoft.com/office/drawing/2017/model3d" xmlns:o="urn:schemas-microsoft-com:office:office" xmlns:oel="http://schemas.microsoft.com/office/2019/extlst" xmlns:r="http://schemas.openxmlformats.org/officeDocument/2006/relationships" xmlns:m="http://schemas.openxmlformats.org/officeDocument/2006/math" xmlns:v="urn:schemas-microsoft-com:vml" xmlns:wp14="http://schemas.microsoft.com/office/word/2010/wordprocessingDrawing" xmlns:wp="http://schemas.openxmlformats.org/drawingml/2006/wordprocessingDrawing" xmlns:w10="urn:schemas-microsoft-com:office:word" xmlns:w="http://schemas.openxmlformats.org/wordprocessingml/2006/main" xmlns:w14="http://schemas.microsoft.com/office/word/2010/wordml" xmlns:w15="http://schemas.microsoft.com/office/word/2012/wordml" xmlns:w16cex="http://schemas.microsoft.com/office/word/2018/wordml/cex" xmlns:w16cid="http://schemas.microsoft.com/office/word/2016/wordml/cid" xmlns:w16="http://schemas.microsoft.com/office/word/2018/wordml" xmlns:w16du="http://schemas.microsoft.com/office/word/2023/wordml/word16du" xmlns:w16sdtdh="http://schemas.microsoft.com/office/word/2020/wordml/sdtdatahash" xmlns:w16sdtfl="http://schemas.microsoft.com/office/word/2024/wordml/sdtformatlock" xmlns:w16se="http://schemas.microsoft.com/office/word/2015/wordml/symex" xmlns:wpg="http://schemas.microsoft.com/office/word/2010/wordprocessingGroup" xmlns:wpi="http://schemas.microsoft.com/office/word/2010/wordprocessingInk" xmlns:wne="http://schemas.microsoft.com/office/word/2006/wordml" xmlns:wps="http://schemas.microsoft.com/office/word/2010/wordprocessingShape" mc:Ignorable="w14 w15 w16se w16cid w16 w16cex w16sdtdh w16sdtfl w16du wp14">
+<w:ftr xmlns:wpc="http://schemas.microsoft.com/office/word/2010/wordprocessingCanvas" xmlns:cx="http://schemas.microsoft.com/office/drawing/2014/chartex" xmlns:cx1="http://schemas.microsoft.com/office/drawing/2015/9/8/chartex" xmlns:cx2="http://schemas.microsoft.com/office/drawing/2015/10/21/chartex" xmlns:cx3="http://schemas.microsoft.com/office/drawing/2016/5/9/chartex" xmlns:cx4="http://schemas.microsoft.com/office/drawing/2016/5/10/chartex" xmlns:cx5="http://schemas.microsoft.com/office/drawing/2016/5/11/chartex" xmlns:cx6="http://schemas.microsoft.com/office/drawing/2016/5/12/chartex" xmlns:cx7="http://schemas.microsoft.com/office/drawing/2016/5/13/chartex" xmlns:cx8="http://schemas.microsoft.com/office/drawing/2016/5/14/chartex" xmlns:mc="http://schemas.openxmlformats.org/markup-compatibility/2006" xmlns:aink="http://schemas.microsoft.com/office/drawing/2016/ink" xmlns:am3d="http://schemas.microsoft.com/office/drawing/2017/model3d" xmlns:o="urn:schemas-microsoft-com:office:office" xmlns:oel="http://schemas.microsoft.com/office/2019/extlst" xmlns:r="http://schemas.openxmlformats.org/officeDocument/2006/relationships" xmlns:m="http://schemas.openxmlformats.org/officeDocument/2006/math" xmlns:v="urn:schemas-microsoft-com:vml" xmlns:wp14="http://schemas.microsoft.com/office/word/2010/wordprocessingDrawing" xmlns:wp="http://schemas.openxmlformats.org/drawingml/2006/wordprocessingDrawing" xmlns:w10="urn:schemas-microsoft-com:office:word" xmlns:w="http://schemas.openxmlformats.org/wordprocessingml/2006/main" xmlns:w14="http://schemas.microsoft.com/office/word/2010/wordml" xmlns:w15="http://schemas.microsoft.com/office/word/2012/wordml" xmlns:w16cex="http://schemas.microsoft.com/office/word/2018/wordml/cex" xmlns:w16cid="http://schemas.microsoft.com/office/word/2016/wordml/cid" xmlns:w16="http://schemas.microsoft.com/office/word/2018/wordml" xmlns:w16sdtdh="http://schemas.microsoft.com/office/word/2020/wordml/sdtdatahash" xmlns:w16se="http://schemas.microsoft.com/office/word/2015/wordml/symex" xmlns:wpg="http://schemas.microsoft.com/office/word/2010/wordprocessingGroup" xmlns:wpi="http://schemas.microsoft.com/office/word/2010/wordprocessingInk" xmlns:wne="http://schemas.microsoft.com/office/word/2006/wordml" xmlns:wps="http://schemas.microsoft.com/office/word/2010/wordprocessingShape" mc:Ignorable="w14 w15 w16se w16cid w16 w16cex w16sdtdh wp14">
   <w:p>
     <w:pPr>
-      <w:pStyle w:val="Footer"/>
+      <w:pStyle w:val="llb"/>
       <w:pBdr>
         <w:top w:val="single" w:sz="4" w:space="1" w:color="auto"/>
       </w:pBdr>
@@ -10521,69 +10569,69 @@
     </w:pPr>
     <w:r>
       <w:rPr>
-        <w:rStyle w:val="PageNumber"/>
+        <w:rStyle w:val="Oldalszm"/>
       </w:rPr>
       <w:fldChar w:fldCharType="begin"/>
     </w:r>
     <w:r>
       <w:rPr>
-        <w:rStyle w:val="PageNumber"/>
+        <w:rStyle w:val="Oldalszm"/>
       </w:rPr>
       <w:instrText xml:space="preserve"> PAGE </w:instrText>
     </w:r>
     <w:r>
       <w:rPr>
-        <w:rStyle w:val="PageNumber"/>
+        <w:rStyle w:val="Oldalszm"/>
       </w:rPr>
       <w:fldChar w:fldCharType="separate"/>
     </w:r>
     <w:r>
       <w:rPr>
-        <w:rStyle w:val="PageNumber"/>
+        <w:rStyle w:val="Oldalszm"/>
         <w:noProof/>
       </w:rPr>
       <w:t>10</w:t>
     </w:r>
     <w:r>
       <w:rPr>
-        <w:rStyle w:val="PageNumber"/>
+        <w:rStyle w:val="Oldalszm"/>
       </w:rPr>
       <w:fldChar w:fldCharType="end"/>
     </w:r>
     <w:r>
       <w:rPr>
-        <w:rStyle w:val="PageNumber"/>
+        <w:rStyle w:val="Oldalszm"/>
       </w:rPr>
       <w:t xml:space="preserve"> / </w:t>
     </w:r>
     <w:r>
       <w:rPr>
-        <w:rStyle w:val="PageNumber"/>
+        <w:rStyle w:val="Oldalszm"/>
       </w:rPr>
       <w:fldChar w:fldCharType="begin"/>
     </w:r>
     <w:r>
       <w:rPr>
-        <w:rStyle w:val="PageNumber"/>
+        <w:rStyle w:val="Oldalszm"/>
       </w:rPr>
       <w:instrText xml:space="preserve"> NUMPAGES </w:instrText>
     </w:r>
     <w:r>
       <w:rPr>
-        <w:rStyle w:val="PageNumber"/>
+        <w:rStyle w:val="Oldalszm"/>
       </w:rPr>
       <w:fldChar w:fldCharType="separate"/>
     </w:r>
     <w:r>
       <w:rPr>
-        <w:rStyle w:val="PageNumber"/>
+        <w:rStyle w:val="Oldalszm"/>
         <w:noProof/>
       </w:rPr>
       <w:t>16</w:t>
     </w:r>
     <w:r>
       <w:rPr>
-        <w:rStyle w:val="PageNumber"/>
+        <w:rStyle w:val="Oldalszm"/>
       </w:rPr>
       <w:fldChar w:fldCharType="end"/>
     </w:r>
@@ -10592,7 +10640,7 @@
 </file>
 
 <file path=word/footnotes.xml><?xml version="1.0" encoding="utf-8"?>
-<w:footnotes xmlns:wpc="http://schemas.microsoft.com/office/word/2010/wordprocessingCanvas" xmlns:cx="http://schemas.microsoft.com/office/drawing/2014/chartex" xmlns:cx1="http://schemas.microsoft.com/office/drawing/2015/9/8/chartex" xmlns:cx2="http://schemas.microsoft.com/office/drawing/2015/10/21/chartex" xmlns:cx3="http://schemas.microsoft.com/office/drawing/2016/5/9/chartex" xmlns:cx4="http://schemas.microsoft.com/office/drawing/2016/5/10/chartex" xmlns:cx5="http://schemas.microsoft.com/office/drawing/2016/5/11/chartex" xmlns:cx6="http://schemas.microsoft.com/office/drawing/2016/5/12/chartex" xmlns:cx7="http://schemas.microsoft.com/office/drawing/2016/5/13/chartex" xmlns:cx8="http://schemas.microsoft.com/office/drawing/2016/5/14/chartex" xmlns:mc="http://schemas.openxmlformats.org/markup-compatibility/2006" xmlns:aink="http://schemas.microsoft.com/office/drawing/2016/ink" xmlns:am3d="http://schemas.microsoft.com/office/drawing/2017/model3d" xmlns:o="urn:schemas-microsoft-com:office:office" xmlns:oel="http://schemas.microsoft.com/office/2019/extlst" xmlns:r="http://schemas.openxmlformats.org/officeDocument/2006/relationships" xmlns:m="http://schemas.openxmlformats.org/officeDocument/2006/math" xmlns:v="urn:schemas-microsoft-com:vml" xmlns:wp14="http://schemas.microsoft.com/office/word/2010/wordprocessingDrawing" xmlns:wp="http://schemas.openxmlformats.org/drawingml/2006/wordprocessingDrawing" xmlns:w10="urn:schemas-microsoft-com:office:word" xmlns:w="http://schemas.openxmlformats.org/wordprocessingml/2006/main" xmlns:w14="http://schemas.microsoft.com/office/word/2010/wordml" xmlns:w15="http://schemas.microsoft.com/office/word/2012/wordml" xmlns:w16cex="http://schemas.microsoft.com/office/word/2018/wordml/cex" xmlns:w16cid="http://schemas.microsoft.com/office/word/2016/wordml/cid" xmlns:w16="http://schemas.microsoft.com/office/word/2018/wordml" xmlns:w16du="http://schemas.microsoft.com/office/word/2023/wordml/word16du" xmlns:w16sdtdh="http://schemas.microsoft.com/office/word/2020/wordml/sdtdatahash" xmlns:w16sdtfl="http://schemas.microsoft.com/office/word/2024/wordml/sdtformatlock" xmlns:w16se="http://schemas.microsoft.com/office/word/2015/wordml/symex" xmlns:wpg="http://schemas.microsoft.com/office/word/2010/wordprocessingGroup" xmlns:wpi="http://schemas.microsoft.com/office/word/2010/wordprocessingInk" xmlns:wne="http://schemas.microsoft.com/office/word/2006/wordml" xmlns:wps="http://schemas.microsoft.com/office/word/2010/wordprocessingShape" mc:Ignorable="w14 w15 w16se w16cid w16 w16cex w16sdtdh w16sdtfl w16du wp14">
+<w:footnotes xmlns:wpc="http://schemas.microsoft.com/office/word/2010/wordprocessingCanvas" xmlns:cx="http://schemas.microsoft.com/office/drawing/2014/chartex" xmlns:cx1="http://schemas.microsoft.com/office/drawing/2015/9/8/chartex" xmlns:cx2="http://schemas.microsoft.com/office/drawing/2015/10/21/chartex" xmlns:cx3="http://schemas.microsoft.com/office/drawing/2016/5/9/chartex" xmlns:cx4="http://schemas.microsoft.com/office/drawing/2016/5/10/chartex" xmlns:cx5="http://schemas.microsoft.com/office/drawing/2016/5/11/chartex" xmlns:cx6="http://schemas.microsoft.com/office/drawing/2016/5/12/chartex" xmlns:cx7="http://schemas.microsoft.com/office/drawing/2016/5/13/chartex" xmlns:cx8="http://schemas.microsoft.com/office/drawing/2016/5/14/chartex" xmlns:mc="http://schemas.openxmlformats.org/markup-compatibility/2006" xmlns:aink="http://schemas.microsoft.com/office/drawing/2016/ink" xmlns:am3d="http://schemas.microsoft.com/office/drawing/2017/model3d" xmlns:o="urn:schemas-microsoft-com:office:office" xmlns:oel="http://schemas.microsoft.com/office/2019/extlst" xmlns:r="http://schemas.openxmlformats.org/officeDocument/2006/relationships" xmlns:m="http://schemas.openxmlformats.org/officeDocument/2006/math" xmlns:v="urn:schemas-microsoft-com:vml" xmlns:wp14="http://schemas.microsoft.com/office/word/2010/wordprocessingDrawing" xmlns:wp="http://schemas.openxmlformats.org/drawingml/2006/wordprocessingDrawing" xmlns:w10="urn:schemas-microsoft-com:office:word" xmlns:w="http://schemas.openxmlformats.org/wordprocessingml/2006/main" xmlns:w14="http://schemas.microsoft.com/office/word/2010/wordml" xmlns:w15="http://schemas.microsoft.com/office/word/2012/wordml" xmlns:w16cex="http://schemas.microsoft.com/office/word/2018/wordml/cex" xmlns:w16cid="http://schemas.microsoft.com/office/word/2016/wordml/cid" xmlns:w16="http://schemas.microsoft.com/office/word/2018/wordml" xmlns:w16sdtdh="http://schemas.microsoft.com/office/word/2020/wordml/sdtdatahash" xmlns:w16se="http://schemas.microsoft.com/office/word/2015/wordml/symex" xmlns:wpg="http://schemas.microsoft.com/office/word/2010/wordprocessingGroup" xmlns:wpi="http://schemas.microsoft.com/office/word/2010/wordprocessingInk" xmlns:wne="http://schemas.microsoft.com/office/word/2006/wordml" xmlns:wps="http://schemas.microsoft.com/office/word/2010/wordprocessingShape" mc:Ignorable="w14 w15 w16se w16cid w16 w16cex w16sdtdh wp14">
   <w:footnote w:type="separator" w:id="-1">
     <w:p>
       <w:r>
@@ -10611,10 +10659,10 @@
 </file>
 
 <file path=word/header1.xml><?xml version="1.0" encoding="utf-8"?>
-<w:hdr xmlns:wpc="http://schemas.microsoft.com/office/word/2010/wordprocessingCanvas" xmlns:cx="http://schemas.microsoft.com/office/drawing/2014/chartex" xmlns:cx1="http://schemas.microsoft.com/office/drawing/2015/9/8/chartex" xmlns:cx2="http://schemas.microsoft.com/office/drawing/2015/10/21/chartex" xmlns:cx3="http://schemas.microsoft.com/office/drawing/2016/5/9/chartex" xmlns:cx4="http://schemas.microsoft.com/office/drawing/2016/5/10/chartex" xmlns:cx5="http://schemas.microsoft.com/office/drawing/2016/5/11/chartex" xmlns:cx6="http://schemas.microsoft.com/office/drawing/2016/5/12/chartex" xmlns:cx7="http://schemas.microsoft.com/office/drawing/2016/5/13/chartex" xmlns:cx8="http://schemas.microsoft.com/office/drawing/2016/5/14/chartex" xmlns:mc="http://schemas.openxmlformats.org/markup-compatibility/2006" xmlns:aink="http://schemas.microsoft.com/office/drawing/2016/ink" xmlns:am3d="http://schemas.microsoft.com/office/drawing/2017/model3d" xmlns:o="urn:schemas-microsoft-com:office:office" xmlns:oel="http://schemas.microsoft.com/office/2019/extlst" xmlns:r="http://schemas.openxmlformats.org/officeDocument/2006/relationships" xmlns:m="http://schemas.openxmlformats.org/officeDocument/2006/math" xmlns:v="urn:schemas-microsoft-com:vml" xmlns:wp14="http://schemas.microsoft.com/office/word/2010/wordprocessingDrawing" xmlns:wp="http://schemas.openxmlformats.org/drawingml/2006/wordprocessingDrawing" xmlns:w10="urn:schemas-microsoft-com:office:word" xmlns:w="http://schemas.openxmlformats.org/wordprocessingml/2006/main" xmlns:w14="http://schemas.microsoft.com/office/word/2010/wordml" xmlns:w15="http://schemas.microsoft.com/office/word/2012/wordml" xmlns:w16cex="http://schemas.microsoft.com/office/word/2018/wordml/cex" xmlns:w16cid="http://schemas.microsoft.com/office/word/2016/wordml/cid" xmlns:w16="http://schemas.microsoft.com/office/word/2018/wordml" xmlns:w16du="http://schemas.microsoft.com/office/word/2023/wordml/word16du" xmlns:w16sdtdh="http://schemas.microsoft.com/office/word/2020/wordml/sdtdatahash" xmlns:w16sdtfl="http://schemas.microsoft.com/office/word/2024/wordml/sdtformatlock" xmlns:w16se="http://schemas.microsoft.com/office/word/2015/wordml/symex" xmlns:wpg="http://schemas.microsoft.com/office/word/2010/wordprocessingGroup" xmlns:wpi="http://schemas.microsoft.com/office/word/2010/wordprocessingInk" xmlns:wne="http://schemas.microsoft.com/office/word/2006/wordml" xmlns:wps="http://schemas.microsoft.com/office/word/2010/wordprocessingShape" mc:Ignorable="w14 w15 w16se w16cid w16 w16cex w16sdtdh w16sdtfl w16du wp14">
+<w:hdr xmlns:wpc="http://schemas.microsoft.com/office/word/2010/wordprocessingCanvas" xmlns:cx="http://schemas.microsoft.com/office/drawing/2014/chartex" xmlns:cx1="http://schemas.microsoft.com/office/drawing/2015/9/8/chartex" xmlns:cx2="http://schemas.microsoft.com/office/drawing/2015/10/21/chartex" xmlns:cx3="http://schemas.microsoft.com/office/drawing/2016/5/9/chartex" xmlns:cx4="http://schemas.microsoft.com/office/drawing/2016/5/10/chartex" xmlns:cx5="http://schemas.microsoft.com/office/drawing/2016/5/11/chartex" xmlns:cx6="http://schemas.microsoft.com/office/drawing/2016/5/12/chartex" xmlns:cx7="http://schemas.microsoft.com/office/drawing/2016/5/13/chartex" xmlns:cx8="http://schemas.microsoft.com/office/drawing/2016/5/14/chartex" xmlns:mc="http://schemas.openxmlformats.org/markup-compatibility/2006" xmlns:aink="http://schemas.microsoft.com/office/drawing/2016/ink" xmlns:am3d="http://schemas.microsoft.com/office/drawing/2017/model3d" xmlns:o="urn:schemas-microsoft-com:office:office" xmlns:oel="http://schemas.microsoft.com/office/2019/extlst" xmlns:r="http://schemas.openxmlformats.org/officeDocument/2006/relationships" xmlns:m="http://schemas.openxmlformats.org/officeDocument/2006/math" xmlns:v="urn:schemas-microsoft-com:vml" xmlns:wp14="http://schemas.microsoft.com/office/word/2010/wordprocessingDrawing" xmlns:wp="http://schemas.openxmlformats.org/drawingml/2006/wordprocessingDrawing" xmlns:w10="urn:schemas-microsoft-com:office:word" xmlns:w="http://schemas.openxmlformats.org/wordprocessingml/2006/main" xmlns:w14="http://schemas.microsoft.com/office/word/2010/wordml" xmlns:w15="http://schemas.microsoft.com/office/word/2012/wordml" xmlns:w16cex="http://schemas.microsoft.com/office/word/2018/wordml/cex" xmlns:w16cid="http://schemas.microsoft.com/office/word/2016/wordml/cid" xmlns:w16="http://schemas.microsoft.com/office/word/2018/wordml" xmlns:w16sdtdh="http://schemas.microsoft.com/office/word/2020/wordml/sdtdatahash" xmlns:w16se="http://schemas.microsoft.com/office/word/2015/wordml/symex" xmlns:wpg="http://schemas.microsoft.com/office/word/2010/wordprocessingGroup" xmlns:wpi="http://schemas.microsoft.com/office/word/2010/wordprocessingInk" xmlns:wne="http://schemas.microsoft.com/office/word/2006/wordml" xmlns:wps="http://schemas.microsoft.com/office/word/2010/wordprocessingShape" mc:Ignorable="w14 w15 w16se w16cid w16 w16cex w16sdtdh wp14">
   <w:p>
     <w:pPr>
-      <w:pStyle w:val="Header"/>
+      <w:pStyle w:val="lfej"/>
       <w:pBdr>
         <w:bottom w:val="single" w:sz="4" w:space="1" w:color="auto"/>
       </w:pBdr>
@@ -10636,10 +10684,10 @@
 </file>
 
 <file path=word/header2.xml><?xml version="1.0" encoding="utf-8"?>
-<w:hdr xmlns:wpc="http://schemas.microsoft.com/office/word/2010/wordprocessingCanvas" xmlns:cx="http://schemas.microsoft.com/office/drawing/2014/chartex" xmlns:cx1="http://schemas.microsoft.com/office/drawing/2015/9/8/chartex" xmlns:cx2="http://schemas.microsoft.com/office/drawing/2015/10/21/chartex" xmlns:cx3="http://schemas.microsoft.com/office/drawing/2016/5/9/chartex" xmlns:cx4="http://schemas.microsoft.com/office/drawing/2016/5/10/chartex" xmlns:cx5="http://schemas.microsoft.com/office/drawing/2016/5/11/chartex" xmlns:cx6="http://schemas.microsoft.com/office/drawing/2016/5/12/chartex" xmlns:cx7="http://schemas.microsoft.com/office/drawing/2016/5/13/chartex" xmlns:cx8="http://schemas.microsoft.com/office/drawing/2016/5/14/chartex" xmlns:mc="http://schemas.openxmlformats.org/markup-compatibility/2006" xmlns:aink="http://schemas.microsoft.com/office/drawing/2016/ink" xmlns:am3d="http://schemas.microsoft.com/office/drawing/2017/model3d" xmlns:o="urn:schemas-microsoft-com:office:office" xmlns:oel="http://schemas.microsoft.com/office/2019/extlst" xmlns:r="http://schemas.openxmlformats.org/officeDocument/2006/relationships" xmlns:m="http://schemas.openxmlformats.org/officeDocument/2006/math" xmlns:v="urn:schemas-microsoft-com:vml" xmlns:wp14="http://schemas.microsoft.com/office/word/2010/wordprocessingDrawing" xmlns:wp="http://schemas.openxmlformats.org/drawingml/2006/wordprocessingDrawing" xmlns:w10="urn:schemas-microsoft-com:office:word" xmlns:w="http://schemas.openxmlformats.org/wordprocessingml/2006/main" xmlns:w14="http://schemas.microsoft.com/office/word/2010/wordml" xmlns:w15="http://schemas.microsoft.com/office/word/2012/wordml" xmlns:w16cex="http://schemas.microsoft.com/office/word/2018/wordml/cex" xmlns:w16cid="http://schemas.microsoft.com/office/word/2016/wordml/cid" xmlns:w16="http://schemas.microsoft.com/office/word/2018/wordml" xmlns:w16du="http://schemas.microsoft.com/office/word/2023/wordml/word16du" xmlns:w16sdtdh="http://schemas.microsoft.com/office/word/2020/wordml/sdtdatahash" xmlns:w16sdtfl="http://schemas.microsoft.com/office/word/2024/wordml/sdtformatlock" xmlns:w16se="http://schemas.microsoft.com/office/word/2015/wordml/symex" xmlns:wpg="http://schemas.microsoft.com/office/word/2010/wordprocessingGroup" xmlns:wpi="http://schemas.microsoft.com/office/word/2010/wordprocessingInk" xmlns:wne="http://schemas.microsoft.com/office/word/2006/wordml" xmlns:wps="http://schemas.microsoft.com/office/word/2010/wordprocessingShape" mc:Ignorable="w14 w15 w16se w16cid w16 w16cex w16sdtdh w16sdtfl w16du wp14">
+<w:hdr xmlns:wpc="http://schemas.microsoft.com/office/word/2010/wordprocessingCanvas" xmlns:cx="http://schemas.microsoft.com/office/drawing/2014/chartex" xmlns:cx1="http://schemas.microsoft.com/office/drawing/2015/9/8/chartex" xmlns:cx2="http://schemas.microsoft.com/office/drawing/2015/10/21/chartex" xmlns:cx3="http://schemas.microsoft.com/office/drawing/2016/5/9/chartex" xmlns:cx4="http://schemas.microsoft.com/office/drawing/2016/5/10/chartex" xmlns:cx5="http://schemas.microsoft.com/office/drawing/2016/5/11/chartex" xmlns:cx6="http://schemas.microsoft.com/office/drawing/2016/5/12/chartex" xmlns:cx7="http://schemas.microsoft.com/office/drawing/2016/5/13/chartex" xmlns:cx8="http://schemas.microsoft.com/office/drawing/2016/5/14/chartex" xmlns:mc="http://schemas.openxmlformats.org/markup-compatibility/2006" xmlns:aink="http://schemas.microsoft.com/office/drawing/2016/ink" xmlns:am3d="http://schemas.microsoft.com/office/drawing/2017/model3d" xmlns:o="urn:schemas-microsoft-com:office:office" xmlns:oel="http://schemas.microsoft.com/office/2019/extlst" xmlns:r="http://schemas.openxmlformats.org/officeDocument/2006/relationships" xmlns:m="http://schemas.openxmlformats.org/officeDocument/2006/math" xmlns:v="urn:schemas-microsoft-com:vml" xmlns:wp14="http://schemas.microsoft.com/office/word/2010/wordprocessingDrawing" xmlns:wp="http://schemas.openxmlformats.org/drawingml/2006/wordprocessingDrawing" xmlns:w10="urn:schemas-microsoft-com:office:word" xmlns:w="http://schemas.openxmlformats.org/wordprocessingml/2006/main" xmlns:w14="http://schemas.microsoft.com/office/word/2010/wordml" xmlns:w15="http://schemas.microsoft.com/office/word/2012/wordml" xmlns:w16cex="http://schemas.microsoft.com/office/word/2018/wordml/cex" xmlns:w16cid="http://schemas.microsoft.com/office/word/2016/wordml/cid" xmlns:w16="http://schemas.microsoft.com/office/word/2018/wordml" xmlns:w16sdtdh="http://schemas.microsoft.com/office/word/2020/wordml/sdtdatahash" xmlns:w16se="http://schemas.microsoft.com/office/word/2015/wordml/symex" xmlns:wpg="http://schemas.microsoft.com/office/word/2010/wordprocessingGroup" xmlns:wpi="http://schemas.microsoft.com/office/word/2010/wordprocessingInk" xmlns:wne="http://schemas.microsoft.com/office/word/2006/wordml" xmlns:wps="http://schemas.microsoft.com/office/word/2010/wordprocessingShape" mc:Ignorable="w14 w15 w16se w16cid w16 w16cex w16sdtdh wp14">
   <w:p>
     <w:pPr>
-      <w:pStyle w:val="Header"/>
+      <w:pStyle w:val="lfej"/>
       <w:pBdr>
         <w:bottom w:val="single" w:sz="4" w:space="1" w:color="auto"/>
       </w:pBdr>
@@ -10659,7 +10707,7 @@
 </file>
 
 <file path=word/numbering.xml><?xml version="1.0" encoding="utf-8"?>
-<w:numbering xmlns:wpc="http://schemas.microsoft.com/office/word/2010/wordprocessingCanvas" xmlns:cx="http://schemas.microsoft.com/office/drawing/2014/chartex" xmlns:cx1="http://schemas.microsoft.com/office/drawing/2015/9/8/chartex" xmlns:cx2="http://schemas.microsoft.com/office/drawing/2015/10/21/chartex" xmlns:cx3="http://schemas.microsoft.com/office/drawing/2016/5/9/chartex" xmlns:cx4="http://schemas.microsoft.com/office/drawing/2016/5/10/chartex" xmlns:cx5="http://schemas.microsoft.com/office/drawing/2016/5/11/chartex" xmlns:cx6="http://schemas.microsoft.com/office/drawing/2016/5/12/chartex" xmlns:cx7="http://schemas.microsoft.com/office/drawing/2016/5/13/chartex" xmlns:cx8="http://schemas.microsoft.com/office/drawing/2016/5/14/chartex" xmlns:mc="http://schemas.openxmlformats.org/markup-compatibility/2006" xmlns:aink="http://schemas.microsoft.com/office/drawing/2016/ink" xmlns:am3d="http://schemas.microsoft.com/office/drawing/2017/model3d" xmlns:o="urn:schemas-microsoft-com:office:office" xmlns:oel="http://schemas.microsoft.com/office/2019/extlst" xmlns:r="http://schemas.openxmlformats.org/officeDocument/2006/relationships" xmlns:m="http://schemas.openxmlformats.org/officeDocument/2006/math" xmlns:v="urn:schemas-microsoft-com:vml" xmlns:wp14="http://schemas.microsoft.com/office/word/2010/wordprocessingDrawing" xmlns:wp="http://schemas.openxmlformats.org/drawingml/2006/wordprocessingDrawing" xmlns:w10="urn:schemas-microsoft-com:office:word" xmlns:w="http://schemas.openxmlformats.org/wordprocessingml/2006/main" xmlns:w14="http://schemas.microsoft.com/office/word/2010/wordml" xmlns:w15="http://schemas.microsoft.com/office/word/2012/wordml" xmlns:w16cex="http://schemas.microsoft.com/office/word/2018/wordml/cex" xmlns:w16cid="http://schemas.microsoft.com/office/word/2016/wordml/cid" xmlns:w16="http://schemas.microsoft.com/office/word/2018/wordml" xmlns:w16du="http://schemas.microsoft.com/office/word/2023/wordml/word16du" xmlns:w16sdtdh="http://schemas.microsoft.com/office/word/2020/wordml/sdtdatahash" xmlns:w16sdtfl="http://schemas.microsoft.com/office/word/2024/wordml/sdtformatlock" xmlns:w16se="http://schemas.microsoft.com/office/word/2015/wordml/symex" xmlns:wpg="http://schemas.microsoft.com/office/word/2010/wordprocessingGroup" xmlns:wpi="http://schemas.microsoft.com/office/word/2010/wordprocessingInk" xmlns:wne="http://schemas.microsoft.com/office/word/2006/wordml" xmlns:wps="http://schemas.microsoft.com/office/word/2010/wordprocessingShape" mc:Ignorable="w14 w15 w16se w16cid w16 w16cex w16sdtdh w16sdtfl w16du wp14">
+<w:numbering xmlns:wpc="http://schemas.microsoft.com/office/word/2010/wordprocessingCanvas" xmlns:cx="http://schemas.microsoft.com/office/drawing/2014/chartex" xmlns:cx1="http://schemas.microsoft.com/office/drawing/2015/9/8/chartex" xmlns:cx2="http://schemas.microsoft.com/office/drawing/2015/10/21/chartex" xmlns:cx3="http://schemas.microsoft.com/office/drawing/2016/5/9/chartex" xmlns:cx4="http://schemas.microsoft.com/office/drawing/2016/5/10/chartex" xmlns:cx5="http://schemas.microsoft.com/office/drawing/2016/5/11/chartex" xmlns:cx6="http://schemas.microsoft.com/office/drawing/2016/5/12/chartex" xmlns:cx7="http://schemas.microsoft.com/office/drawing/2016/5/13/chartex" xmlns:cx8="http://schemas.microsoft.com/office/drawing/2016/5/14/chartex" xmlns:mc="http://schemas.openxmlformats.org/markup-compatibility/2006" xmlns:aink="http://schemas.microsoft.com/office/drawing/2016/ink" xmlns:am3d="http://schemas.microsoft.com/office/drawing/2017/model3d" xmlns:o="urn:schemas-microsoft-com:office:office" xmlns:oel="http://schemas.microsoft.com/office/2019/extlst" xmlns:r="http://schemas.openxmlformats.org/officeDocument/2006/relationships" xmlns:m="http://schemas.openxmlformats.org/officeDocument/2006/math" xmlns:v="urn:schemas-microsoft-com:vml" xmlns:wp14="http://schemas.microsoft.com/office/word/2010/wordprocessingDrawing" xmlns:wp="http://schemas.openxmlformats.org/drawingml/2006/wordprocessingDrawing" xmlns:w10="urn:schemas-microsoft-com:office:word" xmlns:w="http://schemas.openxmlformats.org/wordprocessingml/2006/main" xmlns:w14="http://schemas.microsoft.com/office/word/2010/wordml" xmlns:w15="http://schemas.microsoft.com/office/word/2012/wordml" xmlns:w16cex="http://schemas.microsoft.com/office/word/2018/wordml/cex" xmlns:w16cid="http://schemas.microsoft.com/office/word/2016/wordml/cid" xmlns:w16="http://schemas.microsoft.com/office/word/2018/wordml" xmlns:w16sdtdh="http://schemas.microsoft.com/office/word/2020/wordml/sdtdatahash" xmlns:w16se="http://schemas.microsoft.com/office/word/2015/wordml/symex" xmlns:wpg="http://schemas.microsoft.com/office/word/2010/wordprocessingGroup" xmlns:wpi="http://schemas.microsoft.com/office/word/2010/wordprocessingInk" xmlns:wne="http://schemas.microsoft.com/office/word/2006/wordml" xmlns:wps="http://schemas.microsoft.com/office/word/2010/wordprocessingShape" mc:Ignorable="w14 w15 w16se w16cid w16 w16cex w16sdtdh wp14">
   <w:abstractNum w:abstractNumId="0" w15:restartNumberingAfterBreak="0">
     <w:nsid w:val="FFFFFF81"/>
     <w:multiLevelType w:val="singleLevel"/>
@@ -10667,7 +10715,7 @@
     <w:lvl w:ilvl="0">
       <w:start w:val="1"/>
       <w:numFmt w:val="bullet"/>
-      <w:pStyle w:val="ListBullet4"/>
+      <w:pStyle w:val="Felsorols4"/>
       <w:lvlText w:val=""/>
       <w:lvlJc w:val="left"/>
       <w:pPr>
@@ -10688,7 +10736,7 @@
     <w:lvl w:ilvl="0">
       <w:start w:val="1"/>
       <w:numFmt w:val="bullet"/>
-      <w:pStyle w:val="ListBullet"/>
+      <w:pStyle w:val="Felsorols"/>
       <w:lvlText w:val=""/>
       <w:lvlJc w:val="left"/>
       <w:pPr>
@@ -14009,7 +14057,7 @@
     <w:lvl w:ilvl="0">
       <w:start w:val="1"/>
       <w:numFmt w:val="decimal"/>
-      <w:pStyle w:val="Heading1"/>
+      <w:pStyle w:val="Cmsor1"/>
       <w:lvlText w:val="%1"/>
       <w:lvlJc w:val="left"/>
       <w:pPr>
@@ -14025,7 +14073,7 @@
     <w:lvl w:ilvl="1">
       <w:start w:val="1"/>
       <w:numFmt w:val="decimal"/>
-      <w:pStyle w:val="Heading2"/>
+      <w:pStyle w:val="Cmsor2"/>
       <w:lvlText w:val="%1.%2"/>
       <w:lvlJc w:val="left"/>
       <w:pPr>
@@ -14041,7 +14089,7 @@
     <w:lvl w:ilvl="2">
       <w:start w:val="1"/>
       <w:numFmt w:val="decimal"/>
-      <w:pStyle w:val="Heading3"/>
+      <w:pStyle w:val="Cmsor3"/>
       <w:lvlText w:val="%1.%2.%3"/>
       <w:lvlJc w:val="left"/>
       <w:pPr>
@@ -14057,7 +14105,7 @@
     <w:lvl w:ilvl="3">
       <w:start w:val="1"/>
       <w:numFmt w:val="decimal"/>
-      <w:pStyle w:val="Heading4"/>
+      <w:pStyle w:val="Cmsor4"/>
       <w:lvlText w:val="%1.%2.%3.%4"/>
       <w:lvlJc w:val="left"/>
       <w:pPr>
@@ -14234,7 +14282,7 @@
 </file>
 
 <file path=word/people.xml><?xml version="1.0" encoding="utf-8"?>
-<w15:people xmlns:wpc="http://schemas.microsoft.com/office/word/2010/wordprocessingCanvas" xmlns:cx="http://schemas.microsoft.com/office/drawing/2014/chartex" xmlns:cx1="http://schemas.microsoft.com/office/drawing/2015/9/8/chartex" xmlns:cx2="http://schemas.microsoft.com/office/drawing/2015/10/21/chartex" xmlns:cx3="http://schemas.microsoft.com/office/drawing/2016/5/9/chartex" xmlns:cx4="http://schemas.microsoft.com/office/drawing/2016/5/10/chartex" xmlns:cx5="http://schemas.microsoft.com/office/drawing/2016/5/11/chartex" xmlns:cx6="http://schemas.microsoft.com/office/drawing/2016/5/12/chartex" xmlns:cx7="http://schemas.microsoft.com/office/drawing/2016/5/13/chartex" xmlns:cx8="http://schemas.microsoft.com/office/drawing/2016/5/14/chartex" xmlns:mc="http://schemas.openxmlformats.org/markup-compatibility/2006" xmlns:aink="http://schemas.microsoft.com/office/drawing/2016/ink" xmlns:am3d="http://schemas.microsoft.com/office/drawing/2017/model3d" xmlns:o="urn:schemas-microsoft-com:office:office" xmlns:oel="http://schemas.microsoft.com/office/2019/extlst" xmlns:r="http://schemas.openxmlformats.org/officeDocument/2006/relationships" xmlns:m="http://schemas.openxmlformats.org/officeDocument/2006/math" xmlns:v="urn:schemas-microsoft-com:vml" xmlns:wp14="http://schemas.microsoft.com/office/word/2010/wordprocessingDrawing" xmlns:wp="http://schemas.openxmlformats.org/drawingml/2006/wordprocessingDrawing" xmlns:w10="urn:schemas-microsoft-com:office:word" xmlns:w="http://schemas.openxmlformats.org/wordprocessingml/2006/main" xmlns:w14="http://schemas.microsoft.com/office/word/2010/wordml" xmlns:w15="http://schemas.microsoft.com/office/word/2012/wordml" xmlns:w16cex="http://schemas.microsoft.com/office/word/2018/wordml/cex" xmlns:w16cid="http://schemas.microsoft.com/office/word/2016/wordml/cid" xmlns:w16="http://schemas.microsoft.com/office/word/2018/wordml" xmlns:w16du="http://schemas.microsoft.com/office/word/2023/wordml/word16du" xmlns:w16sdtdh="http://schemas.microsoft.com/office/word/2020/wordml/sdtdatahash" xmlns:w16sdtfl="http://schemas.microsoft.com/office/word/2024/wordml/sdtformatlock" xmlns:w16se="http://schemas.microsoft.com/office/word/2015/wordml/symex" xmlns:wpg="http://schemas.microsoft.com/office/word/2010/wordprocessingGroup" xmlns:wpi="http://schemas.microsoft.com/office/word/2010/wordprocessingInk" xmlns:wne="http://schemas.microsoft.com/office/word/2006/wordml" xmlns:wps="http://schemas.microsoft.com/office/word/2010/wordprocessingShape" mc:Ignorable="w14 w15 w16se w16cid w16 w16cex w16sdtdh w16sdtfl w16du wp14">
+<w15:people xmlns:wpc="http://schemas.microsoft.com/office/word/2010/wordprocessingCanvas" xmlns:cx="http://schemas.microsoft.com/office/drawing/2014/chartex" xmlns:cx1="http://schemas.microsoft.com/office/drawing/2015/9/8/chartex" xmlns:cx2="http://schemas.microsoft.com/office/drawing/2015/10/21/chartex" xmlns:cx3="http://schemas.microsoft.com/office/drawing/2016/5/9/chartex" xmlns:cx4="http://schemas.microsoft.com/office/drawing/2016/5/10/chartex" xmlns:cx5="http://schemas.microsoft.com/office/drawing/2016/5/11/chartex" xmlns:cx6="http://schemas.microsoft.com/office/drawing/2016/5/12/chartex" xmlns:cx7="http://schemas.microsoft.com/office/drawing/2016/5/13/chartex" xmlns:cx8="http://schemas.microsoft.com/office/drawing/2016/5/14/chartex" xmlns:mc="http://schemas.openxmlformats.org/markup-compatibility/2006" xmlns:aink="http://schemas.microsoft.com/office/drawing/2016/ink" xmlns:am3d="http://schemas.microsoft.com/office/drawing/2017/model3d" xmlns:o="urn:schemas-microsoft-com:office:office" xmlns:oel="http://schemas.microsoft.com/office/2019/extlst" xmlns:r="http://schemas.openxmlformats.org/officeDocument/2006/relationships" xmlns:m="http://schemas.openxmlformats.org/officeDocument/2006/math" xmlns:v="urn:schemas-microsoft-com:vml" xmlns:wp14="http://schemas.microsoft.com/office/word/2010/wordprocessingDrawing" xmlns:wp="http://schemas.openxmlformats.org/drawingml/2006/wordprocessingDrawing" xmlns:w10="urn:schemas-microsoft-com:office:word" xmlns:w="http://schemas.openxmlformats.org/wordprocessingml/2006/main" xmlns:w14="http://schemas.microsoft.com/office/word/2010/wordml" xmlns:w15="http://schemas.microsoft.com/office/word/2012/wordml" xmlns:w16cex="http://schemas.microsoft.com/office/word/2018/wordml/cex" xmlns:w16cid="http://schemas.microsoft.com/office/word/2016/wordml/cid" xmlns:w16="http://schemas.microsoft.com/office/word/2018/wordml" xmlns:w16sdtdh="http://schemas.microsoft.com/office/word/2020/wordml/sdtdatahash" xmlns:w16se="http://schemas.microsoft.com/office/word/2015/wordml/symex" xmlns:wpg="http://schemas.microsoft.com/office/word/2010/wordprocessingGroup" xmlns:wpi="http://schemas.microsoft.com/office/word/2010/wordprocessingInk" xmlns:wne="http://schemas.microsoft.com/office/word/2006/wordml" xmlns:wps="http://schemas.microsoft.com/office/word/2010/wordprocessingShape" mc:Ignorable="w14 w15 w16se w16cid w16 w16cex w16sdtdh wp14">
   <w15:person w15:author="vid honfi">
     <w15:presenceInfo w15:providerId="Windows Live" w15:userId="a9c40bdd251bdca7"/>
   </w15:person>
@@ -14242,7 +14290,7 @@
 </file>
 
 <file path=word/styles.xml><?xml version="1.0" encoding="utf-8"?>
-<w:styles xmlns:mc="http://schemas.openxmlformats.org/markup-compatibility/2006" xmlns:r="http://schemas.openxmlformats.org/officeDocument/2006/relationships" xmlns:w="http://schemas.openxmlformats.org/wordprocessingml/2006/main" xmlns:w14="http://schemas.microsoft.com/office/word/2010/wordml" xmlns:w15="http://schemas.microsoft.com/office/word/2012/wordml" xmlns:w16cex="http://schemas.microsoft.com/office/word/2018/wordml/cex" xmlns:w16cid="http://schemas.microsoft.com/office/word/2016/wordml/cid" xmlns:w16="http://schemas.microsoft.com/office/word/2018/wordml" xmlns:w16du="http://schemas.microsoft.com/office/word/2023/wordml/word16du" xmlns:w16sdtdh="http://schemas.microsoft.com/office/word/2020/wordml/sdtdatahash" xmlns:w16sdtfl="http://schemas.microsoft.com/office/word/2024/wordml/sdtformatlock" xmlns:w16se="http://schemas.microsoft.com/office/word/2015/wordml/symex" mc:Ignorable="w14 w15 w16se w16cid w16 w16cex w16sdtdh w16sdtfl w16du">
+<w:styles xmlns:mc="http://schemas.openxmlformats.org/markup-compatibility/2006" xmlns:r="http://schemas.openxmlformats.org/officeDocument/2006/relationships" xmlns:w="http://schemas.openxmlformats.org/wordprocessingml/2006/main" xmlns:w14="http://schemas.microsoft.com/office/word/2010/wordml" xmlns:w15="http://schemas.microsoft.com/office/word/2012/wordml" xmlns:w16cex="http://schemas.microsoft.com/office/word/2018/wordml/cex" xmlns:w16cid="http://schemas.microsoft.com/office/word/2016/wordml/cid" xmlns:w16="http://schemas.microsoft.com/office/word/2018/wordml" xmlns:w16sdtdh="http://schemas.microsoft.com/office/word/2020/wordml/sdtdatahash" xmlns:w16se="http://schemas.microsoft.com/office/word/2015/wordml/symex" mc:Ignorable="w14 w15 w16se w16cid w16 w16cex w16sdtdh">
   <w:docDefaults>
     <w:rPrDefault>
       <w:rPr>
@@ -14636,10 +14684,10 @@
     <w:lsdException w:name="Unresolved Mention" w:semiHidden="1" w:unhideWhenUsed="1"/>
     <w:lsdException w:name="Smart Link" w:semiHidden="1" w:unhideWhenUsed="1"/>
   </w:latentStyles>
-  <w:style w:type="paragraph" w:default="1" w:styleId="Normal">
+  <w:style w:type="paragraph" w:default="1" w:styleId="Norml">
     <w:name w:val="Normal"/>
     <w:qFormat/>
-    <w:rsid w:val="00912241"/>
+    <w:rsid w:val="00BB55B0"/>
     <w:rPr>
       <w:rFonts w:ascii="Times New Roman" w:eastAsia="Times New Roman" w:hAnsi="Times New Roman" w:cs="Times New Roman"/>
       <w:sz w:val="24"/>
@@ -14647,11 +14695,11 @@
       <w:lang w:val="en-US"/>
     </w:rPr>
   </w:style>
-  <w:style w:type="paragraph" w:styleId="Heading1">
+  <w:style w:type="paragraph" w:styleId="Cmsor1">
     <w:name w:val="heading 1"/>
-    <w:basedOn w:val="Normal"/>
-    <w:next w:val="Normal"/>
-    <w:link w:val="Heading1Char"/>
+    <w:basedOn w:val="Norml"/>
+    <w:next w:val="Norml"/>
+    <w:link w:val="Cmsor1Char"/>
     <w:qFormat/>
     <w:rsid w:val="00912241"/>
     <w:pPr>
@@ -14671,11 +14719,11 @@
       <w:szCs w:val="32"/>
     </w:rPr>
   </w:style>
-  <w:style w:type="paragraph" w:styleId="Heading2">
+  <w:style w:type="paragraph" w:styleId="Cmsor2">
     <w:name w:val="heading 2"/>
-    <w:basedOn w:val="Normal"/>
-    <w:next w:val="Normal"/>
-    <w:link w:val="Heading2Char"/>
+    <w:basedOn w:val="Norml"/>
+    <w:next w:val="Norml"/>
+    <w:link w:val="Cmsor2Char"/>
     <w:qFormat/>
     <w:rsid w:val="00912241"/>
     <w:pPr>
@@ -14697,11 +14745,11 @@
       <w:szCs w:val="28"/>
     </w:rPr>
   </w:style>
-  <w:style w:type="paragraph" w:styleId="Heading3">
+  <w:style w:type="paragraph" w:styleId="Cmsor3">
     <w:name w:val="heading 3"/>
-    <w:basedOn w:val="Normal"/>
-    <w:next w:val="Normal"/>
-    <w:link w:val="Heading3Char"/>
+    <w:basedOn w:val="Norml"/>
+    <w:next w:val="Norml"/>
+    <w:link w:val="Cmsor3Char"/>
     <w:qFormat/>
     <w:rsid w:val="00912241"/>
     <w:pPr>
@@ -14721,11 +14769,11 @@
       <w:szCs w:val="26"/>
     </w:rPr>
   </w:style>
-  <w:style w:type="paragraph" w:styleId="Heading4">
+  <w:style w:type="paragraph" w:styleId="Cmsor4">
     <w:name w:val="heading 4"/>
-    <w:basedOn w:val="Normal"/>
-    <w:next w:val="Normal"/>
-    <w:link w:val="Heading4Char"/>
+    <w:basedOn w:val="Norml"/>
+    <w:next w:val="Norml"/>
+    <w:link w:val="Cmsor4Char"/>
     <w:qFormat/>
     <w:rsid w:val="00912241"/>
     <w:pPr>
@@ -14744,11 +14792,11 @@
       <w:lang w:val="hu-HU" w:eastAsia="hu-HU"/>
     </w:rPr>
   </w:style>
-  <w:style w:type="paragraph" w:styleId="Heading5">
+  <w:style w:type="paragraph" w:styleId="Cmsor5">
     <w:name w:val="heading 5"/>
-    <w:basedOn w:val="Normal"/>
-    <w:next w:val="Normal"/>
-    <w:link w:val="Heading5Char"/>
+    <w:basedOn w:val="Norml"/>
+    <w:next w:val="Norml"/>
+    <w:link w:val="Cmsor5Char"/>
     <w:qFormat/>
     <w:rsid w:val="00912241"/>
     <w:pPr>
@@ -14764,11 +14812,11 @@
       <w:szCs w:val="26"/>
     </w:rPr>
   </w:style>
-  <w:style w:type="paragraph" w:styleId="Heading6">
+  <w:style w:type="paragraph" w:styleId="Cmsor6">
     <w:name w:val="heading 6"/>
-    <w:basedOn w:val="Normal"/>
-    <w:next w:val="Normal"/>
-    <w:link w:val="Heading6Char"/>
+    <w:basedOn w:val="Norml"/>
+    <w:next w:val="Norml"/>
+    <w:link w:val="Cmsor6Char"/>
     <w:qFormat/>
     <w:rsid w:val="00912241"/>
     <w:pPr>
@@ -14782,11 +14830,11 @@
       <w:szCs w:val="22"/>
     </w:rPr>
   </w:style>
-  <w:style w:type="paragraph" w:styleId="Heading8">
+  <w:style w:type="paragraph" w:styleId="Cmsor8">
     <w:name w:val="heading 8"/>
-    <w:basedOn w:val="Normal"/>
-    <w:next w:val="Normal"/>
-    <w:link w:val="Heading8Char"/>
+    <w:basedOn w:val="Norml"/>
+    <w:next w:val="Norml"/>
+    <w:link w:val="Cmsor8Char"/>
     <w:qFormat/>
     <w:rsid w:val="00912241"/>
     <w:pPr>
@@ -14798,13 +14846,13 @@
       <w:iCs/>
     </w:rPr>
   </w:style>
-  <w:style w:type="character" w:default="1" w:styleId="DefaultParagraphFont">
+  <w:style w:type="character" w:default="1" w:styleId="Bekezdsalapbettpusa">
     <w:name w:val="Default Paragraph Font"/>
     <w:uiPriority w:val="1"/>
     <w:semiHidden/>
     <w:unhideWhenUsed/>
   </w:style>
-  <w:style w:type="table" w:default="1" w:styleId="TableNormal">
+  <w:style w:type="table" w:default="1" w:styleId="Normltblzat">
     <w:name w:val="Normal Table"/>
     <w:uiPriority w:val="99"/>
     <w:semiHidden/>
@@ -14819,16 +14867,16 @@
       </w:tblCellMar>
     </w:tblPr>
   </w:style>
-  <w:style w:type="numbering" w:default="1" w:styleId="NoList">
+  <w:style w:type="numbering" w:default="1" w:styleId="Nemlista">
     <w:name w:val="No List"/>
     <w:uiPriority w:val="99"/>
     <w:semiHidden/>
     <w:unhideWhenUsed/>
   </w:style>
-  <w:style w:type="character" w:customStyle="1" w:styleId="Heading1Char">
-    <w:name w:val="Heading 1 Char"/>
-    <w:basedOn w:val="DefaultParagraphFont"/>
-    <w:link w:val="Heading1"/>
+  <w:style w:type="character" w:customStyle="1" w:styleId="Cmsor1Char">
+    <w:name w:val="Címsor 1 Char"/>
+    <w:basedOn w:val="Bekezdsalapbettpusa"/>
+    <w:link w:val="Cmsor1"/>
     <w:rsid w:val="00912241"/>
     <w:rPr>
       <w:rFonts w:ascii="Arial" w:eastAsia="Times New Roman" w:hAnsi="Arial" w:cs="Arial"/>
@@ -14840,10 +14888,10 @@
       <w:lang w:val="en-US"/>
     </w:rPr>
   </w:style>
-  <w:style w:type="character" w:customStyle="1" w:styleId="Heading2Char">
-    <w:name w:val="Heading 2 Char"/>
-    <w:basedOn w:val="DefaultParagraphFont"/>
-    <w:link w:val="Heading2"/>
+  <w:style w:type="character" w:customStyle="1" w:styleId="Cmsor2Char">
+    <w:name w:val="Címsor 2 Char"/>
+    <w:basedOn w:val="Bekezdsalapbettpusa"/>
+    <w:link w:val="Cmsor2"/>
     <w:rsid w:val="00912241"/>
     <w:rPr>
       <w:rFonts w:ascii="Arial" w:eastAsia="Times New Roman" w:hAnsi="Arial" w:cs="Arial"/>
@@ -14856,10 +14904,10 @@
       <w:lang w:val="en-US"/>
     </w:rPr>
   </w:style>
-  <w:style w:type="character" w:customStyle="1" w:styleId="Heading3Char">
-    <w:name w:val="Heading 3 Char"/>
-    <w:basedOn w:val="DefaultParagraphFont"/>
-    <w:link w:val="Heading3"/>
+  <w:style w:type="character" w:customStyle="1" w:styleId="Cmsor3Char">
+    <w:name w:val="Címsor 3 Char"/>
+    <w:basedOn w:val="Bekezdsalapbettpusa"/>
+    <w:link w:val="Cmsor3"/>
     <w:rsid w:val="00912241"/>
     <w:rPr>
       <w:rFonts w:ascii="Arial" w:eastAsia="Times New Roman" w:hAnsi="Arial" w:cs="Arial"/>
@@ -14870,10 +14918,10 @@
       <w:lang w:val="en-US"/>
     </w:rPr>
   </w:style>
-  <w:style w:type="character" w:customStyle="1" w:styleId="Heading4Char">
-    <w:name w:val="Heading 4 Char"/>
-    <w:basedOn w:val="DefaultParagraphFont"/>
-    <w:link w:val="Heading4"/>
+  <w:style w:type="character" w:customStyle="1" w:styleId="Cmsor4Char">
+    <w:name w:val="Címsor 4 Char"/>
+    <w:basedOn w:val="Bekezdsalapbettpusa"/>
+    <w:link w:val="Cmsor4"/>
     <w:rsid w:val="00912241"/>
     <w:rPr>
       <w:rFonts w:ascii="Times New Roman" w:eastAsia="Times New Roman" w:hAnsi="Times New Roman" w:cs="Times New Roman"/>
@@ -14885,10 +14933,10 @@
       <w:lang w:eastAsia="hu-HU"/>
     </w:rPr>
   </w:style>
-  <w:style w:type="character" w:customStyle="1" w:styleId="Heading5Char">
-    <w:name w:val="Heading 5 Char"/>
-    <w:basedOn w:val="DefaultParagraphFont"/>
-    <w:link w:val="Heading5"/>
+  <w:style w:type="character" w:customStyle="1" w:styleId="Cmsor5Char">
+    <w:name w:val="Címsor 5 Char"/>
+    <w:basedOn w:val="Bekezdsalapbettpusa"/>
+    <w:link w:val="Cmsor5"/>
     <w:rsid w:val="00912241"/>
     <w:rPr>
       <w:rFonts w:ascii="Times New Roman" w:eastAsia="Times New Roman" w:hAnsi="Times New Roman" w:cs="Times New Roman"/>
@@ -14901,10 +14949,10 @@
       <w:lang w:val="en-US"/>
     </w:rPr>
   </w:style>
-  <w:style w:type="character" w:customStyle="1" w:styleId="Heading6Char">
-    <w:name w:val="Heading 6 Char"/>
-    <w:basedOn w:val="DefaultParagraphFont"/>
-    <w:link w:val="Heading6"/>
+  <w:style w:type="character" w:customStyle="1" w:styleId="Cmsor6Char">
+    <w:name w:val="Címsor 6 Char"/>
+    <w:basedOn w:val="Bekezdsalapbettpusa"/>
+    <w:link w:val="Cmsor6"/>
     <w:rsid w:val="00912241"/>
     <w:rPr>
       <w:rFonts w:ascii="Times New Roman" w:eastAsia="Times New Roman" w:hAnsi="Times New Roman" w:cs="Times New Roman"/>
@@ -14913,10 +14961,10 @@
       <w:lang w:val="en-US"/>
     </w:rPr>
   </w:style>
-  <w:style w:type="character" w:customStyle="1" w:styleId="Heading8Char">
-    <w:name w:val="Heading 8 Char"/>
-    <w:basedOn w:val="DefaultParagraphFont"/>
-    <w:link w:val="Heading8"/>
+  <w:style w:type="character" w:customStyle="1" w:styleId="Cmsor8Char">
+    <w:name w:val="Címsor 8 Char"/>
+    <w:basedOn w:val="Bekezdsalapbettpusa"/>
+    <w:link w:val="Cmsor8"/>
     <w:rsid w:val="00912241"/>
     <w:rPr>
       <w:rFonts w:ascii="Times New Roman" w:eastAsia="Times New Roman" w:hAnsi="Times New Roman" w:cs="Times New Roman"/>
@@ -14927,10 +14975,10 @@
       <w:lang w:val="en-US"/>
     </w:rPr>
   </w:style>
-  <w:style w:type="paragraph" w:styleId="Title">
+  <w:style w:type="paragraph" w:styleId="Cm">
     <w:name w:val="Title"/>
-    <w:basedOn w:val="Normal"/>
-    <w:link w:val="TitleChar"/>
+    <w:basedOn w:val="Norml"/>
+    <w:link w:val="CmChar"/>
     <w:qFormat/>
     <w:rsid w:val="00912241"/>
     <w:pPr>
@@ -14948,10 +14996,10 @@
       <w:lang w:val="hu-HU" w:eastAsia="hu-HU"/>
     </w:rPr>
   </w:style>
-  <w:style w:type="character" w:customStyle="1" w:styleId="TitleChar">
-    <w:name w:val="Title Char"/>
-    <w:basedOn w:val="DefaultParagraphFont"/>
-    <w:link w:val="Title"/>
+  <w:style w:type="character" w:customStyle="1" w:styleId="CmChar">
+    <w:name w:val="Cím Char"/>
+    <w:basedOn w:val="Bekezdsalapbettpusa"/>
+    <w:link w:val="Cm"/>
     <w:rsid w:val="00912241"/>
     <w:rPr>
       <w:rFonts w:ascii="Times New Roman" w:eastAsia="Times New Roman" w:hAnsi="Times New Roman" w:cs="Arial"/>
@@ -14963,10 +15011,10 @@
       <w:lang w:eastAsia="hu-HU"/>
     </w:rPr>
   </w:style>
-  <w:style w:type="paragraph" w:styleId="Footer">
+  <w:style w:type="paragraph" w:styleId="llb">
     <w:name w:val="footer"/>
-    <w:basedOn w:val="Normal"/>
-    <w:link w:val="FooterChar"/>
+    <w:basedOn w:val="Norml"/>
+    <w:link w:val="llbChar"/>
     <w:rsid w:val="00912241"/>
     <w:pPr>
       <w:tabs>
@@ -14978,10 +15026,10 @@
       <w:lang w:val="hu-HU" w:eastAsia="hu-HU"/>
     </w:rPr>
   </w:style>
-  <w:style w:type="character" w:customStyle="1" w:styleId="FooterChar">
-    <w:name w:val="Footer Char"/>
-    <w:basedOn w:val="DefaultParagraphFont"/>
-    <w:link w:val="Footer"/>
+  <w:style w:type="character" w:customStyle="1" w:styleId="llbChar">
+    <w:name w:val="Élőláb Char"/>
+    <w:basedOn w:val="Bekezdsalapbettpusa"/>
+    <w:link w:val="llb"/>
     <w:rsid w:val="00912241"/>
     <w:rPr>
       <w:rFonts w:ascii="Times New Roman" w:eastAsia="Times New Roman" w:hAnsi="Times New Roman" w:cs="Times New Roman"/>
@@ -14990,10 +15038,10 @@
       <w:lang w:eastAsia="hu-HU"/>
     </w:rPr>
   </w:style>
-  <w:style w:type="paragraph" w:styleId="Header">
+  <w:style w:type="paragraph" w:styleId="lfej">
     <w:name w:val="header"/>
-    <w:basedOn w:val="Normal"/>
-    <w:link w:val="HeaderChar"/>
+    <w:basedOn w:val="Norml"/>
+    <w:link w:val="lfejChar"/>
     <w:rsid w:val="00912241"/>
     <w:pPr>
       <w:tabs>
@@ -15002,10 +15050,10 @@
       </w:tabs>
     </w:pPr>
   </w:style>
-  <w:style w:type="character" w:customStyle="1" w:styleId="HeaderChar">
-    <w:name w:val="Header Char"/>
-    <w:basedOn w:val="DefaultParagraphFont"/>
-    <w:link w:val="Header"/>
+  <w:style w:type="character" w:customStyle="1" w:styleId="lfejChar">
+    <w:name w:val="Élőfej Char"/>
+    <w:basedOn w:val="Bekezdsalapbettpusa"/>
+    <w:link w:val="lfej"/>
     <w:rsid w:val="00912241"/>
     <w:rPr>
       <w:rFonts w:ascii="Times New Roman" w:eastAsia="Times New Roman" w:hAnsi="Times New Roman" w:cs="Times New Roman"/>
@@ -15014,15 +15062,15 @@
       <w:lang w:val="en-US"/>
     </w:rPr>
   </w:style>
-  <w:style w:type="character" w:styleId="PageNumber">
+  <w:style w:type="character" w:styleId="Oldalszm">
     <w:name w:val="page number"/>
-    <w:basedOn w:val="DefaultParagraphFont"/>
+    <w:basedOn w:val="Bekezdsalapbettpusa"/>
     <w:rsid w:val="00912241"/>
   </w:style>
-  <w:style w:type="paragraph" w:styleId="BodyTextIndent">
+  <w:style w:type="paragraph" w:styleId="Szvegtrzsbehzssal">
     <w:name w:val="Body Text Indent"/>
-    <w:basedOn w:val="Normal"/>
-    <w:link w:val="BodyTextIndentChar"/>
+    <w:basedOn w:val="Norml"/>
+    <w:link w:val="SzvegtrzsbehzssalChar"/>
     <w:rsid w:val="00912241"/>
     <w:pPr>
       <w:ind w:left="360"/>
@@ -15032,10 +15080,10 @@
       <w:lang w:val="hu-HU" w:eastAsia="hu-HU"/>
     </w:rPr>
   </w:style>
-  <w:style w:type="character" w:customStyle="1" w:styleId="BodyTextIndentChar">
-    <w:name w:val="Body Text Indent Char"/>
-    <w:basedOn w:val="DefaultParagraphFont"/>
-    <w:link w:val="BodyTextIndent"/>
+  <w:style w:type="character" w:customStyle="1" w:styleId="SzvegtrzsbehzssalChar">
+    <w:name w:val="Szövegtörzs behúzással Char"/>
+    <w:basedOn w:val="Bekezdsalapbettpusa"/>
+    <w:link w:val="Szvegtrzsbehzssal"/>
     <w:rsid w:val="00912241"/>
     <w:rPr>
       <w:rFonts w:ascii="Times New Roman" w:eastAsia="Times New Roman" w:hAnsi="Times New Roman" w:cs="Times New Roman"/>
@@ -15044,18 +15092,18 @@
       <w:lang w:eastAsia="hu-HU"/>
     </w:rPr>
   </w:style>
-  <w:style w:type="paragraph" w:styleId="TOC1">
+  <w:style w:type="paragraph" w:styleId="TJ1">
     <w:name w:val="toc 1"/>
-    <w:basedOn w:val="Normal"/>
-    <w:next w:val="Normal"/>
+    <w:basedOn w:val="Norml"/>
+    <w:next w:val="Norml"/>
     <w:autoRedefine/>
     <w:uiPriority w:val="39"/>
     <w:rsid w:val="00912241"/>
   </w:style>
-  <w:style w:type="paragraph" w:styleId="TOC2">
+  <w:style w:type="paragraph" w:styleId="TJ2">
     <w:name w:val="toc 2"/>
-    <w:basedOn w:val="Normal"/>
-    <w:next w:val="Normal"/>
+    <w:basedOn w:val="Norml"/>
+    <w:next w:val="Norml"/>
     <w:autoRedefine/>
     <w:uiPriority w:val="39"/>
     <w:rsid w:val="00912241"/>
@@ -15063,9 +15111,9 @@
       <w:ind w:left="240"/>
     </w:pPr>
   </w:style>
-  <w:style w:type="character" w:styleId="Hyperlink">
+  <w:style w:type="character" w:styleId="Hiperhivatkozs">
     <w:name w:val="Hyperlink"/>
-    <w:basedOn w:val="DefaultParagraphFont"/>
+    <w:basedOn w:val="Bekezdsalapbettpusa"/>
     <w:uiPriority w:val="99"/>
     <w:rsid w:val="00912241"/>
     <w:rPr>
@@ -15075,7 +15123,7 @@
   </w:style>
   <w:style w:type="paragraph" w:customStyle="1" w:styleId="StyleBodyTextIndentLeft0cm">
     <w:name w:val="Style Body Text Indent + Left:  0 cm"/>
-    <w:basedOn w:val="BodyTextIndent"/>
+    <w:basedOn w:val="Szvegtrzsbehzssal"/>
     <w:rsid w:val="00912241"/>
     <w:pPr>
       <w:spacing w:before="120"/>
@@ -15087,15 +15135,15 @@
   </w:style>
   <w:style w:type="character" w:customStyle="1" w:styleId="DltTrlend">
     <w:name w:val="Dőlt (Törlendő)"/>
-    <w:basedOn w:val="DefaultParagraphFont"/>
+    <w:basedOn w:val="Bekezdsalapbettpusa"/>
     <w:rsid w:val="00912241"/>
     <w:rPr>
       <w:i/>
     </w:rPr>
   </w:style>
-  <w:style w:type="table" w:styleId="TableGrid">
+  <w:style w:type="table" w:styleId="Rcsostblzat">
     <w:name w:val="Table Grid"/>
-    <w:basedOn w:val="TableNormal"/>
+    <w:basedOn w:val="Normltblzat"/>
     <w:rsid w:val="00912241"/>
     <w:pPr>
       <w:spacing w:after="0" w:line="240" w:lineRule="auto"/>
@@ -15117,9 +15165,9 @@
       </w:tblBorders>
     </w:tblPr>
   </w:style>
-  <w:style w:type="paragraph" w:styleId="ListBullet4">
+  <w:style w:type="paragraph" w:styleId="Felsorols4">
     <w:name w:val="List Bullet 4"/>
-    <w:basedOn w:val="Normal"/>
+    <w:basedOn w:val="Norml"/>
     <w:rsid w:val="00912241"/>
     <w:pPr>
       <w:numPr>
@@ -15130,19 +15178,19 @@
       <w:lang w:val="hu-HU" w:eastAsia="hu-HU"/>
     </w:rPr>
   </w:style>
-  <w:style w:type="paragraph" w:styleId="BodyText">
+  <w:style w:type="paragraph" w:styleId="Szvegtrzs">
     <w:name w:val="Body Text"/>
-    <w:basedOn w:val="Normal"/>
-    <w:link w:val="BodyTextChar"/>
+    <w:basedOn w:val="Norml"/>
+    <w:link w:val="SzvegtrzsChar"/>
     <w:rsid w:val="00912241"/>
     <w:pPr>
       <w:spacing w:after="120"/>
     </w:pPr>
   </w:style>
-  <w:style w:type="character" w:customStyle="1" w:styleId="BodyTextChar">
-    <w:name w:val="Body Text Char"/>
-    <w:basedOn w:val="DefaultParagraphFont"/>
-    <w:link w:val="BodyText"/>
+  <w:style w:type="character" w:customStyle="1" w:styleId="SzvegtrzsChar">
+    <w:name w:val="Szövegtörzs Char"/>
+    <w:basedOn w:val="Bekezdsalapbettpusa"/>
+    <w:link w:val="Szvegtrzs"/>
     <w:rsid w:val="00912241"/>
     <w:rPr>
       <w:rFonts w:ascii="Times New Roman" w:eastAsia="Times New Roman" w:hAnsi="Times New Roman" w:cs="Times New Roman"/>
@@ -15151,9 +15199,9 @@
       <w:lang w:val="en-US"/>
     </w:rPr>
   </w:style>
-  <w:style w:type="paragraph" w:styleId="ListBullet">
+  <w:style w:type="paragraph" w:styleId="Felsorols">
     <w:name w:val="List Bullet"/>
-    <w:basedOn w:val="Normal"/>
+    <w:basedOn w:val="Norml"/>
     <w:autoRedefine/>
     <w:rsid w:val="00912241"/>
     <w:pPr>
@@ -15166,19 +15214,19 @@
       <w:ind w:left="0" w:firstLine="0"/>
     </w:pPr>
   </w:style>
-  <w:style w:type="paragraph" w:styleId="BodyText2">
+  <w:style w:type="paragraph" w:styleId="Szvegtrzs2">
     <w:name w:val="Body Text 2"/>
-    <w:basedOn w:val="Normal"/>
-    <w:link w:val="BodyText2Char"/>
+    <w:basedOn w:val="Norml"/>
+    <w:link w:val="Szvegtrzs2Char"/>
     <w:rsid w:val="00912241"/>
     <w:pPr>
       <w:spacing w:after="120" w:line="480" w:lineRule="auto"/>
     </w:pPr>
   </w:style>
-  <w:style w:type="character" w:customStyle="1" w:styleId="BodyText2Char">
-    <w:name w:val="Body Text 2 Char"/>
-    <w:basedOn w:val="DefaultParagraphFont"/>
-    <w:link w:val="BodyText2"/>
+  <w:style w:type="character" w:customStyle="1" w:styleId="Szvegtrzs2Char">
+    <w:name w:val="Szövegtörzs 2 Char"/>
+    <w:basedOn w:val="Bekezdsalapbettpusa"/>
+    <w:link w:val="Szvegtrzs2"/>
     <w:rsid w:val="00912241"/>
     <w:rPr>
       <w:rFonts w:ascii="Times New Roman" w:eastAsia="Times New Roman" w:hAnsi="Times New Roman" w:cs="Times New Roman"/>
@@ -15189,7 +15237,7 @@
   </w:style>
   <w:style w:type="character" w:customStyle="1" w:styleId="EnglishCharacter">
     <w:name w:val="English Character"/>
-    <w:basedOn w:val="DefaultParagraphFont"/>
+    <w:basedOn w:val="Bekezdsalapbettpusa"/>
     <w:rsid w:val="00912241"/>
     <w:rPr>
       <w:i/>
@@ -15197,10 +15245,10 @@
       <w:lang w:val="en-US"/>
     </w:rPr>
   </w:style>
-  <w:style w:type="paragraph" w:styleId="FootnoteText">
+  <w:style w:type="paragraph" w:styleId="Lbjegyzetszveg">
     <w:name w:val="footnote text"/>
-    <w:basedOn w:val="Normal"/>
-    <w:link w:val="FootnoteTextChar"/>
+    <w:basedOn w:val="Norml"/>
+    <w:link w:val="LbjegyzetszvegChar"/>
     <w:semiHidden/>
     <w:rsid w:val="00912241"/>
     <w:pPr>
@@ -15213,10 +15261,10 @@
       <w:lang w:val="hu-HU"/>
     </w:rPr>
   </w:style>
-  <w:style w:type="character" w:customStyle="1" w:styleId="FootnoteTextChar">
-    <w:name w:val="Footnote Text Char"/>
-    <w:basedOn w:val="DefaultParagraphFont"/>
-    <w:link w:val="FootnoteText"/>
+  <w:style w:type="character" w:customStyle="1" w:styleId="LbjegyzetszvegChar">
+    <w:name w:val="Lábjegyzetszöveg Char"/>
+    <w:basedOn w:val="Bekezdsalapbettpusa"/>
+    <w:link w:val="Lbjegyzetszveg"/>
     <w:semiHidden/>
     <w:rsid w:val="00912241"/>
     <w:rPr>
@@ -15225,10 +15273,10 @@
       <w:szCs w:val="20"/>
     </w:rPr>
   </w:style>
-  <w:style w:type="paragraph" w:styleId="BodyText3">
+  <w:style w:type="paragraph" w:styleId="Szvegtrzs3">
     <w:name w:val="Body Text 3"/>
-    <w:basedOn w:val="Normal"/>
-    <w:link w:val="BodyText3Char"/>
+    <w:basedOn w:val="Norml"/>
+    <w:link w:val="Szvegtrzs3Char"/>
     <w:rsid w:val="00912241"/>
     <w:pPr>
       <w:spacing w:after="120"/>
@@ -15238,10 +15286,10 @@
       <w:szCs w:val="16"/>
     </w:rPr>
   </w:style>
-  <w:style w:type="character" w:customStyle="1" w:styleId="BodyText3Char">
-    <w:name w:val="Body Text 3 Char"/>
-    <w:basedOn w:val="DefaultParagraphFont"/>
-    <w:link w:val="BodyText3"/>
+  <w:style w:type="character" w:customStyle="1" w:styleId="Szvegtrzs3Char">
+    <w:name w:val="Szövegtörzs 3 Char"/>
+    <w:basedOn w:val="Bekezdsalapbettpusa"/>
+    <w:link w:val="Szvegtrzs3"/>
     <w:rsid w:val="00912241"/>
     <w:rPr>
       <w:rFonts w:ascii="Times New Roman" w:eastAsia="Times New Roman" w:hAnsi="Times New Roman" w:cs="Times New Roman"/>
@@ -15250,9 +15298,9 @@
       <w:lang w:val="en-US"/>
     </w:rPr>
   </w:style>
-  <w:style w:type="character" w:styleId="CommentReference">
+  <w:style w:type="character" w:styleId="Jegyzethivatkozs">
     <w:name w:val="annotation reference"/>
-    <w:basedOn w:val="DefaultParagraphFont"/>
+    <w:basedOn w:val="Bekezdsalapbettpusa"/>
     <w:semiHidden/>
     <w:rsid w:val="00912241"/>
     <w:rPr>
@@ -15260,10 +15308,10 @@
       <w:szCs w:val="16"/>
     </w:rPr>
   </w:style>
-  <w:style w:type="paragraph" w:styleId="CommentText">
+  <w:style w:type="paragraph" w:styleId="Jegyzetszveg">
     <w:name w:val="annotation text"/>
-    <w:basedOn w:val="Normal"/>
-    <w:link w:val="CommentTextChar"/>
+    <w:basedOn w:val="Norml"/>
+    <w:link w:val="JegyzetszvegChar"/>
     <w:semiHidden/>
     <w:rsid w:val="00912241"/>
     <w:rPr>
@@ -15273,10 +15321,10 @@
       <w:lang w:val="hu-HU"/>
     </w:rPr>
   </w:style>
-  <w:style w:type="character" w:customStyle="1" w:styleId="CommentTextChar">
-    <w:name w:val="Comment Text Char"/>
-    <w:basedOn w:val="DefaultParagraphFont"/>
-    <w:link w:val="CommentText"/>
+  <w:style w:type="character" w:customStyle="1" w:styleId="JegyzetszvegChar">
+    <w:name w:val="Jegyzetszöveg Char"/>
+    <w:basedOn w:val="Bekezdsalapbettpusa"/>
+    <w:link w:val="Jegyzetszveg"/>
     <w:semiHidden/>
     <w:rsid w:val="00912241"/>
     <w:rPr>
@@ -15285,10 +15333,10 @@
       <w:szCs w:val="20"/>
     </w:rPr>
   </w:style>
-  <w:style w:type="paragraph" w:styleId="BalloonText">
+  <w:style w:type="paragraph" w:styleId="Buborkszveg">
     <w:name w:val="Balloon Text"/>
-    <w:basedOn w:val="Normal"/>
-    <w:link w:val="BalloonTextChar"/>
+    <w:basedOn w:val="Norml"/>
+    <w:link w:val="BuborkszvegChar"/>
     <w:semiHidden/>
     <w:rsid w:val="00912241"/>
     <w:rPr>
@@ -15297,10 +15345,10 @@
       <w:szCs w:val="16"/>
     </w:rPr>
   </w:style>
-  <w:style w:type="character" w:customStyle="1" w:styleId="BalloonTextChar">
-    <w:name w:val="Balloon Text Char"/>
-    <w:basedOn w:val="DefaultParagraphFont"/>
-    <w:link w:val="BalloonText"/>
+  <w:style w:type="character" w:customStyle="1" w:styleId="BuborkszvegChar">
+    <w:name w:val="Buborékszöveg Char"/>
+    <w:basedOn w:val="Bekezdsalapbettpusa"/>
+    <w:link w:val="Buborkszveg"/>
     <w:semiHidden/>
     <w:rsid w:val="00912241"/>
     <w:rPr>
@@ -15310,10 +15358,10 @@
       <w:lang w:val="en-US"/>
     </w:rPr>
   </w:style>
-  <w:style w:type="paragraph" w:styleId="TOC3">
+  <w:style w:type="paragraph" w:styleId="TJ3">
     <w:name w:val="toc 3"/>
-    <w:basedOn w:val="Normal"/>
-    <w:next w:val="Normal"/>
+    <w:basedOn w:val="Norml"/>
+    <w:next w:val="Norml"/>
     <w:autoRedefine/>
     <w:uiPriority w:val="39"/>
     <w:rsid w:val="00912241"/>
@@ -15321,10 +15369,10 @@
       <w:ind w:left="480"/>
     </w:pPr>
   </w:style>
-  <w:style w:type="paragraph" w:styleId="TOC4">
+  <w:style w:type="paragraph" w:styleId="TJ4">
     <w:name w:val="toc 4"/>
-    <w:basedOn w:val="Normal"/>
-    <w:next w:val="Normal"/>
+    <w:basedOn w:val="Norml"/>
+    <w:next w:val="Norml"/>
     <w:autoRedefine/>
     <w:semiHidden/>
     <w:rsid w:val="00912241"/>
@@ -15334,7 +15382,7 @@
   </w:style>
   <w:style w:type="paragraph" w:customStyle="1" w:styleId="Normal1">
     <w:name w:val="Normal 1"/>
-    <w:basedOn w:val="Normal"/>
+    <w:basedOn w:val="Norml"/>
     <w:rsid w:val="004F2A0F"/>
     <w:pPr>
       <w:spacing w:after="120" w:line="360" w:lineRule="auto"/>
@@ -15347,11 +15395,11 @@
       <w:lang w:val="en-GB" w:eastAsia="hu-HU"/>
     </w:rPr>
   </w:style>
-  <w:style w:type="paragraph" w:styleId="CommentSubject">
+  <w:style w:type="paragraph" w:styleId="Megjegyzstrgya">
     <w:name w:val="annotation subject"/>
-    <w:basedOn w:val="CommentText"/>
-    <w:next w:val="CommentText"/>
-    <w:link w:val="CommentSubjectChar"/>
+    <w:basedOn w:val="Jegyzetszveg"/>
+    <w:next w:val="Jegyzetszveg"/>
+    <w:link w:val="MegjegyzstrgyaChar"/>
     <w:uiPriority w:val="99"/>
     <w:semiHidden/>
     <w:unhideWhenUsed/>
@@ -15363,10 +15411,10 @@
       <w:lang w:val="en-US"/>
     </w:rPr>
   </w:style>
-  <w:style w:type="character" w:customStyle="1" w:styleId="CommentSubjectChar">
-    <w:name w:val="Comment Subject Char"/>
-    <w:basedOn w:val="CommentTextChar"/>
-    <w:link w:val="CommentSubject"/>
+  <w:style w:type="character" w:customStyle="1" w:styleId="MegjegyzstrgyaChar">
+    <w:name w:val="Megjegyzés tárgya Char"/>
+    <w:basedOn w:val="JegyzetszvegChar"/>
+    <w:link w:val="Megjegyzstrgya"/>
     <w:uiPriority w:val="99"/>
     <w:semiHidden/>
     <w:rsid w:val="00E266B4"/>
@@ -15381,7 +15429,7 @@
   </w:style>
   <w:style w:type="paragraph" w:customStyle="1" w:styleId="VIANorml1">
     <w:name w:val="VIA_Normál_1"/>
-    <w:basedOn w:val="Normal"/>
+    <w:basedOn w:val="Norml"/>
     <w:rsid w:val="00CA1FE6"/>
     <w:pPr>
       <w:spacing w:before="120" w:line="288" w:lineRule="auto"/>
@@ -15395,7 +15443,7 @@
   </w:style>
   <w:style w:type="paragraph" w:customStyle="1" w:styleId="VIACmsor1">
     <w:name w:val="VIA_Címsor_1"/>
-    <w:basedOn w:val="Normal"/>
+    <w:basedOn w:val="Norml"/>
     <w:next w:val="VIANorml1"/>
     <w:rsid w:val="00CA1FE6"/>
     <w:pPr>
@@ -15420,7 +15468,7 @@
   <w:style w:type="paragraph" w:customStyle="1" w:styleId="VIACmsor2">
     <w:name w:val="VIA_Címsor_2"/>
     <w:basedOn w:val="VIACmsor1"/>
-    <w:next w:val="Normal"/>
+    <w:next w:val="Norml"/>
     <w:rsid w:val="00CA1FE6"/>
     <w:pPr>
       <w:numPr>
@@ -15444,7 +15492,7 @@
   <w:style w:type="paragraph" w:customStyle="1" w:styleId="VIACmsor3">
     <w:name w:val="VIA_Címsor_3"/>
     <w:basedOn w:val="VIACmsor2"/>
-    <w:next w:val="Normal"/>
+    <w:next w:val="Norml"/>
     <w:rsid w:val="00CA1FE6"/>
     <w:pPr>
       <w:numPr>
@@ -15461,9 +15509,9 @@
       <w:smallCaps w:val="0"/>
     </w:rPr>
   </w:style>
-  <w:style w:type="paragraph" w:styleId="ListParagraph">
+  <w:style w:type="paragraph" w:styleId="Listaszerbekezds">
     <w:name w:val="List Paragraph"/>
-    <w:basedOn w:val="Normal"/>
+    <w:basedOn w:val="Norml"/>
     <w:uiPriority w:val="34"/>
     <w:qFormat/>
     <w:rsid w:val="00A912EC"/>
@@ -15472,9 +15520,9 @@
       <w:contextualSpacing/>
     </w:pPr>
   </w:style>
-  <w:style w:type="paragraph" w:styleId="NormalWeb">
+  <w:style w:type="paragraph" w:styleId="NormlWeb">
     <w:name w:val="Normal (Web)"/>
-    <w:basedOn w:val="Normal"/>
+    <w:basedOn w:val="Norml"/>
     <w:uiPriority w:val="99"/>
     <w:semiHidden/>
     <w:unhideWhenUsed/>
@@ -15487,10 +15535,10 @@
       <w:lang w:val="hu-HU" w:eastAsia="hu-HU"/>
     </w:rPr>
   </w:style>
-  <w:style w:type="paragraph" w:styleId="TOCHeading">
+  <w:style w:type="paragraph" w:styleId="Tartalomjegyzkcmsora">
     <w:name w:val="TOC Heading"/>
-    <w:basedOn w:val="Heading1"/>
-    <w:next w:val="Normal"/>
+    <w:basedOn w:val="Cmsor1"/>
+    <w:next w:val="Norml"/>
     <w:uiPriority w:val="39"/>
     <w:semiHidden/>
     <w:unhideWhenUsed/>
@@ -15515,7 +15563,7 @@
   </w:style>
   <w:style w:type="paragraph" w:customStyle="1" w:styleId="messagelistitemd5deea">
     <w:name w:val="messagelistitem_d5deea"/>
-    <w:basedOn w:val="Normal"/>
+    <w:basedOn w:val="Norml"/>
     <w:rsid w:val="00E628A0"/>
     <w:pPr>
       <w:spacing w:before="100" w:beforeAutospacing="1" w:after="100" w:afterAutospacing="1" w:line="240" w:lineRule="auto"/>
@@ -15523,12 +15571,12 @@
   </w:style>
   <w:style w:type="character" w:customStyle="1" w:styleId="latin12compacttimestampf9f2ca">
     <w:name w:val="latin12compacttimestamp_f9f2ca"/>
-    <w:basedOn w:val="DefaultParagraphFont"/>
+    <w:basedOn w:val="Bekezdsalapbettpusa"/>
     <w:rsid w:val="00E628A0"/>
   </w:style>
-  <w:style w:type="character" w:styleId="UnresolvedMention">
+  <w:style w:type="character" w:styleId="Feloldatlanmegemlts">
     <w:name w:val="Unresolved Mention"/>
-    <w:basedOn w:val="DefaultParagraphFont"/>
+    <w:basedOn w:val="Bekezdsalapbettpusa"/>
     <w:uiPriority w:val="99"/>
     <w:semiHidden/>
     <w:unhideWhenUsed/>
@@ -15538,9 +15586,9 @@
       <w:shd w:val="clear" w:color="auto" w:fill="E1DFDD"/>
     </w:rPr>
   </w:style>
-  <w:style w:type="character" w:styleId="FollowedHyperlink">
+  <w:style w:type="character" w:styleId="Mrltotthiperhivatkozs">
     <w:name w:val="FollowedHyperlink"/>
-    <w:basedOn w:val="DefaultParagraphFont"/>
+    <w:basedOn w:val="Bekezdsalapbettpusa"/>
     <w:uiPriority w:val="99"/>
     <w:semiHidden/>
     <w:unhideWhenUsed/>
@@ -15837,6 +15885,10 @@
 </file>
 
 <file path=customXml/item1.xml><?xml version="1.0" encoding="utf-8"?>
+<b:Sources xmlns:b="http://schemas.openxmlformats.org/officeDocument/2006/bibliography" xmlns="http://schemas.openxmlformats.org/officeDocument/2006/bibliography" SelectedStyle="\APA.XSL" StyleName="APA"/>
+</file>
+
+<file path=customXml/item2.xml><?xml version="1.0" encoding="utf-8"?>
 <ct:contentTypeSchema xmlns:ct="http://schemas.microsoft.com/office/2006/metadata/contentType" xmlns:ma="http://schemas.microsoft.com/office/2006/metadata/properties/metaAttributes" ct:_="" ma:_="" ma:contentTypeName="Dokumentum" ma:contentTypeID="0x0101009CAE0B72209C5C4D870B059BBBBEDD4A" ma:contentTypeVersion="3" ma:contentTypeDescription="Új dokumentum létrehozása." ma:contentTypeScope="" ma:versionID="aaaf87b7b0d5834e0f0a8e15045bdd9f">
   <xsd:schema xmlns:xsd="http://www.w3.org/2001/XMLSchema" xmlns:xs="http://www.w3.org/2001/XMLSchema" xmlns:p="http://schemas.microsoft.com/office/2006/metadata/properties" xmlns:ns2="a51d4187-55a6-4c76-9500-9d57fa3be19f" targetNamespace="http://schemas.microsoft.com/office/2006/metadata/properties" ma:root="true" ma:fieldsID="da1d92bb8f6735bf8b6178e134d7b94a" ns2:_="">
     <xsd:import namespace="a51d4187-55a6-4c76-9500-9d57fa3be19f"/>
@@ -15974,17 +16026,7 @@
 </ct:contentTypeSchema>
 </file>
 
-<file path=customXml/item2.xml><?xml version="1.0" encoding="utf-8"?>
-<b:Sources xmlns:b="http://schemas.openxmlformats.org/officeDocument/2006/bibliography" xmlns="http://schemas.openxmlformats.org/officeDocument/2006/bibliography" SelectedStyle="\APA.XSL" StyleName="APA"/>
-</file>
-
 <file path=customXml/item3.xml><?xml version="1.0" encoding="utf-8"?>
-<p:properties xmlns:p="http://schemas.microsoft.com/office/2006/metadata/properties" xmlns:xsi="http://www.w3.org/2001/XMLSchema-instance" xmlns:pc="http://schemas.microsoft.com/office/infopath/2007/PartnerControls">
-  <documentManagement/>
-</p:properties>
-</file>
-
-<file path=customXml/item4.xml><?xml version="1.0" encoding="utf-8"?>
 <?mso-contentType ?>
 <FormTemplates xmlns="http://schemas.microsoft.com/sharepoint/v3/contenttype/forms">
   <Display>DocumentLibraryForm</Display>
@@ -15993,7 +16035,21 @@
 </FormTemplates>
 </file>
 
+<file path=customXml/item4.xml><?xml version="1.0" encoding="utf-8"?>
+<p:properties xmlns:p="http://schemas.microsoft.com/office/2006/metadata/properties" xmlns:xsi="http://www.w3.org/2001/XMLSchema-instance" xmlns:pc="http://schemas.microsoft.com/office/infopath/2007/PartnerControls">
+  <documentManagement/>
+</p:properties>
+</file>
+
 <file path=customXml/itemProps1.xml><?xml version="1.0" encoding="utf-8"?>
+<ds:datastoreItem xmlns:ds="http://schemas.openxmlformats.org/officeDocument/2006/customXml" ds:itemID="{CE50EC4C-3984-4B39-8D72-F947C2C57281}">
+  <ds:schemaRefs>
+    <ds:schemaRef ds:uri="http://schemas.openxmlformats.org/officeDocument/2006/bibliography"/>
+  </ds:schemaRefs>
+</ds:datastoreItem>
+</file>
+
+<file path=customXml/itemProps2.xml><?xml version="1.0" encoding="utf-8"?>
 <ds:datastoreItem xmlns:ds="http://schemas.openxmlformats.org/officeDocument/2006/customXml" ds:itemID="{3956761C-14CC-49D0-B8CD-AFCF53DB202E}">
   <ds:schemaRefs>
     <ds:schemaRef ds:uri="http://schemas.microsoft.com/office/2006/metadata/contentType"/>
@@ -16011,15 +16067,15 @@
 </ds:datastoreItem>
 </file>
 
-<file path=customXml/itemProps2.xml><?xml version="1.0" encoding="utf-8"?>
-<ds:datastoreItem xmlns:ds="http://schemas.openxmlformats.org/officeDocument/2006/customXml" ds:itemID="{CE50EC4C-3984-4B39-8D72-F947C2C57281}">
+<file path=customXml/itemProps3.xml><?xml version="1.0" encoding="utf-8"?>
+<ds:datastoreItem xmlns:ds="http://schemas.openxmlformats.org/officeDocument/2006/customXml" ds:itemID="{636FB44D-E9ED-4156-A59E-01D6C77DB37F}">
   <ds:schemaRefs>
-    <ds:schemaRef ds:uri="http://schemas.openxmlformats.org/officeDocument/2006/bibliography"/>
+    <ds:schemaRef ds:uri="http://schemas.microsoft.com/sharepoint/v3/contenttype/forms"/>
   </ds:schemaRefs>
 </ds:datastoreItem>
 </file>
 
-<file path=customXml/itemProps3.xml><?xml version="1.0" encoding="utf-8"?>
+<file path=customXml/itemProps4.xml><?xml version="1.0" encoding="utf-8"?>
 <ds:datastoreItem xmlns:ds="http://schemas.openxmlformats.org/officeDocument/2006/customXml" ds:itemID="{46A3714D-3A52-4A01-8D6C-5FBB025592CE}">
   <ds:schemaRefs>
     <ds:schemaRef ds:uri="http://purl.org/dc/elements/1.1/"/>
@@ -16033,12 +16089,4 @@
     <ds:schemaRef ds:uri="http://schemas.openxmlformats.org/package/2006/metadata/core-properties"/>
   </ds:schemaRefs>
 </ds:datastoreItem>
-</file>
-
-<file path=customXml/itemProps4.xml><?xml version="1.0" encoding="utf-8"?>
-<ds:datastoreItem xmlns:ds="http://schemas.openxmlformats.org/officeDocument/2006/customXml" ds:itemID="{636FB44D-E9ED-4156-A59E-01D6C77DB37F}">
-  <ds:schemaRefs>
-    <ds:schemaRef ds:uri="http://schemas.microsoft.com/sharepoint/v3/contenttype/forms"/>
-  </ds:schemaRefs>
-</ds:datastoreItem>
 </file>
</xml_diff>